<commit_message>
resume changes and hyperlink fix
</commit_message>
<xml_diff>
--- a/assets/resume/general-resume.docx
+++ b/assets/resume/general-resume.docx
@@ -9,8 +9,8 @@
         <w:mirrorIndents/>
         <w:rPr>
           <w:rFonts w:ascii="Times New Roman" w:hAnsi="Times New Roman" w:cs="Times New Roman"/>
-          <w:sz w:val="40"/>
-          <w:szCs w:val="40"/>
+          <w:sz w:val="48"/>
+          <w:szCs w:val="48"/>
         </w:rPr>
       </w:pPr>
       <w:bookmarkStart w:id="0" w:name="_Hlk54546082"/>
@@ -18,8 +18,8 @@
       <w:r>
         <w:rPr>
           <w:rFonts w:ascii="Times New Roman" w:hAnsi="Times New Roman" w:cs="Times New Roman"/>
-          <w:sz w:val="40"/>
-          <w:szCs w:val="40"/>
+          <w:sz w:val="48"/>
+          <w:szCs w:val="48"/>
         </w:rPr>
         <w:t>Joe Jaison T</w:t>
       </w:r>
@@ -31,8 +31,8 @@
         <w:mirrorIndents/>
         <w:rPr>
           <w:rFonts w:ascii="Times New Roman" w:hAnsi="Times New Roman" w:cs="Times New Roman"/>
-          <w:sz w:val="40"/>
-          <w:szCs w:val="40"/>
+          <w:sz w:val="32"/>
+          <w:szCs w:val="32"/>
         </w:rPr>
       </w:pPr>
     </w:p>
@@ -43,8 +43,6 @@
         <w:mirrorIndents/>
         <w:rPr>
           <w:rFonts w:ascii="Times New Roman" w:hAnsi="Times New Roman" w:cs="Times New Roman"/>
-          <w:sz w:val="24"/>
-          <w:szCs w:val="24"/>
         </w:rPr>
       </w:pPr>
     </w:p>
@@ -56,15 +54,11 @@
         <w:jc w:val="right"/>
         <w:rPr>
           <w:rFonts w:ascii="Times New Roman" w:hAnsi="Times New Roman" w:cs="Times New Roman"/>
-          <w:sz w:val="24"/>
-          <w:szCs w:val="24"/>
-        </w:rPr>
-      </w:pPr>
-      <w:r>
-        <w:rPr>
-          <w:rFonts w:ascii="Times New Roman" w:hAnsi="Times New Roman" w:cs="Times New Roman"/>
-          <w:sz w:val="24"/>
-          <w:szCs w:val="24"/>
+        </w:rPr>
+      </w:pPr>
+      <w:r>
+        <w:rPr>
+          <w:rFonts w:ascii="Times New Roman" w:hAnsi="Times New Roman" w:cs="Times New Roman"/>
         </w:rPr>
         <w:t>Ottawa, Ontario</w:t>
       </w:r>
@@ -77,35 +71,21 @@
         <w:jc w:val="right"/>
         <w:rPr>
           <w:rFonts w:ascii="Times New Roman" w:hAnsi="Times New Roman" w:cs="Times New Roman"/>
-          <w:sz w:val="24"/>
-          <w:szCs w:val="24"/>
-        </w:rPr>
-      </w:pPr>
-      <w:r>
-        <w:rPr>
-          <w:rFonts w:ascii="Times New Roman" w:hAnsi="Times New Roman" w:cs="Times New Roman"/>
-          <w:b/>
-          <w:bCs/>
-          <w:sz w:val="24"/>
-          <w:szCs w:val="24"/>
+        </w:rPr>
+      </w:pPr>
+      <w:r>
+        <w:rPr>
+          <w:rFonts w:ascii="Times New Roman" w:hAnsi="Times New Roman" w:cs="Times New Roman"/>
+          <w:b/>
+          <w:bCs/>
         </w:rPr>
         <w:t>Cell</w:t>
       </w:r>
       <w:r>
         <w:rPr>
           <w:rFonts w:ascii="Times New Roman" w:hAnsi="Times New Roman" w:cs="Times New Roman"/>
-          <w:sz w:val="24"/>
-          <w:szCs w:val="24"/>
-        </w:rPr>
-        <w:t>:</w:t>
-      </w:r>
-      <w:r>
-        <w:rPr>
-          <w:rFonts w:ascii="Times New Roman" w:hAnsi="Times New Roman" w:cs="Times New Roman"/>
-          <w:sz w:val="24"/>
-          <w:szCs w:val="24"/>
-        </w:rPr>
-        <w:t xml:space="preserve"> 647-865-9197</w:t>
+        </w:rPr>
+        <w:t>: 647-865-9197</w:t>
       </w:r>
     </w:p>
     <w:p>
@@ -116,75 +96,25 @@
         <w:jc w:val="right"/>
         <w:rPr>
           <w:rFonts w:ascii="Times New Roman" w:hAnsi="Times New Roman" w:cs="Times New Roman"/>
-          <w:sz w:val="24"/>
-          <w:szCs w:val="24"/>
-        </w:rPr>
-      </w:pPr>
-      <w:r>
-        <w:rPr>
-          <w:rFonts w:ascii="Times New Roman" w:hAnsi="Times New Roman" w:cs="Times New Roman"/>
-          <w:b/>
-          <w:bCs/>
-          <w:sz w:val="24"/>
-          <w:szCs w:val="24"/>
+        </w:rPr>
+      </w:pPr>
+      <w:r>
+        <w:rPr>
+          <w:rFonts w:ascii="Times New Roman" w:hAnsi="Times New Roman" w:cs="Times New Roman"/>
+          <w:b/>
+          <w:bCs/>
         </w:rPr>
         <w:t>Email</w:t>
       </w:r>
       <w:r>
         <w:rPr>
           <w:rFonts w:ascii="Times New Roman" w:hAnsi="Times New Roman" w:cs="Times New Roman"/>
-          <w:sz w:val="24"/>
-          <w:szCs w:val="24"/>
         </w:rPr>
         <w:t>:</w:t>
       </w:r>
       <w:r>
         <w:rPr>
           <w:rFonts w:ascii="Times New Roman" w:hAnsi="Times New Roman" w:cs="Times New Roman"/>
-          <w:sz w:val="24"/>
-          <w:szCs w:val="24"/>
-        </w:rPr>
-        <w:t xml:space="preserve"> </w:t>
-      </w:r>
-      <w:hyperlink r:id="rId7" w:history="1">
-        <w:r>
-          <w:rPr>
-            <w:rStyle w:val="Hyperlink"/>
-            <w:rFonts w:ascii="Times New Roman" w:hAnsi="Times New Roman" w:cs="Times New Roman"/>
-            <w:sz w:val="24"/>
-            <w:szCs w:val="24"/>
-          </w:rPr>
-          <w:t>joejaisonth@gmail.com</w:t>
-        </w:r>
-      </w:hyperlink>
-    </w:p>
-    <w:p>
-      <w:pPr>
-        <w:spacing w:after="0"/>
-        <w:contextualSpacing/>
-        <w:mirrorIndents/>
-        <w:jc w:val="right"/>
-        <w:rPr>
-          <w:rFonts w:ascii="Times New Roman" w:hAnsi="Times New Roman" w:cs="Times New Roman"/>
-          <w:sz w:val="24"/>
-          <w:szCs w:val="24"/>
-        </w:rPr>
-      </w:pPr>
-      <w:r>
-        <w:rPr>
-          <w:rFonts w:ascii="Times New Roman" w:hAnsi="Times New Roman" w:cs="Times New Roman"/>
-          <w:b/>
-          <w:bCs/>
-          <w:sz w:val="24"/>
-          <w:szCs w:val="24"/>
-        </w:rPr>
-        <w:t>LinkedIn:</w:t>
-      </w:r>
-      <w:r>
-        <w:rPr>
-          <w:rFonts w:ascii="Times New Roman" w:hAnsi="Times New Roman" w:cs="Times New Roman"/>
-          <w:sz w:val="24"/>
-          <w:szCs w:val="24"/>
         </w:rPr>
         <w:t xml:space="preserve"> </w:t>
       </w:r>
@@ -193,8 +123,42 @@
           <w:rPr>
             <w:rStyle w:val="Hyperlink"/>
             <w:rFonts w:ascii="Times New Roman" w:hAnsi="Times New Roman" w:cs="Times New Roman"/>
-            <w:sz w:val="24"/>
-            <w:szCs w:val="24"/>
+          </w:rPr>
+          <w:t>joejaisonth@gmail.com</w:t>
+        </w:r>
+      </w:hyperlink>
+    </w:p>
+    <w:p>
+      <w:pPr>
+        <w:spacing w:after="0"/>
+        <w:contextualSpacing/>
+        <w:mirrorIndents/>
+        <w:jc w:val="right"/>
+        <w:rPr>
+          <w:rFonts w:ascii="Times New Roman" w:hAnsi="Times New Roman" w:cs="Times New Roman"/>
+          <w:sz w:val="20"/>
+          <w:szCs w:val="20"/>
+        </w:rPr>
+      </w:pPr>
+      <w:r>
+        <w:rPr>
+          <w:rFonts w:ascii="Times New Roman" w:hAnsi="Times New Roman" w:cs="Times New Roman"/>
+          <w:b/>
+          <w:bCs/>
+        </w:rPr>
+        <w:t>LinkedIn:</w:t>
+      </w:r>
+      <w:r>
+        <w:rPr>
+          <w:rFonts w:ascii="Times New Roman" w:hAnsi="Times New Roman" w:cs="Times New Roman"/>
+        </w:rPr>
+        <w:t xml:space="preserve"> </w:t>
+      </w:r>
+      <w:hyperlink r:id="rId9" w:history="1">
+        <w:r>
+          <w:rPr>
+            <w:rStyle w:val="Hyperlink"/>
+            <w:rFonts w:ascii="Times New Roman" w:hAnsi="Times New Roman" w:cs="Times New Roman"/>
           </w:rPr>
           <w:t>www.linkedin.com/in/joe-jaison-t</w:t>
         </w:r>
@@ -204,6 +168,10 @@
       <w:pPr>
         <w:contextualSpacing/>
         <w:mirrorIndents/>
+        <w:rPr>
+          <w:sz w:val="18"/>
+          <w:szCs w:val="18"/>
+        </w:rPr>
         <w:sectPr>
           <w:type w:val="continuous"/>
           <w:pgSz w:w="12240" w:h="15840"/>
@@ -218,6 +186,10 @@
       <w:pPr>
         <w:contextualSpacing/>
         <w:mirrorIndents/>
+        <w:rPr>
+          <w:sz w:val="18"/>
+          <w:szCs w:val="18"/>
+        </w:rPr>
         <w:sectPr>
           <w:type w:val="continuous"/>
           <w:pgSz w:w="12240" w:h="15840"/>
@@ -237,8 +209,8 @@
           <w:rFonts w:ascii="Times New Roman" w:eastAsia="Times New Roman" w:hAnsi="Times New Roman" w:cs="Arial"/>
           <w:b/>
           <w:bCs/>
-          <w:sz w:val="24"/>
-          <w:szCs w:val="24"/>
+          <w:sz w:val="20"/>
+          <w:szCs w:val="20"/>
           <w:lang w:eastAsia="en-CA"/>
         </w:rPr>
       </w:pPr>
@@ -247,11 +219,151 @@
           <w:rFonts w:ascii="Times New Roman" w:eastAsia="Times New Roman" w:hAnsi="Times New Roman" w:cs="Arial"/>
           <w:b/>
           <w:bCs/>
-          <w:sz w:val="24"/>
-          <w:szCs w:val="24"/>
+          <w:sz w:val="20"/>
+          <w:szCs w:val="20"/>
           <w:lang w:eastAsia="en-CA"/>
         </w:rPr>
         <w:t>EDUCATION</w:t>
+      </w:r>
+    </w:p>
+    <w:p>
+      <w:pPr>
+        <w:spacing w:line="240" w:lineRule="auto"/>
+        <w:contextualSpacing/>
+        <w:mirrorIndents/>
+        <w:rPr>
+          <w:rFonts w:ascii="Times New Roman" w:hAnsi="Times New Roman" w:cs="Times New Roman"/>
+          <w:b/>
+          <w:bCs/>
+          <w:sz w:val="20"/>
+          <w:szCs w:val="20"/>
+        </w:rPr>
+      </w:pPr>
+      <w:r>
+        <w:rPr>
+          <w:rFonts w:ascii="Times New Roman" w:hAnsi="Times New Roman" w:cs="Times New Roman"/>
+          <w:b/>
+          <w:bCs/>
+          <w:sz w:val="20"/>
+          <w:szCs w:val="20"/>
+        </w:rPr>
+        <w:t>Electrical Engineering and Computing Technology</w:t>
+      </w:r>
+    </w:p>
+    <w:p>
+      <w:pPr>
+        <w:spacing w:line="240" w:lineRule="auto"/>
+        <w:contextualSpacing/>
+        <w:mirrorIndents/>
+        <w:rPr>
+          <w:rFonts w:ascii="Times New Roman" w:hAnsi="Times New Roman" w:cs="Times New Roman"/>
+          <w:sz w:val="20"/>
+          <w:szCs w:val="20"/>
+        </w:rPr>
+      </w:pPr>
+      <w:r>
+        <w:rPr>
+          <w:rFonts w:ascii="Times New Roman" w:hAnsi="Times New Roman" w:cs="Times New Roman"/>
+          <w:sz w:val="20"/>
+          <w:szCs w:val="20"/>
+        </w:rPr>
+        <w:t>University of Ottawa, Ottawa, Ontario, Canada</w:t>
+      </w:r>
+      <w:r>
+        <w:rPr>
+          <w:rFonts w:ascii="Times New Roman" w:hAnsi="Times New Roman" w:cs="Times New Roman"/>
+          <w:sz w:val="20"/>
+          <w:szCs w:val="20"/>
+        </w:rPr>
+        <w:tab/>
+      </w:r>
+      <w:r>
+        <w:rPr>
+          <w:rFonts w:ascii="Times New Roman" w:hAnsi="Times New Roman" w:cs="Times New Roman"/>
+          <w:sz w:val="20"/>
+          <w:szCs w:val="20"/>
+        </w:rPr>
+        <w:tab/>
+      </w:r>
+      <w:r>
+        <w:rPr>
+          <w:rFonts w:ascii="Times New Roman" w:hAnsi="Times New Roman" w:cs="Times New Roman"/>
+          <w:sz w:val="20"/>
+          <w:szCs w:val="20"/>
+        </w:rPr>
+        <w:tab/>
+      </w:r>
+      <w:r>
+        <w:rPr>
+          <w:rFonts w:ascii="Times New Roman" w:hAnsi="Times New Roman" w:cs="Times New Roman"/>
+          <w:sz w:val="20"/>
+          <w:szCs w:val="20"/>
+        </w:rPr>
+        <w:tab/>
+      </w:r>
+      <w:r>
+        <w:rPr>
+          <w:rFonts w:ascii="Times New Roman" w:hAnsi="Times New Roman" w:cs="Times New Roman"/>
+          <w:sz w:val="20"/>
+          <w:szCs w:val="20"/>
+        </w:rPr>
+        <w:t>September 2023 – Present (expected 2028)</w:t>
+      </w:r>
+    </w:p>
+    <w:p>
+      <w:pPr>
+        <w:spacing w:line="240" w:lineRule="auto"/>
+        <w:contextualSpacing/>
+        <w:mirrorIndents/>
+        <w:rPr>
+          <w:rFonts w:ascii="Times New Roman" w:hAnsi="Times New Roman" w:cs="Times New Roman"/>
+          <w:sz w:val="20"/>
+          <w:szCs w:val="20"/>
+        </w:rPr>
+      </w:pPr>
+      <w:r>
+        <w:rPr>
+          <w:rFonts w:ascii="Times New Roman" w:hAnsi="Times New Roman" w:cs="Times New Roman"/>
+          <w:sz w:val="20"/>
+          <w:szCs w:val="20"/>
+        </w:rPr>
+        <w:t xml:space="preserve">Clubs and societies: </w:t>
+      </w:r>
+      <w:proofErr w:type="spellStart"/>
+      <w:r>
+        <w:rPr>
+          <w:rFonts w:ascii="Times New Roman" w:hAnsi="Times New Roman" w:cs="Times New Roman"/>
+          <w:sz w:val="20"/>
+          <w:szCs w:val="20"/>
+        </w:rPr>
+        <w:t>uORocketry</w:t>
+      </w:r>
+      <w:proofErr w:type="spellEnd"/>
+      <w:r>
+        <w:rPr>
+          <w:rFonts w:ascii="Times New Roman" w:hAnsi="Times New Roman" w:cs="Times New Roman"/>
+          <w:sz w:val="20"/>
+          <w:szCs w:val="20"/>
+        </w:rPr>
+        <w:t xml:space="preserve">, </w:t>
+      </w:r>
+      <w:proofErr w:type="spellStart"/>
+      <w:r>
+        <w:rPr>
+          <w:rFonts w:ascii="Times New Roman" w:hAnsi="Times New Roman" w:cs="Times New Roman"/>
+          <w:sz w:val="20"/>
+          <w:szCs w:val="20"/>
+        </w:rPr>
+        <w:t>uOFPGA</w:t>
+      </w:r>
+      <w:proofErr w:type="spellEnd"/>
+      <w:r>
+        <w:rPr>
+          <w:rFonts w:ascii="Times New Roman" w:hAnsi="Times New Roman" w:cs="Times New Roman"/>
+          <w:sz w:val="20"/>
+          <w:szCs w:val="20"/>
+        </w:rPr>
+        <w:t xml:space="preserve"> </w:t>
       </w:r>
     </w:p>
     <w:p>
@@ -263,20 +375,10 @@
           <w:rFonts w:ascii="Times New Roman" w:hAnsi="Times New Roman" w:cs="Times New Roman"/>
           <w:b/>
           <w:bCs/>
-          <w:sz w:val="24"/>
-          <w:szCs w:val="24"/>
-        </w:rPr>
-      </w:pPr>
-      <w:r>
-        <w:rPr>
-          <w:rFonts w:ascii="Times New Roman" w:hAnsi="Times New Roman" w:cs="Times New Roman"/>
-          <w:b/>
-          <w:bCs/>
-          <w:sz w:val="24"/>
-          <w:szCs w:val="24"/>
-        </w:rPr>
-        <w:t>Computer Systems Technician - Networking</w:t>
-      </w:r>
+          <w:sz w:val="20"/>
+          <w:szCs w:val="20"/>
+        </w:rPr>
+      </w:pPr>
     </w:p>
     <w:p>
       <w:pPr>
@@ -285,34 +387,21 @@
         <w:mirrorIndents/>
         <w:rPr>
           <w:rFonts w:ascii="Times New Roman" w:hAnsi="Times New Roman" w:cs="Times New Roman"/>
-          <w:sz w:val="24"/>
-          <w:szCs w:val="24"/>
-        </w:rPr>
-      </w:pPr>
-      <w:r>
-        <w:rPr>
-          <w:rFonts w:ascii="Times New Roman" w:hAnsi="Times New Roman" w:cs="Times New Roman"/>
-          <w:sz w:val="24"/>
-          <w:szCs w:val="24"/>
-        </w:rPr>
-        <w:t>Centennial College, Toronto, Ontario, Canada.</w:t>
-      </w:r>
-      <w:r>
-        <w:rPr>
-          <w:rFonts w:ascii="Times New Roman" w:hAnsi="Times New Roman" w:cs="Times New Roman"/>
-          <w:sz w:val="24"/>
-          <w:szCs w:val="24"/>
-        </w:rPr>
-        <w:tab/>
-      </w:r>
-      <w:r>
-        <w:rPr>
-          <w:rFonts w:ascii="Times New Roman" w:hAnsi="Times New Roman" w:cs="Times New Roman"/>
-          <w:sz w:val="24"/>
-          <w:szCs w:val="24"/>
-        </w:rPr>
-        <w:tab/>
-        <w:t xml:space="preserve">            September 2019 – April 2021</w:t>
+          <w:b/>
+          <w:bCs/>
+          <w:sz w:val="20"/>
+          <w:szCs w:val="20"/>
+        </w:rPr>
+      </w:pPr>
+      <w:r>
+        <w:rPr>
+          <w:rFonts w:ascii="Times New Roman" w:hAnsi="Times New Roman" w:cs="Times New Roman"/>
+          <w:b/>
+          <w:bCs/>
+          <w:sz w:val="20"/>
+          <w:szCs w:val="20"/>
+        </w:rPr>
+        <w:t>Computer Systems Technician - Networking</w:t>
       </w:r>
     </w:p>
     <w:p>
@@ -322,15 +411,75 @@
         <w:mirrorIndents/>
         <w:rPr>
           <w:rFonts w:ascii="Times New Roman" w:hAnsi="Times New Roman" w:cs="Times New Roman"/>
-          <w:sz w:val="24"/>
-          <w:szCs w:val="24"/>
-        </w:rPr>
-      </w:pPr>
-      <w:r>
-        <w:rPr>
-          <w:rFonts w:ascii="Times New Roman" w:hAnsi="Times New Roman" w:cs="Times New Roman"/>
-          <w:sz w:val="24"/>
-          <w:szCs w:val="24"/>
+          <w:sz w:val="20"/>
+          <w:szCs w:val="20"/>
+        </w:rPr>
+      </w:pPr>
+      <w:r>
+        <w:rPr>
+          <w:rFonts w:ascii="Times New Roman" w:hAnsi="Times New Roman" w:cs="Times New Roman"/>
+          <w:sz w:val="20"/>
+          <w:szCs w:val="20"/>
+        </w:rPr>
+        <w:t>Centennial College, Toronto, Ontario, Canada.</w:t>
+      </w:r>
+      <w:r>
+        <w:rPr>
+          <w:rFonts w:ascii="Times New Roman" w:hAnsi="Times New Roman" w:cs="Times New Roman"/>
+          <w:sz w:val="20"/>
+          <w:szCs w:val="20"/>
+        </w:rPr>
+        <w:tab/>
+      </w:r>
+      <w:r>
+        <w:rPr>
+          <w:rFonts w:ascii="Times New Roman" w:hAnsi="Times New Roman" w:cs="Times New Roman"/>
+          <w:sz w:val="20"/>
+          <w:szCs w:val="20"/>
+        </w:rPr>
+        <w:tab/>
+      </w:r>
+      <w:r>
+        <w:rPr>
+          <w:rFonts w:ascii="Times New Roman" w:hAnsi="Times New Roman" w:cs="Times New Roman"/>
+          <w:sz w:val="20"/>
+          <w:szCs w:val="20"/>
+        </w:rPr>
+        <w:tab/>
+      </w:r>
+      <w:r>
+        <w:rPr>
+          <w:rFonts w:ascii="Times New Roman" w:hAnsi="Times New Roman" w:cs="Times New Roman"/>
+          <w:sz w:val="20"/>
+          <w:szCs w:val="20"/>
+        </w:rPr>
+        <w:tab/>
+      </w:r>
+      <w:r>
+        <w:rPr>
+          <w:rFonts w:ascii="Times New Roman" w:hAnsi="Times New Roman" w:cs="Times New Roman"/>
+          <w:sz w:val="20"/>
+          <w:szCs w:val="20"/>
+        </w:rPr>
+        <w:t>September 2019 – April 2021</w:t>
+      </w:r>
+    </w:p>
+    <w:p>
+      <w:pPr>
+        <w:spacing w:after="0" w:line="240" w:lineRule="auto"/>
+        <w:contextualSpacing/>
+        <w:mirrorIndents/>
+        <w:rPr>
+          <w:rFonts w:ascii="Times New Roman" w:hAnsi="Times New Roman" w:cs="Times New Roman"/>
+          <w:sz w:val="20"/>
+          <w:szCs w:val="20"/>
+        </w:rPr>
+      </w:pPr>
+      <w:r>
+        <w:rPr>
+          <w:rFonts w:ascii="Times New Roman" w:hAnsi="Times New Roman" w:cs="Times New Roman"/>
+          <w:sz w:val="20"/>
+          <w:szCs w:val="20"/>
         </w:rPr>
         <w:t>Clubs and societies: Toastmasters International</w:t>
       </w:r>
@@ -343,167 +492,30 @@
         <w:rPr>
           <w:b/>
           <w:bCs/>
-          <w:sz w:val="24"/>
-          <w:szCs w:val="24"/>
-        </w:rPr>
-      </w:pPr>
-    </w:p>
-    <w:p>
-      <w:pPr>
-        <w:spacing w:line="240" w:lineRule="auto"/>
+          <w:sz w:val="20"/>
+          <w:szCs w:val="20"/>
+        </w:rPr>
+      </w:pPr>
+    </w:p>
+    <w:p>
+      <w:pPr>
+        <w:suppressLineNumbers/>
+        <w:tabs>
+          <w:tab w:val="center" w:pos="5580"/>
+          <w:tab w:val="left" w:pos="6889"/>
+        </w:tabs>
+        <w:spacing w:after="0" w:line="256" w:lineRule="auto"/>
+        <w:ind w:left="360"/>
         <w:contextualSpacing/>
         <w:mirrorIndents/>
-        <w:rPr>
-          <w:rFonts w:ascii="Times New Roman" w:hAnsi="Times New Roman" w:cs="Times New Roman"/>
-          <w:b/>
-          <w:bCs/>
-          <w:sz w:val="24"/>
-          <w:szCs w:val="24"/>
-        </w:rPr>
-      </w:pPr>
-      <w:r>
-        <w:rPr>
-          <w:rFonts w:ascii="Times New Roman" w:hAnsi="Times New Roman" w:cs="Times New Roman"/>
-          <w:b/>
-          <w:bCs/>
-          <w:sz w:val="24"/>
-          <w:szCs w:val="24"/>
-        </w:rPr>
-        <w:t>Electrical Engineering</w:t>
-      </w:r>
-      <w:r>
-        <w:rPr>
-          <w:rFonts w:ascii="Times New Roman" w:hAnsi="Times New Roman" w:cs="Times New Roman"/>
-          <w:b/>
-          <w:bCs/>
-          <w:sz w:val="24"/>
-          <w:szCs w:val="24"/>
-        </w:rPr>
-        <w:t xml:space="preserve"> and Computing Technology</w:t>
-      </w:r>
-    </w:p>
-    <w:p>
-      <w:pPr>
-        <w:spacing w:line="240" w:lineRule="auto"/>
-        <w:contextualSpacing/>
-        <w:mirrorIndents/>
-        <w:rPr>
-          <w:rFonts w:ascii="Times New Roman" w:hAnsi="Times New Roman" w:cs="Times New Roman"/>
-          <w:sz w:val="24"/>
-          <w:szCs w:val="24"/>
-        </w:rPr>
-      </w:pPr>
-      <w:r>
-        <w:rPr>
-          <w:rFonts w:ascii="Times New Roman" w:hAnsi="Times New Roman" w:cs="Times New Roman"/>
-          <w:sz w:val="24"/>
-          <w:szCs w:val="24"/>
-        </w:rPr>
-        <w:t xml:space="preserve">University of Ottawa, Ottawa, Ontario, Canada                          </w:t>
-      </w:r>
-      <w:r>
-        <w:rPr>
-          <w:rFonts w:ascii="Times New Roman" w:hAnsi="Times New Roman" w:cs="Times New Roman"/>
-          <w:sz w:val="24"/>
-          <w:szCs w:val="24"/>
-        </w:rPr>
-        <w:t xml:space="preserve"> </w:t>
-      </w:r>
-      <w:r>
-        <w:rPr>
-          <w:rFonts w:ascii="Times New Roman" w:hAnsi="Times New Roman" w:cs="Times New Roman"/>
-          <w:sz w:val="24"/>
-          <w:szCs w:val="24"/>
-        </w:rPr>
-        <w:t xml:space="preserve">   September 2023 – Present</w:t>
-      </w:r>
-      <w:r>
-        <w:rPr>
-          <w:rFonts w:ascii="Times New Roman" w:hAnsi="Times New Roman" w:cs="Times New Roman"/>
-          <w:sz w:val="24"/>
-          <w:szCs w:val="24"/>
-        </w:rPr>
-        <w:t xml:space="preserve"> (expected 2028)</w:t>
-      </w:r>
-      <w:r>
-        <w:rPr>
-          <w:rFonts w:ascii="Times New Roman" w:hAnsi="Times New Roman" w:cs="Times New Roman"/>
-          <w:sz w:val="24"/>
-          <w:szCs w:val="24"/>
-        </w:rPr>
-        <w:t xml:space="preserve">  </w:t>
-      </w:r>
-    </w:p>
-    <w:p>
-      <w:pPr>
-        <w:spacing w:line="240" w:lineRule="auto"/>
-        <w:contextualSpacing/>
-        <w:mirrorIndents/>
-        <w:rPr>
-          <w:rFonts w:ascii="Times New Roman" w:hAnsi="Times New Roman" w:cs="Times New Roman"/>
-          <w:sz w:val="24"/>
-          <w:szCs w:val="24"/>
-        </w:rPr>
-      </w:pPr>
-      <w:r>
-        <w:rPr>
-          <w:rFonts w:ascii="Times New Roman" w:hAnsi="Times New Roman" w:cs="Times New Roman"/>
-          <w:sz w:val="24"/>
-          <w:szCs w:val="24"/>
-        </w:rPr>
-        <w:t xml:space="preserve">Clubs and societies: </w:t>
-      </w:r>
-      <w:proofErr w:type="spellStart"/>
-      <w:r>
-        <w:rPr>
-          <w:rFonts w:ascii="Times New Roman" w:hAnsi="Times New Roman" w:cs="Times New Roman"/>
-          <w:sz w:val="24"/>
-          <w:szCs w:val="24"/>
-        </w:rPr>
-        <w:t>uORocketry</w:t>
-      </w:r>
-      <w:proofErr w:type="spellEnd"/>
-      <w:r>
-        <w:rPr>
-          <w:rFonts w:ascii="Times New Roman" w:hAnsi="Times New Roman" w:cs="Times New Roman"/>
-          <w:sz w:val="24"/>
-          <w:szCs w:val="24"/>
-        </w:rPr>
-        <w:t xml:space="preserve">, </w:t>
-      </w:r>
-      <w:proofErr w:type="spellStart"/>
-      <w:r>
-        <w:rPr>
-          <w:rFonts w:ascii="Times New Roman" w:hAnsi="Times New Roman" w:cs="Times New Roman"/>
-          <w:sz w:val="24"/>
-          <w:szCs w:val="24"/>
-        </w:rPr>
-        <w:t>uOFPGA</w:t>
-      </w:r>
-      <w:proofErr w:type="spellEnd"/>
-      <w:r>
-        <w:rPr>
-          <w:rFonts w:ascii="Times New Roman" w:hAnsi="Times New Roman" w:cs="Times New Roman"/>
-          <w:sz w:val="24"/>
-          <w:szCs w:val="24"/>
-        </w:rPr>
-        <w:t xml:space="preserve"> </w:t>
-      </w:r>
-    </w:p>
-    <w:p>
-      <w:pPr>
-        <w:contextualSpacing/>
-        <w:mirrorIndents/>
-        <w:rPr>
-          <w:b/>
-          <w:bCs/>
-        </w:rPr>
-      </w:pPr>
-    </w:p>
-    <w:p>
-      <w:pPr>
-        <w:contextualSpacing/>
-        <w:mirrorIndents/>
+        <w:jc w:val="center"/>
+        <w:rPr>
+          <w:rFonts w:ascii="Times New Roman" w:eastAsia="Calibri" w:hAnsi="Times New Roman" w:cs="Kartika"/>
+          <w:b/>
+          <w:bCs/>
+          <w:sz w:val="20"/>
+          <w:szCs w:val="20"/>
+        </w:rPr>
         <w:sectPr>
           <w:type w:val="continuous"/>
           <w:pgSz w:w="12240" w:h="15840"/>
@@ -516,27 +528,1062 @@
     </w:p>
     <w:p>
       <w:pPr>
+        <w:suppressLineNumbers/>
+        <w:tabs>
+          <w:tab w:val="center" w:pos="5580"/>
+          <w:tab w:val="left" w:pos="6889"/>
+        </w:tabs>
+        <w:spacing w:after="0" w:line="256" w:lineRule="auto"/>
+        <w:ind w:left="360"/>
+        <w:contextualSpacing/>
+        <w:mirrorIndents/>
+        <w:jc w:val="center"/>
+        <w:rPr>
+          <w:rFonts w:ascii="Times New Roman" w:eastAsia="Calibri" w:hAnsi="Times New Roman" w:cs="Kartika"/>
+          <w:b/>
+          <w:bCs/>
+          <w:sz w:val="20"/>
+          <w:szCs w:val="20"/>
+        </w:rPr>
+      </w:pPr>
+      <w:r>
+        <w:rPr>
+          <w:rFonts w:ascii="Times New Roman" w:eastAsia="Calibri" w:hAnsi="Times New Roman" w:cs="Kartika"/>
+          <w:b/>
+          <w:bCs/>
+          <w:sz w:val="20"/>
+          <w:szCs w:val="20"/>
+        </w:rPr>
+        <w:t>SKILLS SUMMARY</w:t>
+      </w:r>
+    </w:p>
+    <w:p>
+      <w:pPr>
+        <w:pStyle w:val="ListParagraph"/>
+        <w:numPr>
+          <w:ilvl w:val="0"/>
+          <w:numId w:val="18"/>
+        </w:numPr>
+        <w:suppressLineNumbers/>
+        <w:tabs>
+          <w:tab w:val="center" w:pos="5580"/>
+          <w:tab w:val="left" w:pos="6889"/>
+        </w:tabs>
+        <w:spacing w:after="0" w:line="256" w:lineRule="auto"/>
+        <w:mirrorIndents/>
+        <w:rPr>
+          <w:rFonts w:ascii="Times New Roman" w:eastAsia="Calibri" w:hAnsi="Times New Roman" w:cs="Kartika"/>
+          <w:sz w:val="20"/>
+          <w:szCs w:val="20"/>
+        </w:rPr>
+      </w:pPr>
+      <w:r>
+        <w:rPr>
+          <w:rFonts w:ascii="Times New Roman" w:eastAsia="Calibri" w:hAnsi="Times New Roman" w:cs="Kartika"/>
+          <w:sz w:val="20"/>
+          <w:szCs w:val="20"/>
+        </w:rPr>
+        <w:t xml:space="preserve">Designed and optimized circuit schematics, BOMs, and PCB layouts using Altium Designer and </w:t>
+      </w:r>
+      <w:proofErr w:type="spellStart"/>
+      <w:r>
+        <w:rPr>
+          <w:rFonts w:ascii="Times New Roman" w:eastAsia="Calibri" w:hAnsi="Times New Roman" w:cs="Kartika"/>
+          <w:sz w:val="20"/>
+          <w:szCs w:val="20"/>
+        </w:rPr>
+        <w:t>KiCad</w:t>
+      </w:r>
+      <w:proofErr w:type="spellEnd"/>
+      <w:r>
+        <w:rPr>
+          <w:rFonts w:ascii="Times New Roman" w:eastAsia="Calibri" w:hAnsi="Times New Roman" w:cs="Kartika"/>
+          <w:sz w:val="20"/>
+          <w:szCs w:val="20"/>
+        </w:rPr>
+        <w:t>.</w:t>
+      </w:r>
+    </w:p>
+    <w:p>
+      <w:pPr>
+        <w:pStyle w:val="ListParagraph"/>
+        <w:numPr>
+          <w:ilvl w:val="0"/>
+          <w:numId w:val="18"/>
+        </w:numPr>
+        <w:suppressLineNumbers/>
+        <w:tabs>
+          <w:tab w:val="center" w:pos="5580"/>
+          <w:tab w:val="left" w:pos="6889"/>
+        </w:tabs>
+        <w:spacing w:after="0" w:line="256" w:lineRule="auto"/>
+        <w:mirrorIndents/>
+        <w:rPr>
+          <w:rFonts w:ascii="Times New Roman" w:eastAsia="Calibri" w:hAnsi="Times New Roman" w:cs="Kartika"/>
+          <w:sz w:val="20"/>
+          <w:szCs w:val="20"/>
+        </w:rPr>
+      </w:pPr>
+      <w:r>
+        <w:rPr>
+          <w:rFonts w:ascii="Times New Roman" w:eastAsia="Calibri" w:hAnsi="Times New Roman" w:cs="Kartika"/>
+          <w:sz w:val="20"/>
+          <w:szCs w:val="20"/>
+        </w:rPr>
+        <w:t xml:space="preserve">Manufactured PCBs with SMD and through-hole components using advanced soldering techniques </w:t>
+      </w:r>
+      <w:r>
+        <w:rPr>
+          <w:rFonts w:ascii="Times New Roman" w:eastAsia="Calibri" w:hAnsi="Times New Roman" w:cs="Kartika"/>
+          <w:sz w:val="20"/>
+          <w:szCs w:val="20"/>
+        </w:rPr>
+        <w:t xml:space="preserve">with </w:t>
+      </w:r>
+      <w:r>
+        <w:rPr>
+          <w:rFonts w:ascii="Times New Roman" w:eastAsia="Calibri" w:hAnsi="Times New Roman" w:cs="Kartika"/>
+          <w:sz w:val="20"/>
+          <w:szCs w:val="20"/>
+        </w:rPr>
+        <w:t>soldering iron and heat gun.</w:t>
+      </w:r>
+    </w:p>
+    <w:p>
+      <w:pPr>
+        <w:pStyle w:val="ListParagraph"/>
+        <w:numPr>
+          <w:ilvl w:val="0"/>
+          <w:numId w:val="18"/>
+        </w:numPr>
+        <w:suppressLineNumbers/>
+        <w:tabs>
+          <w:tab w:val="center" w:pos="5580"/>
+          <w:tab w:val="left" w:pos="6889"/>
+        </w:tabs>
+        <w:spacing w:after="0" w:line="256" w:lineRule="auto"/>
+        <w:mirrorIndents/>
+        <w:rPr>
+          <w:rFonts w:ascii="Times New Roman" w:eastAsia="Calibri" w:hAnsi="Times New Roman" w:cs="Kartika"/>
+          <w:sz w:val="20"/>
+          <w:szCs w:val="20"/>
+        </w:rPr>
+      </w:pPr>
+      <w:r>
+        <w:rPr>
+          <w:rFonts w:ascii="Times New Roman" w:eastAsia="Calibri" w:hAnsi="Times New Roman" w:cs="Kartika"/>
+          <w:sz w:val="20"/>
+          <w:szCs w:val="20"/>
+        </w:rPr>
+        <w:t>Le</w:t>
+      </w:r>
+      <w:r>
+        <w:rPr>
+          <w:rFonts w:ascii="Times New Roman" w:eastAsia="Calibri" w:hAnsi="Times New Roman" w:cs="Kartika"/>
+          <w:sz w:val="20"/>
+          <w:szCs w:val="20"/>
+        </w:rPr>
+        <w:t>ading</w:t>
+      </w:r>
+      <w:r>
+        <w:rPr>
+          <w:rFonts w:ascii="Times New Roman" w:eastAsia="Calibri" w:hAnsi="Times New Roman" w:cs="Kartika"/>
+          <w:sz w:val="20"/>
+          <w:szCs w:val="20"/>
+        </w:rPr>
+        <w:t xml:space="preserve"> the Avionics Hardware sub-team for the university</w:t>
+      </w:r>
+      <w:r>
+        <w:rPr>
+          <w:rFonts w:ascii="Times New Roman" w:eastAsia="Calibri" w:hAnsi="Times New Roman" w:cs="Kartika"/>
+          <w:sz w:val="20"/>
+          <w:szCs w:val="20"/>
+        </w:rPr>
+        <w:t xml:space="preserve"> of Ottawa</w:t>
+      </w:r>
+      <w:r>
+        <w:rPr>
+          <w:rFonts w:ascii="Times New Roman" w:eastAsia="Calibri" w:hAnsi="Times New Roman" w:cs="Kartika"/>
+          <w:sz w:val="20"/>
+          <w:szCs w:val="20"/>
+        </w:rPr>
+        <w:t xml:space="preserve"> Rocketry club, showcasing leadership skills.</w:t>
+      </w:r>
+    </w:p>
+    <w:p>
+      <w:pPr>
+        <w:pStyle w:val="ListParagraph"/>
+        <w:numPr>
+          <w:ilvl w:val="0"/>
+          <w:numId w:val="18"/>
+        </w:numPr>
+        <w:suppressLineNumbers/>
+        <w:tabs>
+          <w:tab w:val="center" w:pos="5580"/>
+          <w:tab w:val="left" w:pos="6889"/>
+        </w:tabs>
+        <w:spacing w:after="0" w:line="256" w:lineRule="auto"/>
+        <w:mirrorIndents/>
+        <w:rPr>
+          <w:rFonts w:ascii="Times New Roman" w:eastAsia="Calibri" w:hAnsi="Times New Roman" w:cs="Kartika"/>
+          <w:sz w:val="20"/>
+          <w:szCs w:val="20"/>
+        </w:rPr>
+      </w:pPr>
+      <w:r>
+        <w:rPr>
+          <w:rFonts w:ascii="Times New Roman" w:eastAsia="Calibri" w:hAnsi="Times New Roman" w:cs="Kartika"/>
+          <w:sz w:val="20"/>
+          <w:szCs w:val="20"/>
+        </w:rPr>
+        <w:t xml:space="preserve">Programmed microcontrollers in Rust and C/C++ using JTAG with </w:t>
+      </w:r>
+      <w:proofErr w:type="spellStart"/>
+      <w:r>
+        <w:rPr>
+          <w:rFonts w:ascii="Times New Roman" w:eastAsia="Calibri" w:hAnsi="Times New Roman" w:cs="Kartika"/>
+          <w:sz w:val="20"/>
+          <w:szCs w:val="20"/>
+        </w:rPr>
+        <w:t>Segger</w:t>
+      </w:r>
+      <w:proofErr w:type="spellEnd"/>
+      <w:r>
+        <w:rPr>
+          <w:rFonts w:ascii="Times New Roman" w:eastAsia="Calibri" w:hAnsi="Times New Roman" w:cs="Kartika"/>
+          <w:sz w:val="20"/>
+          <w:szCs w:val="20"/>
+        </w:rPr>
+        <w:t xml:space="preserve"> </w:t>
+      </w:r>
+      <w:r>
+        <w:rPr>
+          <w:rFonts w:ascii="Times New Roman" w:eastAsia="Calibri" w:hAnsi="Times New Roman" w:cs="Kartika"/>
+          <w:sz w:val="20"/>
+          <w:szCs w:val="20"/>
+        </w:rPr>
+        <w:t xml:space="preserve">debug </w:t>
+      </w:r>
+      <w:r>
+        <w:rPr>
+          <w:rFonts w:ascii="Times New Roman" w:eastAsia="Calibri" w:hAnsi="Times New Roman" w:cs="Kartika"/>
+          <w:sz w:val="20"/>
+          <w:szCs w:val="20"/>
+        </w:rPr>
+        <w:t>probes for embedded systems.</w:t>
+      </w:r>
+    </w:p>
+    <w:p>
+      <w:pPr>
+        <w:pStyle w:val="ListParagraph"/>
+        <w:numPr>
+          <w:ilvl w:val="0"/>
+          <w:numId w:val="18"/>
+        </w:numPr>
+        <w:suppressLineNumbers/>
+        <w:tabs>
+          <w:tab w:val="center" w:pos="5580"/>
+          <w:tab w:val="left" w:pos="6889"/>
+        </w:tabs>
+        <w:spacing w:after="0" w:line="256" w:lineRule="auto"/>
+        <w:mirrorIndents/>
+        <w:rPr>
+          <w:rFonts w:ascii="Times New Roman" w:eastAsia="Calibri" w:hAnsi="Times New Roman" w:cs="Kartika"/>
+          <w:sz w:val="20"/>
+          <w:szCs w:val="20"/>
+        </w:rPr>
+      </w:pPr>
+      <w:r>
+        <w:rPr>
+          <w:rFonts w:ascii="Times New Roman" w:eastAsia="Calibri" w:hAnsi="Times New Roman" w:cs="Kartika"/>
+          <w:sz w:val="20"/>
+          <w:szCs w:val="20"/>
+        </w:rPr>
+        <w:t>Utilized STM32CubeIDE and Arch Linux environments, alongside probe-</w:t>
+      </w:r>
+      <w:proofErr w:type="spellStart"/>
+      <w:r>
+        <w:rPr>
+          <w:rFonts w:ascii="Times New Roman" w:eastAsia="Calibri" w:hAnsi="Times New Roman" w:cs="Kartika"/>
+          <w:sz w:val="20"/>
+          <w:szCs w:val="20"/>
+        </w:rPr>
+        <w:t>rs</w:t>
+      </w:r>
+      <w:proofErr w:type="spellEnd"/>
+      <w:r>
+        <w:rPr>
+          <w:rFonts w:ascii="Times New Roman" w:eastAsia="Calibri" w:hAnsi="Times New Roman" w:cs="Kartika"/>
+          <w:sz w:val="20"/>
+          <w:szCs w:val="20"/>
+        </w:rPr>
+        <w:t xml:space="preserve"> and </w:t>
+      </w:r>
+      <w:proofErr w:type="spellStart"/>
+      <w:r>
+        <w:rPr>
+          <w:rFonts w:ascii="Times New Roman" w:eastAsia="Calibri" w:hAnsi="Times New Roman" w:cs="Kartika"/>
+          <w:sz w:val="20"/>
+          <w:szCs w:val="20"/>
+        </w:rPr>
+        <w:t>OpenOCD</w:t>
+      </w:r>
+      <w:proofErr w:type="spellEnd"/>
+      <w:r>
+        <w:rPr>
+          <w:rFonts w:ascii="Times New Roman" w:eastAsia="Calibri" w:hAnsi="Times New Roman" w:cs="Kartika"/>
+          <w:sz w:val="20"/>
+          <w:szCs w:val="20"/>
+        </w:rPr>
+        <w:t>, to program microcontrollers.</w:t>
+      </w:r>
+    </w:p>
+    <w:p>
+      <w:pPr>
+        <w:pStyle w:val="ListParagraph"/>
+        <w:numPr>
+          <w:ilvl w:val="0"/>
+          <w:numId w:val="18"/>
+        </w:numPr>
+        <w:suppressLineNumbers/>
+        <w:tabs>
+          <w:tab w:val="center" w:pos="5580"/>
+          <w:tab w:val="left" w:pos="6889"/>
+        </w:tabs>
+        <w:spacing w:after="0" w:line="256" w:lineRule="auto"/>
+        <w:mirrorIndents/>
+        <w:rPr>
+          <w:rFonts w:ascii="Times New Roman" w:eastAsia="Calibri" w:hAnsi="Times New Roman" w:cs="Kartika"/>
+          <w:sz w:val="20"/>
+          <w:szCs w:val="20"/>
+        </w:rPr>
+      </w:pPr>
+      <w:r>
+        <w:rPr>
+          <w:rFonts w:ascii="Times New Roman" w:eastAsia="Calibri" w:hAnsi="Times New Roman" w:cs="Kartika"/>
+          <w:sz w:val="20"/>
+          <w:szCs w:val="20"/>
+        </w:rPr>
+        <w:t>Worked extensively with Atmel ATSAME</w:t>
+      </w:r>
+      <w:r>
+        <w:rPr>
+          <w:rFonts w:ascii="Times New Roman" w:eastAsia="Calibri" w:hAnsi="Times New Roman" w:cs="Kartika"/>
+          <w:sz w:val="20"/>
+          <w:szCs w:val="20"/>
+        </w:rPr>
+        <w:t>51</w:t>
+      </w:r>
+      <w:r>
+        <w:rPr>
+          <w:rFonts w:ascii="Times New Roman" w:eastAsia="Calibri" w:hAnsi="Times New Roman" w:cs="Kartika"/>
+          <w:sz w:val="20"/>
+          <w:szCs w:val="20"/>
+        </w:rPr>
+        <w:t xml:space="preserve"> and ST STM32 series microcontrollers.</w:t>
+      </w:r>
+    </w:p>
+    <w:p>
+      <w:pPr>
+        <w:pStyle w:val="ListParagraph"/>
+        <w:numPr>
+          <w:ilvl w:val="0"/>
+          <w:numId w:val="18"/>
+        </w:numPr>
+        <w:suppressLineNumbers/>
+        <w:tabs>
+          <w:tab w:val="center" w:pos="5580"/>
+          <w:tab w:val="left" w:pos="6889"/>
+        </w:tabs>
+        <w:spacing w:after="0" w:line="256" w:lineRule="auto"/>
+        <w:mirrorIndents/>
+        <w:rPr>
+          <w:rFonts w:ascii="Times New Roman" w:eastAsia="Calibri" w:hAnsi="Times New Roman" w:cs="Kartika"/>
+          <w:sz w:val="20"/>
+          <w:szCs w:val="20"/>
+        </w:rPr>
+      </w:pPr>
+      <w:r>
+        <w:rPr>
+          <w:rFonts w:ascii="Times New Roman" w:eastAsia="Calibri" w:hAnsi="Times New Roman" w:cs="Kartika"/>
+          <w:sz w:val="20"/>
+          <w:szCs w:val="20"/>
+        </w:rPr>
+        <w:t>Proficient in development boards</w:t>
+      </w:r>
+      <w:r>
+        <w:rPr>
+          <w:rFonts w:ascii="Times New Roman" w:eastAsia="Calibri" w:hAnsi="Times New Roman" w:cs="Kartika"/>
+          <w:sz w:val="20"/>
+          <w:szCs w:val="20"/>
+        </w:rPr>
+        <w:t xml:space="preserve"> </w:t>
+      </w:r>
+      <w:r>
+        <w:rPr>
+          <w:rFonts w:ascii="Times New Roman" w:eastAsia="Calibri" w:hAnsi="Times New Roman" w:cs="Kartika"/>
+          <w:sz w:val="20"/>
+          <w:szCs w:val="20"/>
+        </w:rPr>
+        <w:t>and SBCs</w:t>
+      </w:r>
+      <w:r>
+        <w:rPr>
+          <w:rFonts w:ascii="Times New Roman" w:eastAsia="Calibri" w:hAnsi="Times New Roman" w:cs="Kartika"/>
+          <w:sz w:val="20"/>
+          <w:szCs w:val="20"/>
+        </w:rPr>
+        <w:t xml:space="preserve"> with microprocessors</w:t>
+      </w:r>
+      <w:r>
+        <w:rPr>
+          <w:rFonts w:ascii="Times New Roman" w:eastAsia="Calibri" w:hAnsi="Times New Roman" w:cs="Kartika"/>
+          <w:sz w:val="20"/>
+          <w:szCs w:val="20"/>
+        </w:rPr>
+        <w:t>, including Arduino, Raspberry Pi, and headless SBCs.</w:t>
+      </w:r>
+    </w:p>
+    <w:p>
+      <w:pPr>
+        <w:pStyle w:val="ListParagraph"/>
+        <w:numPr>
+          <w:ilvl w:val="0"/>
+          <w:numId w:val="18"/>
+        </w:numPr>
+        <w:suppressLineNumbers/>
+        <w:tabs>
+          <w:tab w:val="center" w:pos="5580"/>
+          <w:tab w:val="left" w:pos="6889"/>
+        </w:tabs>
+        <w:spacing w:after="0" w:line="256" w:lineRule="auto"/>
+        <w:mirrorIndents/>
+        <w:rPr>
+          <w:rFonts w:ascii="Times New Roman" w:eastAsia="Calibri" w:hAnsi="Times New Roman" w:cs="Kartika"/>
+          <w:sz w:val="20"/>
+          <w:szCs w:val="20"/>
+        </w:rPr>
+      </w:pPr>
+      <w:r>
+        <w:rPr>
+          <w:rFonts w:ascii="Times New Roman" w:eastAsia="Calibri" w:hAnsi="Times New Roman" w:cs="Kartika"/>
+          <w:sz w:val="20"/>
+          <w:szCs w:val="20"/>
+        </w:rPr>
+        <w:t>Designed network infrastructures and configured servers for FTP, DNS, and DHCP topologies in professional settings.</w:t>
+      </w:r>
+    </w:p>
+    <w:p>
+      <w:pPr>
+        <w:pStyle w:val="ListParagraph"/>
+        <w:numPr>
+          <w:ilvl w:val="0"/>
+          <w:numId w:val="18"/>
+        </w:numPr>
+        <w:suppressLineNumbers/>
+        <w:tabs>
+          <w:tab w:val="center" w:pos="5580"/>
+          <w:tab w:val="left" w:pos="6889"/>
+        </w:tabs>
+        <w:spacing w:after="0" w:line="256" w:lineRule="auto"/>
+        <w:mirrorIndents/>
+        <w:rPr>
+          <w:rFonts w:ascii="Times New Roman" w:eastAsia="Calibri" w:hAnsi="Times New Roman" w:cs="Kartika"/>
+          <w:sz w:val="20"/>
+          <w:szCs w:val="20"/>
+        </w:rPr>
+      </w:pPr>
+      <w:r>
+        <w:rPr>
+          <w:rFonts w:ascii="Times New Roman" w:eastAsia="Calibri" w:hAnsi="Times New Roman" w:cs="Kartika"/>
+          <w:sz w:val="20"/>
+          <w:szCs w:val="20"/>
+        </w:rPr>
+        <w:t>Conducted FPGA simulations and training using Altera Cyclone IV with Verilog and</w:t>
+      </w:r>
+      <w:r>
+        <w:rPr>
+          <w:rFonts w:ascii="Times New Roman" w:eastAsia="Calibri" w:hAnsi="Times New Roman" w:cs="Kartika"/>
+          <w:sz w:val="20"/>
+          <w:szCs w:val="20"/>
+        </w:rPr>
+        <w:t xml:space="preserve"> Block Diagram Files (</w:t>
+      </w:r>
+      <w:r>
+        <w:rPr>
+          <w:rFonts w:ascii="Times New Roman" w:eastAsia="Calibri" w:hAnsi="Times New Roman" w:cs="Kartika"/>
+          <w:sz w:val="20"/>
+          <w:szCs w:val="20"/>
+        </w:rPr>
+        <w:t>BDF</w:t>
+      </w:r>
+      <w:r>
+        <w:rPr>
+          <w:rFonts w:ascii="Times New Roman" w:eastAsia="Calibri" w:hAnsi="Times New Roman" w:cs="Kartika"/>
+          <w:sz w:val="20"/>
+          <w:szCs w:val="20"/>
+        </w:rPr>
+        <w:t>)</w:t>
+      </w:r>
+      <w:r>
+        <w:rPr>
+          <w:rFonts w:ascii="Times New Roman" w:eastAsia="Calibri" w:hAnsi="Times New Roman" w:cs="Kartika"/>
+          <w:sz w:val="20"/>
+          <w:szCs w:val="20"/>
+        </w:rPr>
+        <w:t>.</w:t>
+      </w:r>
+    </w:p>
+    <w:p>
+      <w:pPr>
+        <w:pStyle w:val="ListParagraph"/>
+        <w:numPr>
+          <w:ilvl w:val="0"/>
+          <w:numId w:val="18"/>
+        </w:numPr>
+        <w:suppressLineNumbers/>
+        <w:tabs>
+          <w:tab w:val="center" w:pos="5580"/>
+          <w:tab w:val="left" w:pos="6889"/>
+        </w:tabs>
+        <w:spacing w:after="0" w:line="256" w:lineRule="auto"/>
+        <w:mirrorIndents/>
+        <w:rPr>
+          <w:rFonts w:ascii="Times New Roman" w:eastAsia="Calibri" w:hAnsi="Times New Roman" w:cs="Kartika"/>
+          <w:sz w:val="20"/>
+          <w:szCs w:val="20"/>
+        </w:rPr>
+      </w:pPr>
+      <w:r>
+        <w:rPr>
+          <w:rFonts w:ascii="Times New Roman" w:eastAsia="Calibri" w:hAnsi="Times New Roman" w:cs="Kartika"/>
+          <w:sz w:val="20"/>
+          <w:szCs w:val="20"/>
+        </w:rPr>
+        <w:t>Troubleshot and maintained Fiber Internet, DSL, and home phone networks with efficiency.</w:t>
+      </w:r>
+    </w:p>
+    <w:p>
+      <w:pPr>
+        <w:pStyle w:val="ListParagraph"/>
+        <w:numPr>
+          <w:ilvl w:val="0"/>
+          <w:numId w:val="18"/>
+        </w:numPr>
+        <w:suppressLineNumbers/>
+        <w:tabs>
+          <w:tab w:val="center" w:pos="5580"/>
+          <w:tab w:val="left" w:pos="6889"/>
+        </w:tabs>
+        <w:spacing w:after="0" w:line="256" w:lineRule="auto"/>
+        <w:mirrorIndents/>
+        <w:rPr>
+          <w:rFonts w:ascii="Times New Roman" w:eastAsia="Calibri" w:hAnsi="Times New Roman" w:cs="Kartika"/>
+          <w:sz w:val="20"/>
+          <w:szCs w:val="20"/>
+        </w:rPr>
+      </w:pPr>
+      <w:r>
+        <w:rPr>
+          <w:rFonts w:ascii="Times New Roman" w:eastAsia="Calibri" w:hAnsi="Times New Roman" w:cs="Kartika"/>
+          <w:sz w:val="20"/>
+          <w:szCs w:val="20"/>
+        </w:rPr>
+        <w:t>Adept in cybersecurity for distributed systems using network-based firewalls.</w:t>
+      </w:r>
+    </w:p>
+    <w:p>
+      <w:pPr>
+        <w:pStyle w:val="ListParagraph"/>
+        <w:numPr>
+          <w:ilvl w:val="0"/>
+          <w:numId w:val="18"/>
+        </w:numPr>
+        <w:suppressLineNumbers/>
+        <w:tabs>
+          <w:tab w:val="center" w:pos="5580"/>
+          <w:tab w:val="left" w:pos="6889"/>
+        </w:tabs>
+        <w:spacing w:after="0" w:line="256" w:lineRule="auto"/>
+        <w:mirrorIndents/>
+        <w:rPr>
+          <w:rFonts w:ascii="Times New Roman" w:eastAsia="Calibri" w:hAnsi="Times New Roman" w:cs="Kartika"/>
+          <w:sz w:val="20"/>
+          <w:szCs w:val="20"/>
+        </w:rPr>
+      </w:pPr>
+      <w:r>
+        <w:rPr>
+          <w:rFonts w:ascii="Times New Roman" w:eastAsia="Calibri" w:hAnsi="Times New Roman" w:cs="Kartika"/>
+          <w:sz w:val="20"/>
+          <w:szCs w:val="20"/>
+        </w:rPr>
+        <w:t xml:space="preserve">Experienced with network monitoring tools such as Wireshark, Nmap, and </w:t>
+      </w:r>
+      <w:proofErr w:type="spellStart"/>
+      <w:r>
+        <w:rPr>
+          <w:rFonts w:ascii="Times New Roman" w:eastAsia="Calibri" w:hAnsi="Times New Roman" w:cs="Kartika"/>
+          <w:sz w:val="20"/>
+          <w:szCs w:val="20"/>
+        </w:rPr>
+        <w:t>Aircrack</w:t>
+      </w:r>
+      <w:proofErr w:type="spellEnd"/>
+      <w:r>
+        <w:rPr>
+          <w:rFonts w:ascii="Times New Roman" w:eastAsia="Calibri" w:hAnsi="Times New Roman" w:cs="Kartika"/>
+          <w:sz w:val="20"/>
+          <w:szCs w:val="20"/>
+        </w:rPr>
+        <w:t>-ng in lab environments</w:t>
+      </w:r>
+      <w:r>
+        <w:rPr>
+          <w:rFonts w:ascii="Times New Roman" w:eastAsia="Calibri" w:hAnsi="Times New Roman" w:cs="Kartika"/>
+          <w:sz w:val="20"/>
+          <w:szCs w:val="20"/>
+        </w:rPr>
+        <w:t>.</w:t>
+      </w:r>
+    </w:p>
+    <w:p>
+      <w:pPr>
+        <w:pStyle w:val="ListParagraph"/>
+        <w:numPr>
+          <w:ilvl w:val="0"/>
+          <w:numId w:val="18"/>
+        </w:numPr>
+        <w:suppressLineNumbers/>
+        <w:tabs>
+          <w:tab w:val="center" w:pos="5580"/>
+          <w:tab w:val="left" w:pos="6889"/>
+        </w:tabs>
+        <w:spacing w:after="0" w:line="256" w:lineRule="auto"/>
+        <w:mirrorIndents/>
+        <w:rPr>
+          <w:rFonts w:ascii="Times New Roman" w:eastAsia="Calibri" w:hAnsi="Times New Roman" w:cs="Kartika"/>
+          <w:sz w:val="20"/>
+          <w:szCs w:val="20"/>
+        </w:rPr>
+      </w:pPr>
+      <w:r>
+        <w:rPr>
+          <w:rFonts w:ascii="Times New Roman" w:eastAsia="Calibri" w:hAnsi="Times New Roman" w:cs="Kartika"/>
+          <w:sz w:val="20"/>
+          <w:szCs w:val="20"/>
+        </w:rPr>
+        <w:t xml:space="preserve">Skilled in multiple programming languages: Java, Python, </w:t>
+      </w:r>
+      <w:proofErr w:type="spellStart"/>
+      <w:r>
+        <w:rPr>
+          <w:rFonts w:ascii="Times New Roman" w:eastAsia="Calibri" w:hAnsi="Times New Roman" w:cs="Kartika"/>
+          <w:sz w:val="20"/>
+          <w:szCs w:val="20"/>
+        </w:rPr>
+        <w:t>GoLang</w:t>
+      </w:r>
+      <w:proofErr w:type="spellEnd"/>
+      <w:r>
+        <w:rPr>
+          <w:rFonts w:ascii="Times New Roman" w:eastAsia="Calibri" w:hAnsi="Times New Roman" w:cs="Kartika"/>
+          <w:sz w:val="20"/>
+          <w:szCs w:val="20"/>
+        </w:rPr>
+        <w:t>, C/C++, Rust, Scheme, Prolog, Kotlin, and Verilog.</w:t>
+      </w:r>
+    </w:p>
+    <w:p>
+      <w:pPr>
+        <w:pStyle w:val="ListParagraph"/>
+        <w:numPr>
+          <w:ilvl w:val="0"/>
+          <w:numId w:val="18"/>
+        </w:numPr>
+        <w:suppressLineNumbers/>
+        <w:tabs>
+          <w:tab w:val="center" w:pos="5580"/>
+          <w:tab w:val="left" w:pos="6889"/>
+        </w:tabs>
+        <w:spacing w:after="0" w:line="256" w:lineRule="auto"/>
+        <w:mirrorIndents/>
+        <w:rPr>
+          <w:rFonts w:ascii="Times New Roman" w:eastAsia="Calibri" w:hAnsi="Times New Roman" w:cs="Kartika"/>
+          <w:sz w:val="20"/>
+          <w:szCs w:val="20"/>
+        </w:rPr>
+      </w:pPr>
+      <w:r>
+        <w:rPr>
+          <w:rFonts w:ascii="Times New Roman" w:eastAsia="Calibri" w:hAnsi="Times New Roman" w:cs="Kartika"/>
+          <w:sz w:val="20"/>
+          <w:szCs w:val="20"/>
+        </w:rPr>
+        <w:t>Developed web applications using HTML, CSS, TypeScript, and Flask frameworks.</w:t>
+      </w:r>
+    </w:p>
+    <w:p>
+      <w:pPr>
+        <w:pStyle w:val="ListParagraph"/>
+        <w:numPr>
+          <w:ilvl w:val="0"/>
+          <w:numId w:val="18"/>
+        </w:numPr>
+        <w:suppressLineNumbers/>
+        <w:tabs>
+          <w:tab w:val="center" w:pos="5580"/>
+          <w:tab w:val="left" w:pos="6889"/>
+        </w:tabs>
+        <w:spacing w:after="0" w:line="256" w:lineRule="auto"/>
+        <w:mirrorIndents/>
+        <w:rPr>
+          <w:rFonts w:ascii="Times New Roman" w:eastAsia="Calibri" w:hAnsi="Times New Roman" w:cs="Kartika"/>
+          <w:sz w:val="20"/>
+          <w:szCs w:val="20"/>
+        </w:rPr>
+      </w:pPr>
+      <w:r>
+        <w:rPr>
+          <w:rFonts w:ascii="Times New Roman" w:eastAsia="Calibri" w:hAnsi="Times New Roman" w:cs="Kartika"/>
+          <w:sz w:val="20"/>
+          <w:szCs w:val="20"/>
+        </w:rPr>
+        <w:t>Proficient in command-line tools and Git, including GitHub Actions for automated deployments.</w:t>
+      </w:r>
+    </w:p>
+    <w:p>
+      <w:pPr>
+        <w:pStyle w:val="ListParagraph"/>
+        <w:numPr>
+          <w:ilvl w:val="0"/>
+          <w:numId w:val="18"/>
+        </w:numPr>
+        <w:suppressLineNumbers/>
+        <w:tabs>
+          <w:tab w:val="center" w:pos="5580"/>
+          <w:tab w:val="left" w:pos="6889"/>
+        </w:tabs>
+        <w:spacing w:after="0" w:line="256" w:lineRule="auto"/>
+        <w:mirrorIndents/>
+        <w:rPr>
+          <w:rFonts w:ascii="Times New Roman" w:eastAsia="Calibri" w:hAnsi="Times New Roman" w:cs="Kartika"/>
+          <w:sz w:val="20"/>
+          <w:szCs w:val="20"/>
+        </w:rPr>
+      </w:pPr>
+      <w:r>
+        <w:rPr>
+          <w:rFonts w:ascii="Times New Roman" w:eastAsia="Calibri" w:hAnsi="Times New Roman" w:cs="Kartika"/>
+          <w:sz w:val="20"/>
+          <w:szCs w:val="20"/>
+        </w:rPr>
+        <w:t>Built network environments and configured servers using Cisco Packet Tracer simulations.</w:t>
+      </w:r>
+    </w:p>
+    <w:p>
+      <w:pPr>
+        <w:pStyle w:val="ListParagraph"/>
+        <w:numPr>
+          <w:ilvl w:val="0"/>
+          <w:numId w:val="18"/>
+        </w:numPr>
+        <w:suppressLineNumbers/>
+        <w:tabs>
+          <w:tab w:val="center" w:pos="5580"/>
+          <w:tab w:val="left" w:pos="6889"/>
+        </w:tabs>
+        <w:spacing w:after="0" w:line="256" w:lineRule="auto"/>
+        <w:mirrorIndents/>
+        <w:rPr>
+          <w:rFonts w:ascii="Times New Roman" w:eastAsia="Calibri" w:hAnsi="Times New Roman" w:cs="Kartika"/>
+          <w:sz w:val="20"/>
+          <w:szCs w:val="20"/>
+        </w:rPr>
+      </w:pPr>
+      <w:r>
+        <w:rPr>
+          <w:rFonts w:ascii="Times New Roman" w:eastAsia="Calibri" w:hAnsi="Times New Roman" w:cs="Kartika"/>
+          <w:sz w:val="20"/>
+          <w:szCs w:val="20"/>
+        </w:rPr>
+        <w:t>Managed GSM/4G/5G network projects with a focus on regulatory compliance and operational efficiency.</w:t>
+      </w:r>
+    </w:p>
+    <w:p>
+      <w:pPr>
+        <w:pStyle w:val="ListParagraph"/>
+        <w:numPr>
+          <w:ilvl w:val="0"/>
+          <w:numId w:val="18"/>
+        </w:numPr>
+        <w:suppressLineNumbers/>
+        <w:tabs>
+          <w:tab w:val="center" w:pos="5580"/>
+          <w:tab w:val="left" w:pos="6889"/>
+        </w:tabs>
+        <w:spacing w:after="0" w:line="256" w:lineRule="auto"/>
+        <w:mirrorIndents/>
+        <w:rPr>
+          <w:rFonts w:ascii="Times New Roman" w:eastAsia="Calibri" w:hAnsi="Times New Roman" w:cs="Kartika"/>
+          <w:sz w:val="20"/>
+          <w:szCs w:val="20"/>
+        </w:rPr>
+      </w:pPr>
+      <w:r>
+        <w:rPr>
+          <w:rFonts w:ascii="Times New Roman" w:eastAsia="Calibri" w:hAnsi="Times New Roman" w:cs="Kartika"/>
+          <w:sz w:val="20"/>
+          <w:szCs w:val="20"/>
+        </w:rPr>
+        <w:t>Delivered technical support, system repairs, and configurations for Bell’s customer base.</w:t>
+      </w:r>
+    </w:p>
+    <w:p>
+      <w:pPr>
+        <w:pStyle w:val="ListParagraph"/>
+        <w:numPr>
+          <w:ilvl w:val="0"/>
+          <w:numId w:val="18"/>
+        </w:numPr>
+        <w:suppressLineNumbers/>
+        <w:tabs>
+          <w:tab w:val="center" w:pos="5580"/>
+          <w:tab w:val="left" w:pos="6889"/>
+        </w:tabs>
+        <w:spacing w:after="0" w:line="256" w:lineRule="auto"/>
+        <w:mirrorIndents/>
+        <w:rPr>
+          <w:rFonts w:ascii="Times New Roman" w:eastAsia="Calibri" w:hAnsi="Times New Roman" w:cs="Kartika"/>
+          <w:sz w:val="20"/>
+          <w:szCs w:val="20"/>
+        </w:rPr>
+      </w:pPr>
+      <w:r>
+        <w:rPr>
+          <w:rFonts w:ascii="Times New Roman" w:eastAsia="Calibri" w:hAnsi="Times New Roman" w:cs="Kartika"/>
+          <w:sz w:val="20"/>
+          <w:szCs w:val="20"/>
+        </w:rPr>
+        <w:t>Collaborated on the design and implementation of reliable network environments in team projects.</w:t>
+      </w:r>
+    </w:p>
+    <w:p>
+      <w:pPr>
+        <w:pStyle w:val="ListParagraph"/>
+        <w:numPr>
+          <w:ilvl w:val="0"/>
+          <w:numId w:val="18"/>
+        </w:numPr>
+        <w:suppressLineNumbers/>
+        <w:tabs>
+          <w:tab w:val="center" w:pos="5580"/>
+          <w:tab w:val="left" w:pos="6889"/>
+        </w:tabs>
+        <w:spacing w:after="0" w:line="256" w:lineRule="auto"/>
+        <w:mirrorIndents/>
+        <w:rPr>
+          <w:rFonts w:ascii="Times New Roman" w:eastAsia="Calibri" w:hAnsi="Times New Roman" w:cs="Kartika"/>
+          <w:sz w:val="20"/>
+          <w:szCs w:val="20"/>
+        </w:rPr>
+      </w:pPr>
+      <w:r>
+        <w:rPr>
+          <w:rFonts w:ascii="Times New Roman" w:eastAsia="Calibri" w:hAnsi="Times New Roman" w:cs="Kartika"/>
+          <w:sz w:val="20"/>
+          <w:szCs w:val="20"/>
+        </w:rPr>
+        <w:t>Sound understanding of celestial objects, sky observation, and astronomy principles.</w:t>
+      </w:r>
+    </w:p>
+    <w:p>
+      <w:pPr>
+        <w:pStyle w:val="ListParagraph"/>
+        <w:numPr>
+          <w:ilvl w:val="0"/>
+          <w:numId w:val="18"/>
+        </w:numPr>
+        <w:suppressLineNumbers/>
+        <w:tabs>
+          <w:tab w:val="center" w:pos="5580"/>
+          <w:tab w:val="left" w:pos="6889"/>
+        </w:tabs>
+        <w:spacing w:after="0" w:line="256" w:lineRule="auto"/>
+        <w:mirrorIndents/>
+        <w:rPr>
+          <w:rFonts w:ascii="Times New Roman" w:eastAsia="Calibri" w:hAnsi="Times New Roman" w:cs="Kartika"/>
+          <w:sz w:val="20"/>
+          <w:szCs w:val="20"/>
+        </w:rPr>
+      </w:pPr>
+      <w:r>
+        <w:rPr>
+          <w:rFonts w:ascii="Times New Roman" w:eastAsia="Calibri" w:hAnsi="Times New Roman" w:cs="Kartika"/>
+          <w:sz w:val="20"/>
+          <w:szCs w:val="20"/>
+        </w:rPr>
+        <w:t>Proficient in handling equatorial telescope mounts and performing precise calibration of telescopes.</w:t>
+      </w:r>
+    </w:p>
+    <w:p>
+      <w:pPr>
+        <w:suppressLineNumbers/>
+        <w:tabs>
+          <w:tab w:val="center" w:pos="5580"/>
+          <w:tab w:val="left" w:pos="6889"/>
+        </w:tabs>
+        <w:spacing w:after="0" w:line="256" w:lineRule="auto"/>
+        <w:mirrorIndents/>
+        <w:rPr>
+          <w:rFonts w:ascii="Times New Roman" w:eastAsia="Calibri" w:hAnsi="Times New Roman" w:cs="Kartika"/>
+          <w:sz w:val="20"/>
+          <w:szCs w:val="20"/>
+        </w:rPr>
+      </w:pPr>
+    </w:p>
+    <w:p>
+      <w:pPr>
+        <w:spacing w:after="0"/>
+        <w:mirrorIndents/>
+        <w:rPr>
+          <w:rFonts w:ascii="Times New Roman" w:hAnsi="Times New Roman" w:cs="Times New Roman"/>
+          <w:b/>
+          <w:bCs/>
+          <w:sz w:val="20"/>
+          <w:szCs w:val="20"/>
+        </w:rPr>
+        <w:sectPr>
+          <w:type w:val="continuous"/>
+          <w:pgSz w:w="12240" w:h="15840"/>
+          <w:pgMar w:top="720" w:right="720" w:bottom="720" w:left="720" w:header="0" w:footer="0" w:gutter="0"/>
+          <w:cols w:space="720"/>
+          <w:formProt w:val="0"/>
+          <w:docGrid w:linePitch="600" w:charSpace="36864"/>
+        </w:sectPr>
+      </w:pPr>
+    </w:p>
+    <w:p>
+      <w:pPr>
+        <w:pStyle w:val="ListParagraph"/>
+        <w:spacing w:after="0"/>
+        <w:ind w:left="360"/>
+        <w:mirrorIndents/>
+        <w:jc w:val="center"/>
+        <w:rPr>
+          <w:rFonts w:ascii="Times New Roman" w:hAnsi="Times New Roman" w:cs="Times New Roman"/>
+          <w:b/>
+          <w:bCs/>
+          <w:sz w:val="20"/>
+          <w:szCs w:val="20"/>
+        </w:rPr>
+      </w:pPr>
+      <w:r>
+        <w:rPr>
+          <w:rFonts w:ascii="Times New Roman" w:hAnsi="Times New Roman" w:cs="Times New Roman"/>
+          <w:b/>
+          <w:bCs/>
+          <w:sz w:val="20"/>
+          <w:szCs w:val="20"/>
+        </w:rPr>
+        <w:t>WORK HISTORY / PROJECTS</w:t>
+      </w:r>
+    </w:p>
+    <w:p>
+      <w:pPr>
+        <w:suppressLineNumbers/>
         <w:spacing w:after="0"/>
         <w:contextualSpacing/>
         <w:mirrorIndents/>
-        <w:jc w:val="center"/>
-        <w:rPr>
-          <w:rFonts w:ascii="Times New Roman" w:hAnsi="Times New Roman" w:cs="Times New Roman"/>
-          <w:b/>
-          <w:bCs/>
-          <w:sz w:val="24"/>
-          <w:szCs w:val="24"/>
-        </w:rPr>
-      </w:pPr>
-      <w:r>
-        <w:rPr>
-          <w:rFonts w:ascii="Times New Roman" w:hAnsi="Times New Roman" w:cs="Times New Roman"/>
-          <w:b/>
-          <w:bCs/>
-          <w:sz w:val="24"/>
-          <w:szCs w:val="24"/>
-        </w:rPr>
-        <w:t>WORK HISTORY / PROJECTS</w:t>
+        <w:rPr>
+          <w:rFonts w:ascii="Times New Roman" w:hAnsi="Times New Roman" w:cs="Times New Roman"/>
+          <w:b/>
+          <w:bCs/>
+          <w:sz w:val="20"/>
+          <w:szCs w:val="20"/>
+        </w:rPr>
+      </w:pPr>
+      <w:proofErr w:type="spellStart"/>
+      <w:r>
+        <w:rPr>
+          <w:rFonts w:ascii="Times New Roman" w:hAnsi="Times New Roman" w:cs="Times New Roman"/>
+          <w:b/>
+          <w:bCs/>
+          <w:sz w:val="20"/>
+          <w:szCs w:val="20"/>
+        </w:rPr>
+        <w:t>uORocketry</w:t>
+      </w:r>
+      <w:proofErr w:type="spellEnd"/>
+      <w:r>
+        <w:rPr>
+          <w:rFonts w:ascii="Times New Roman" w:hAnsi="Times New Roman" w:cs="Times New Roman"/>
+          <w:b/>
+          <w:bCs/>
+          <w:sz w:val="20"/>
+          <w:szCs w:val="20"/>
+        </w:rPr>
+        <w:t xml:space="preserve"> – University of Ottawa’s Rocketry Club</w:t>
+      </w:r>
+      <w:r>
+        <w:rPr>
+          <w:rFonts w:ascii="Times New Roman" w:hAnsi="Times New Roman" w:cs="Times New Roman"/>
+          <w:b/>
+          <w:bCs/>
+          <w:sz w:val="20"/>
+          <w:szCs w:val="20"/>
+        </w:rPr>
+        <w:t xml:space="preserve">, </w:t>
+      </w:r>
+      <w:r>
+        <w:rPr>
+          <w:rFonts w:ascii="Times New Roman" w:hAnsi="Times New Roman" w:cs="Times New Roman"/>
+          <w:b/>
+          <w:bCs/>
+          <w:sz w:val="20"/>
+          <w:szCs w:val="20"/>
+        </w:rPr>
+        <w:t>Ottawa, ON</w:t>
+      </w:r>
+      <w:r>
+        <w:rPr>
+          <w:rFonts w:ascii="Times New Roman" w:hAnsi="Times New Roman" w:cs="Times New Roman"/>
+          <w:b/>
+          <w:bCs/>
+          <w:sz w:val="20"/>
+          <w:szCs w:val="20"/>
+        </w:rPr>
+        <w:tab/>
+      </w:r>
+      <w:r>
+        <w:rPr>
+          <w:rFonts w:ascii="Times New Roman" w:hAnsi="Times New Roman" w:cs="Times New Roman"/>
+          <w:b/>
+          <w:bCs/>
+          <w:sz w:val="20"/>
+          <w:szCs w:val="20"/>
+        </w:rPr>
+        <w:tab/>
+      </w:r>
+      <w:r>
+        <w:rPr>
+          <w:rFonts w:ascii="Times New Roman" w:hAnsi="Times New Roman" w:cs="Times New Roman"/>
+          <w:b/>
+          <w:bCs/>
+          <w:sz w:val="20"/>
+          <w:szCs w:val="20"/>
+        </w:rPr>
+        <w:tab/>
+      </w:r>
+      <w:r>
+        <w:rPr>
+          <w:rFonts w:ascii="Times New Roman" w:hAnsi="Times New Roman" w:cs="Times New Roman"/>
+          <w:b/>
+          <w:bCs/>
+          <w:sz w:val="20"/>
+          <w:szCs w:val="20"/>
+        </w:rPr>
+        <w:t>September 2023 - Present</w:t>
       </w:r>
     </w:p>
     <w:p>
@@ -549,31 +1596,29 @@
           <w:rFonts w:ascii="Times New Roman" w:hAnsi="Times New Roman" w:cs="Times New Roman"/>
           <w:b/>
           <w:bCs/>
-          <w:sz w:val="24"/>
-          <w:szCs w:val="24"/>
-        </w:rPr>
-      </w:pPr>
-      <w:proofErr w:type="spellStart"/>
-      <w:r>
-        <w:rPr>
-          <w:rFonts w:ascii="Times New Roman" w:hAnsi="Times New Roman" w:cs="Times New Roman"/>
-          <w:b/>
-          <w:bCs/>
-          <w:sz w:val="24"/>
-          <w:szCs w:val="24"/>
-        </w:rPr>
-        <w:t>uORocketry</w:t>
-      </w:r>
-      <w:proofErr w:type="spellEnd"/>
-      <w:r>
-        <w:rPr>
-          <w:rFonts w:ascii="Times New Roman" w:hAnsi="Times New Roman" w:cs="Times New Roman"/>
-          <w:b/>
-          <w:bCs/>
-          <w:sz w:val="24"/>
-          <w:szCs w:val="24"/>
-        </w:rPr>
-        <w:t xml:space="preserve"> – University of Ottawa’s Rocketry Club</w:t>
+          <w:sz w:val="20"/>
+          <w:szCs w:val="20"/>
+        </w:rPr>
+      </w:pPr>
+      <w:r>
+        <w:rPr>
+          <w:rFonts w:ascii="Times New Roman" w:hAnsi="Times New Roman" w:cs="Times New Roman"/>
+          <w:b/>
+          <w:bCs/>
+          <w:sz w:val="20"/>
+          <w:szCs w:val="20"/>
+        </w:rPr>
+        <w:t>Electrical Engineer</w:t>
+      </w:r>
+      <w:r>
+        <w:rPr>
+          <w:rFonts w:ascii="Times New Roman" w:hAnsi="Times New Roman" w:cs="Times New Roman"/>
+          <w:b/>
+          <w:bCs/>
+          <w:sz w:val="20"/>
+          <w:szCs w:val="20"/>
+        </w:rPr>
+        <w:t xml:space="preserve"> </w:t>
       </w:r>
     </w:p>
     <w:p>
@@ -586,77 +1631,17 @@
           <w:rFonts w:ascii="Times New Roman" w:hAnsi="Times New Roman" w:cs="Times New Roman"/>
           <w:b/>
           <w:bCs/>
-          <w:sz w:val="24"/>
-          <w:szCs w:val="24"/>
-        </w:rPr>
-      </w:pPr>
-      <w:r>
-        <w:rPr>
-          <w:rFonts w:ascii="Times New Roman" w:hAnsi="Times New Roman" w:cs="Times New Roman"/>
-          <w:b/>
-          <w:bCs/>
-          <w:sz w:val="24"/>
-          <w:szCs w:val="24"/>
-        </w:rPr>
-        <w:t>Ottawa, ON                                                                                               September 2023 - Present</w:t>
-      </w:r>
-    </w:p>
-    <w:p>
-      <w:pPr>
-        <w:suppressLineNumbers/>
-        <w:spacing w:after="0"/>
-        <w:contextualSpacing/>
-        <w:mirrorIndents/>
-        <w:rPr>
-          <w:rFonts w:ascii="Times New Roman" w:hAnsi="Times New Roman" w:cs="Times New Roman"/>
-          <w:b/>
-          <w:bCs/>
-          <w:sz w:val="24"/>
-          <w:szCs w:val="24"/>
-        </w:rPr>
-      </w:pPr>
-      <w:r>
-        <w:rPr>
-          <w:rFonts w:ascii="Times New Roman" w:hAnsi="Times New Roman" w:cs="Times New Roman"/>
-          <w:b/>
-          <w:bCs/>
-          <w:sz w:val="24"/>
-          <w:szCs w:val="24"/>
-        </w:rPr>
-        <w:t>Electrical Engineer</w:t>
-      </w:r>
-      <w:r>
-        <w:rPr>
-          <w:rFonts w:ascii="Times New Roman" w:hAnsi="Times New Roman" w:cs="Times New Roman"/>
-          <w:b/>
-          <w:bCs/>
-          <w:sz w:val="24"/>
-          <w:szCs w:val="24"/>
-        </w:rPr>
-        <w:t xml:space="preserve"> </w:t>
-      </w:r>
-    </w:p>
-    <w:p>
-      <w:pPr>
-        <w:suppressLineNumbers/>
-        <w:spacing w:after="0"/>
-        <w:contextualSpacing/>
-        <w:mirrorIndents/>
-        <w:rPr>
-          <w:rFonts w:ascii="Times New Roman" w:hAnsi="Times New Roman" w:cs="Times New Roman"/>
-          <w:b/>
-          <w:bCs/>
-          <w:sz w:val="24"/>
-          <w:szCs w:val="24"/>
-        </w:rPr>
-      </w:pPr>
-      <w:r>
-        <w:rPr>
-          <w:rFonts w:ascii="Times New Roman" w:hAnsi="Times New Roman" w:cs="Times New Roman"/>
-          <w:b/>
-          <w:bCs/>
-          <w:sz w:val="24"/>
-          <w:szCs w:val="24"/>
+          <w:sz w:val="20"/>
+          <w:szCs w:val="20"/>
+        </w:rPr>
+      </w:pPr>
+      <w:r>
+        <w:rPr>
+          <w:rFonts w:ascii="Times New Roman" w:hAnsi="Times New Roman" w:cs="Times New Roman"/>
+          <w:b/>
+          <w:bCs/>
+          <w:sz w:val="20"/>
+          <w:szCs w:val="20"/>
         </w:rPr>
         <w:t>Key Achievements:</w:t>
       </w:r>
@@ -673,31 +1658,31 @@
         <w:mirrorIndents/>
         <w:rPr>
           <w:rFonts w:ascii="Times New Roman" w:hAnsi="Times New Roman"/>
-          <w:sz w:val="24"/>
-          <w:szCs w:val="24"/>
+          <w:sz w:val="20"/>
+          <w:szCs w:val="20"/>
         </w:rPr>
       </w:pPr>
       <w:r>
         <w:rPr>
           <w:rFonts w:ascii="Times New Roman" w:hAnsi="Times New Roman"/>
-          <w:sz w:val="24"/>
-          <w:szCs w:val="24"/>
+          <w:sz w:val="20"/>
+          <w:szCs w:val="20"/>
         </w:rPr>
         <w:t>Proficiency in Altium Designer: Designed and reviewed circuit schematics,</w:t>
       </w:r>
       <w:r>
         <w:rPr>
           <w:rFonts w:ascii="Times New Roman" w:hAnsi="Times New Roman"/>
-          <w:sz w:val="24"/>
-          <w:szCs w:val="24"/>
+          <w:sz w:val="20"/>
+          <w:szCs w:val="20"/>
         </w:rPr>
         <w:t xml:space="preserve"> generated BOM,</w:t>
       </w:r>
       <w:r>
         <w:rPr>
           <w:rFonts w:ascii="Times New Roman" w:hAnsi="Times New Roman"/>
-          <w:sz w:val="24"/>
-          <w:szCs w:val="24"/>
+          <w:sz w:val="20"/>
+          <w:szCs w:val="20"/>
         </w:rPr>
         <w:t xml:space="preserve"> PCB layouts, and routing to ensure optimal performance.</w:t>
       </w:r>
@@ -714,15 +1699,15 @@
         <w:mirrorIndents/>
         <w:rPr>
           <w:rFonts w:ascii="Times New Roman" w:hAnsi="Times New Roman"/>
-          <w:sz w:val="24"/>
-          <w:szCs w:val="24"/>
+          <w:sz w:val="20"/>
+          <w:szCs w:val="20"/>
         </w:rPr>
       </w:pPr>
       <w:r>
         <w:rPr>
           <w:rFonts w:ascii="Times New Roman" w:hAnsi="Times New Roman"/>
-          <w:sz w:val="24"/>
-          <w:szCs w:val="24"/>
+          <w:sz w:val="20"/>
+          <w:szCs w:val="20"/>
         </w:rPr>
         <w:t>Aerospace-Grade Component Selection: Conducted thorough research to select high-quality components and materials for PCB manufacturing, ensuring compliance with industry standards and safety requirements.</w:t>
       </w:r>
@@ -739,15 +1724,15 @@
         <w:mirrorIndents/>
         <w:rPr>
           <w:rFonts w:ascii="Times New Roman" w:hAnsi="Times New Roman"/>
-          <w:sz w:val="24"/>
-          <w:szCs w:val="24"/>
+          <w:sz w:val="20"/>
+          <w:szCs w:val="20"/>
         </w:rPr>
       </w:pPr>
       <w:r>
         <w:rPr>
           <w:rFonts w:ascii="Times New Roman" w:hAnsi="Times New Roman"/>
-          <w:sz w:val="24"/>
-          <w:szCs w:val="24"/>
+          <w:sz w:val="20"/>
+          <w:szCs w:val="20"/>
         </w:rPr>
         <w:t>PCB Manufacturing: Manufactured PCBs using surface-mount (SMD) and through-hole components, employing tools such as a heat gun and soldering iron.</w:t>
       </w:r>
@@ -764,39 +1749,39 @@
         <w:mirrorIndents/>
         <w:rPr>
           <w:rFonts w:ascii="Times New Roman" w:hAnsi="Times New Roman"/>
-          <w:sz w:val="24"/>
-          <w:szCs w:val="24"/>
+          <w:sz w:val="20"/>
+          <w:szCs w:val="20"/>
         </w:rPr>
       </w:pPr>
       <w:r>
         <w:rPr>
           <w:rFonts w:ascii="Times New Roman" w:hAnsi="Times New Roman"/>
-          <w:sz w:val="24"/>
-          <w:szCs w:val="24"/>
+          <w:sz w:val="20"/>
+          <w:szCs w:val="20"/>
         </w:rPr>
         <w:t>Microcontroller Programming: Programmed and flashed onboard microcontrollers using Rust</w:t>
       </w:r>
       <w:r>
         <w:rPr>
           <w:rFonts w:ascii="Times New Roman" w:hAnsi="Times New Roman"/>
-          <w:sz w:val="24"/>
-          <w:szCs w:val="24"/>
+          <w:sz w:val="20"/>
+          <w:szCs w:val="20"/>
         </w:rPr>
         <w:t xml:space="preserve"> and J</w:t>
       </w:r>
       <w:r>
         <w:rPr>
           <w:rFonts w:ascii="Times New Roman" w:hAnsi="Times New Roman"/>
-          <w:sz w:val="24"/>
-          <w:szCs w:val="24"/>
+          <w:sz w:val="20"/>
+          <w:szCs w:val="20"/>
         </w:rPr>
         <w:t>Link</w:t>
       </w:r>
       <w:r>
         <w:rPr>
           <w:rFonts w:ascii="Times New Roman" w:hAnsi="Times New Roman"/>
-          <w:sz w:val="24"/>
-          <w:szCs w:val="24"/>
+          <w:sz w:val="20"/>
+          <w:szCs w:val="20"/>
         </w:rPr>
         <w:t>, optimizing system functionality.</w:t>
       </w:r>
@@ -810,8 +1795,8 @@
         <w:mirrorIndents/>
         <w:rPr>
           <w:rFonts w:ascii="Times New Roman" w:hAnsi="Times New Roman"/>
-          <w:sz w:val="24"/>
-          <w:szCs w:val="24"/>
+          <w:sz w:val="20"/>
+          <w:szCs w:val="20"/>
         </w:rPr>
       </w:pPr>
     </w:p>
@@ -825,8 +1810,8 @@
           <w:rFonts w:ascii="Times New Roman" w:hAnsi="Times New Roman" w:cs="Times New Roman"/>
           <w:b/>
           <w:bCs/>
-          <w:sz w:val="24"/>
-          <w:szCs w:val="24"/>
+          <w:sz w:val="20"/>
+          <w:szCs w:val="20"/>
         </w:rPr>
       </w:pPr>
       <w:bookmarkStart w:id="1" w:name="_Hlk192421821"/>
@@ -836,8 +1821,8 @@
           <w:rFonts w:ascii="Times New Roman" w:hAnsi="Times New Roman" w:cs="Times New Roman"/>
           <w:b/>
           <w:bCs/>
-          <w:sz w:val="24"/>
-          <w:szCs w:val="24"/>
+          <w:sz w:val="20"/>
+          <w:szCs w:val="20"/>
         </w:rPr>
         <w:t>Yupana</w:t>
       </w:r>
@@ -847,10 +1832,130 @@
           <w:rFonts w:ascii="Times New Roman" w:hAnsi="Times New Roman" w:cs="Times New Roman"/>
           <w:b/>
           <w:bCs/>
-          <w:sz w:val="24"/>
-          <w:szCs w:val="24"/>
+          <w:sz w:val="20"/>
+          <w:szCs w:val="20"/>
         </w:rPr>
         <w:t xml:space="preserve"> Inc</w:t>
+      </w:r>
+      <w:r>
+        <w:rPr>
+          <w:rFonts w:ascii="Times New Roman" w:hAnsi="Times New Roman" w:cs="Times New Roman"/>
+          <w:b/>
+          <w:bCs/>
+          <w:sz w:val="20"/>
+          <w:szCs w:val="20"/>
+        </w:rPr>
+        <w:t xml:space="preserve">, </w:t>
+      </w:r>
+      <w:r>
+        <w:rPr>
+          <w:rFonts w:ascii="Times New Roman" w:hAnsi="Times New Roman" w:cs="Times New Roman"/>
+          <w:b/>
+          <w:bCs/>
+          <w:sz w:val="20"/>
+          <w:szCs w:val="20"/>
+        </w:rPr>
+        <w:t>Toronto, ON</w:t>
+      </w:r>
+      <w:r>
+        <w:rPr>
+          <w:rFonts w:ascii="Times New Roman" w:hAnsi="Times New Roman" w:cs="Times New Roman"/>
+          <w:b/>
+          <w:bCs/>
+          <w:sz w:val="20"/>
+          <w:szCs w:val="20"/>
+        </w:rPr>
+        <w:tab/>
+      </w:r>
+      <w:r>
+        <w:rPr>
+          <w:rFonts w:ascii="Times New Roman" w:hAnsi="Times New Roman" w:cs="Times New Roman"/>
+          <w:b/>
+          <w:bCs/>
+          <w:sz w:val="20"/>
+          <w:szCs w:val="20"/>
+        </w:rPr>
+        <w:tab/>
+      </w:r>
+      <w:r>
+        <w:rPr>
+          <w:rFonts w:ascii="Times New Roman" w:hAnsi="Times New Roman" w:cs="Times New Roman"/>
+          <w:b/>
+          <w:bCs/>
+          <w:sz w:val="20"/>
+          <w:szCs w:val="20"/>
+        </w:rPr>
+        <w:tab/>
+      </w:r>
+      <w:r>
+        <w:rPr>
+          <w:rFonts w:ascii="Times New Roman" w:hAnsi="Times New Roman" w:cs="Times New Roman"/>
+          <w:b/>
+          <w:bCs/>
+          <w:sz w:val="20"/>
+          <w:szCs w:val="20"/>
+        </w:rPr>
+        <w:tab/>
+      </w:r>
+      <w:r>
+        <w:rPr>
+          <w:rFonts w:ascii="Times New Roman" w:hAnsi="Times New Roman" w:cs="Times New Roman"/>
+          <w:b/>
+          <w:bCs/>
+          <w:sz w:val="20"/>
+          <w:szCs w:val="20"/>
+        </w:rPr>
+        <w:tab/>
+      </w:r>
+      <w:r>
+        <w:rPr>
+          <w:rFonts w:ascii="Times New Roman" w:hAnsi="Times New Roman" w:cs="Times New Roman"/>
+          <w:b/>
+          <w:bCs/>
+          <w:sz w:val="20"/>
+          <w:szCs w:val="20"/>
+        </w:rPr>
+        <w:tab/>
+      </w:r>
+      <w:r>
+        <w:rPr>
+          <w:rFonts w:ascii="Times New Roman" w:hAnsi="Times New Roman" w:cs="Times New Roman"/>
+          <w:b/>
+          <w:bCs/>
+          <w:sz w:val="20"/>
+          <w:szCs w:val="20"/>
+        </w:rPr>
+        <w:tab/>
+      </w:r>
+      <w:r>
+        <w:rPr>
+          <w:rFonts w:ascii="Times New Roman" w:hAnsi="Times New Roman" w:cs="Times New Roman"/>
+          <w:b/>
+          <w:bCs/>
+          <w:sz w:val="20"/>
+          <w:szCs w:val="20"/>
+        </w:rPr>
+        <w:tab/>
+      </w:r>
+      <w:r>
+        <w:rPr>
+          <w:rFonts w:ascii="Times New Roman" w:hAnsi="Times New Roman" w:cs="Times New Roman"/>
+          <w:b/>
+          <w:bCs/>
+          <w:sz w:val="20"/>
+          <w:szCs w:val="20"/>
+        </w:rPr>
+        <w:t xml:space="preserve">June 2022 – </w:t>
+      </w:r>
+      <w:r>
+        <w:rPr>
+          <w:rFonts w:ascii="Times New Roman" w:hAnsi="Times New Roman" w:cs="Times New Roman"/>
+          <w:b/>
+          <w:bCs/>
+          <w:sz w:val="20"/>
+          <w:szCs w:val="20"/>
+        </w:rPr>
+        <w:t>August 2023</w:t>
       </w:r>
     </w:p>
     <w:p>
@@ -863,29 +1968,29 @@
           <w:rFonts w:ascii="Times New Roman" w:hAnsi="Times New Roman" w:cs="Times New Roman"/>
           <w:b/>
           <w:bCs/>
-          <w:sz w:val="24"/>
-          <w:szCs w:val="24"/>
-        </w:rPr>
-      </w:pPr>
-      <w:r>
-        <w:rPr>
-          <w:rFonts w:ascii="Times New Roman" w:hAnsi="Times New Roman" w:cs="Times New Roman"/>
-          <w:b/>
-          <w:bCs/>
-          <w:sz w:val="24"/>
-          <w:szCs w:val="24"/>
-        </w:rPr>
-        <w:t xml:space="preserve">Toronto, ON                                                                                               June 2022 – </w:t>
-      </w:r>
-      <w:r>
-        <w:rPr>
-          <w:rFonts w:ascii="Times New Roman" w:hAnsi="Times New Roman" w:cs="Times New Roman"/>
-          <w:b/>
-          <w:bCs/>
-          <w:sz w:val="24"/>
-          <w:szCs w:val="24"/>
-        </w:rPr>
-        <w:t>August 2023</w:t>
+          <w:sz w:val="20"/>
+          <w:szCs w:val="20"/>
+        </w:rPr>
+      </w:pPr>
+      <w:r>
+        <w:rPr>
+          <w:rFonts w:ascii="Times New Roman" w:hAnsi="Times New Roman" w:cs="Times New Roman"/>
+          <w:b/>
+          <w:bCs/>
+          <w:sz w:val="20"/>
+          <w:szCs w:val="20"/>
+        </w:rPr>
+        <w:t>Site Technician</w:t>
+      </w:r>
+      <w:r>
+        <w:rPr>
+          <w:rFonts w:ascii="Times New Roman" w:hAnsi="Times New Roman" w:cs="Times New Roman"/>
+          <w:b/>
+          <w:bCs/>
+          <w:sz w:val="20"/>
+          <w:szCs w:val="20"/>
+        </w:rPr>
+        <w:t>/Auditor</w:t>
       </w:r>
     </w:p>
     <w:p>
@@ -898,52 +2003,17 @@
           <w:rFonts w:ascii="Times New Roman" w:hAnsi="Times New Roman" w:cs="Times New Roman"/>
           <w:b/>
           <w:bCs/>
-          <w:sz w:val="24"/>
-          <w:szCs w:val="24"/>
-        </w:rPr>
-      </w:pPr>
-      <w:r>
-        <w:rPr>
-          <w:rFonts w:ascii="Times New Roman" w:hAnsi="Times New Roman" w:cs="Times New Roman"/>
-          <w:b/>
-          <w:bCs/>
-          <w:sz w:val="24"/>
-          <w:szCs w:val="24"/>
-        </w:rPr>
-        <w:t>Site Technician</w:t>
-      </w:r>
-      <w:r>
-        <w:rPr>
-          <w:rFonts w:ascii="Times New Roman" w:hAnsi="Times New Roman" w:cs="Times New Roman"/>
-          <w:b/>
-          <w:bCs/>
-          <w:sz w:val="24"/>
-          <w:szCs w:val="24"/>
-        </w:rPr>
-        <w:t>/Auditor</w:t>
-      </w:r>
-    </w:p>
-    <w:p>
-      <w:pPr>
-        <w:suppressLineNumbers/>
-        <w:spacing w:after="0"/>
-        <w:contextualSpacing/>
-        <w:mirrorIndents/>
-        <w:rPr>
-          <w:rFonts w:ascii="Times New Roman" w:hAnsi="Times New Roman" w:cs="Times New Roman"/>
-          <w:b/>
-          <w:bCs/>
-          <w:sz w:val="24"/>
-          <w:szCs w:val="24"/>
-        </w:rPr>
-      </w:pPr>
-      <w:r>
-        <w:rPr>
-          <w:rFonts w:ascii="Times New Roman" w:hAnsi="Times New Roman" w:cs="Times New Roman"/>
-          <w:b/>
-          <w:bCs/>
-          <w:sz w:val="24"/>
-          <w:szCs w:val="24"/>
+          <w:sz w:val="20"/>
+          <w:szCs w:val="20"/>
+        </w:rPr>
+      </w:pPr>
+      <w:r>
+        <w:rPr>
+          <w:rFonts w:ascii="Times New Roman" w:hAnsi="Times New Roman" w:cs="Times New Roman"/>
+          <w:b/>
+          <w:bCs/>
+          <w:sz w:val="20"/>
+          <w:szCs w:val="20"/>
         </w:rPr>
         <w:t>Key Achievements:</w:t>
       </w:r>
@@ -961,15 +2031,15 @@
         <w:mirrorIndents/>
         <w:rPr>
           <w:rFonts w:ascii="Times New Roman" w:hAnsi="Times New Roman"/>
-          <w:sz w:val="24"/>
-          <w:szCs w:val="24"/>
+          <w:sz w:val="20"/>
+          <w:szCs w:val="20"/>
         </w:rPr>
       </w:pPr>
       <w:r>
         <w:rPr>
           <w:rFonts w:ascii="Times New Roman" w:hAnsi="Times New Roman"/>
-          <w:sz w:val="24"/>
-          <w:szCs w:val="24"/>
+          <w:sz w:val="20"/>
+          <w:szCs w:val="20"/>
         </w:rPr>
         <w:t>Base Band Unit Integration: Integrated base band units in cell sites for 2G/3G/4G/5G networks, following precise installation guidelines.</w:t>
       </w:r>
@@ -986,16 +2056,17 @@
         <w:mirrorIndents/>
         <w:rPr>
           <w:rFonts w:ascii="Times New Roman" w:hAnsi="Times New Roman"/>
-          <w:sz w:val="24"/>
-          <w:szCs w:val="24"/>
+          <w:sz w:val="20"/>
+          <w:szCs w:val="20"/>
         </w:rPr>
       </w:pPr>
       <w:r>
         <w:rPr>
           <w:rFonts w:ascii="Times New Roman" w:hAnsi="Times New Roman"/>
-          <w:sz w:val="24"/>
-          <w:szCs w:val="24"/>
-        </w:rPr>
+          <w:sz w:val="20"/>
+          <w:szCs w:val="20"/>
+        </w:rPr>
+        <w:lastRenderedPageBreak/>
         <w:t>Compliance and Supervision: Followed directions from site supervisors and adhered to company guidelines during telecommunication unit installations.</w:t>
       </w:r>
     </w:p>
@@ -1011,31 +2082,31 @@
         <w:mirrorIndents/>
         <w:rPr>
           <w:rFonts w:ascii="Times New Roman" w:hAnsi="Times New Roman"/>
-          <w:sz w:val="24"/>
-          <w:szCs w:val="24"/>
+          <w:sz w:val="20"/>
+          <w:szCs w:val="20"/>
         </w:rPr>
       </w:pPr>
       <w:r>
         <w:rPr>
           <w:rFonts w:ascii="Times New Roman" w:hAnsi="Times New Roman"/>
-          <w:sz w:val="24"/>
-          <w:szCs w:val="24"/>
+          <w:sz w:val="20"/>
+          <w:szCs w:val="20"/>
         </w:rPr>
         <w:t>Data Auditing</w:t>
       </w:r>
       <w:r>
         <w:rPr>
           <w:rFonts w:ascii="Times New Roman" w:hAnsi="Times New Roman"/>
-          <w:sz w:val="24"/>
-          <w:szCs w:val="24"/>
+          <w:sz w:val="20"/>
+          <w:szCs w:val="20"/>
         </w:rPr>
         <w:t xml:space="preserve"> and processing</w:t>
       </w:r>
       <w:r>
         <w:rPr>
           <w:rFonts w:ascii="Times New Roman" w:hAnsi="Times New Roman"/>
-          <w:sz w:val="24"/>
-          <w:szCs w:val="24"/>
+          <w:sz w:val="20"/>
+          <w:szCs w:val="20"/>
         </w:rPr>
         <w:t>: Recorded, reviewed, and interpreted audit data to evaluate operational effectiveness and compliance.</w:t>
       </w:r>
@@ -1052,15 +2123,15 @@
         <w:mirrorIndents/>
         <w:rPr>
           <w:rFonts w:ascii="Times New Roman" w:hAnsi="Times New Roman"/>
-          <w:sz w:val="24"/>
-          <w:szCs w:val="24"/>
+          <w:sz w:val="20"/>
+          <w:szCs w:val="20"/>
         </w:rPr>
       </w:pPr>
       <w:r>
         <w:rPr>
           <w:rFonts w:ascii="Times New Roman" w:hAnsi="Times New Roman"/>
-          <w:sz w:val="24"/>
-          <w:szCs w:val="24"/>
+          <w:sz w:val="20"/>
+          <w:szCs w:val="20"/>
         </w:rPr>
         <w:t>Special Projects: Managed additional duties and special projects to ensure efficient business operations and regulatory compliance.</w:t>
       </w:r>
@@ -1073,8 +2144,8 @@
         <w:mirrorIndents/>
         <w:rPr>
           <w:rFonts w:ascii="Times New Roman" w:hAnsi="Times New Roman"/>
-          <w:sz w:val="24"/>
-          <w:szCs w:val="24"/>
+          <w:sz w:val="20"/>
+          <w:szCs w:val="20"/>
         </w:rPr>
       </w:pPr>
     </w:p>
@@ -1088,17 +2159,17 @@
           <w:rFonts w:ascii="Times New Roman" w:hAnsi="Times New Roman" w:cs="Times New Roman"/>
           <w:b/>
           <w:bCs/>
-          <w:sz w:val="24"/>
-          <w:szCs w:val="24"/>
-        </w:rPr>
-      </w:pPr>
-      <w:r>
-        <w:rPr>
-          <w:rFonts w:ascii="Times New Roman" w:hAnsi="Times New Roman" w:cs="Times New Roman"/>
-          <w:b/>
-          <w:bCs/>
-          <w:sz w:val="24"/>
-          <w:szCs w:val="24"/>
+          <w:sz w:val="20"/>
+          <w:szCs w:val="20"/>
+        </w:rPr>
+      </w:pPr>
+      <w:r>
+        <w:rPr>
+          <w:rFonts w:ascii="Times New Roman" w:hAnsi="Times New Roman" w:cs="Times New Roman"/>
+          <w:b/>
+          <w:bCs/>
+          <w:sz w:val="20"/>
+          <w:szCs w:val="20"/>
         </w:rPr>
         <w:t>Bell Canada</w:t>
       </w:r>
@@ -1113,17 +2184,17 @@
           <w:rFonts w:ascii="Times New Roman" w:hAnsi="Times New Roman" w:cs="Times New Roman"/>
           <w:b/>
           <w:bCs/>
-          <w:sz w:val="24"/>
-          <w:szCs w:val="24"/>
-        </w:rPr>
-      </w:pPr>
-      <w:r>
-        <w:rPr>
-          <w:rFonts w:ascii="Times New Roman" w:hAnsi="Times New Roman" w:cs="Times New Roman"/>
-          <w:b/>
-          <w:bCs/>
-          <w:sz w:val="24"/>
-          <w:szCs w:val="24"/>
+          <w:sz w:val="20"/>
+          <w:szCs w:val="20"/>
+        </w:rPr>
+      </w:pPr>
+      <w:r>
+        <w:rPr>
+          <w:rFonts w:ascii="Times New Roman" w:hAnsi="Times New Roman" w:cs="Times New Roman"/>
+          <w:b/>
+          <w:bCs/>
+          <w:sz w:val="20"/>
+          <w:szCs w:val="20"/>
         </w:rPr>
         <w:t xml:space="preserve">Toronto, ON                                                          </w:t>
       </w:r>
@@ -1132,8 +2203,8 @@
           <w:rFonts w:ascii="Times New Roman" w:hAnsi="Times New Roman" w:cs="Times New Roman"/>
           <w:b/>
           <w:bCs/>
-          <w:sz w:val="24"/>
-          <w:szCs w:val="24"/>
+          <w:sz w:val="20"/>
+          <w:szCs w:val="20"/>
         </w:rPr>
         <w:tab/>
       </w:r>
@@ -1142,8 +2213,8 @@
           <w:rFonts w:ascii="Times New Roman" w:hAnsi="Times New Roman" w:cs="Times New Roman"/>
           <w:b/>
           <w:bCs/>
-          <w:sz w:val="24"/>
-          <w:szCs w:val="24"/>
+          <w:sz w:val="20"/>
+          <w:szCs w:val="20"/>
         </w:rPr>
         <w:tab/>
       </w:r>
@@ -1152,8 +2223,8 @@
           <w:rFonts w:ascii="Times New Roman" w:hAnsi="Times New Roman" w:cs="Times New Roman"/>
           <w:b/>
           <w:bCs/>
-          <w:sz w:val="24"/>
-          <w:szCs w:val="24"/>
+          <w:sz w:val="20"/>
+          <w:szCs w:val="20"/>
         </w:rPr>
         <w:tab/>
         <w:t xml:space="preserve">         August 2021 – May 2022</w:t>
@@ -1169,17 +2240,17 @@
           <w:rFonts w:ascii="Times New Roman" w:hAnsi="Times New Roman" w:cs="Times New Roman"/>
           <w:b/>
           <w:bCs/>
-          <w:sz w:val="24"/>
-          <w:szCs w:val="24"/>
-        </w:rPr>
-      </w:pPr>
-      <w:r>
-        <w:rPr>
-          <w:rFonts w:ascii="Times New Roman" w:hAnsi="Times New Roman" w:cs="Times New Roman"/>
-          <w:b/>
-          <w:bCs/>
-          <w:sz w:val="24"/>
-          <w:szCs w:val="24"/>
+          <w:sz w:val="20"/>
+          <w:szCs w:val="20"/>
+        </w:rPr>
+      </w:pPr>
+      <w:r>
+        <w:rPr>
+          <w:rFonts w:ascii="Times New Roman" w:hAnsi="Times New Roman" w:cs="Times New Roman"/>
+          <w:b/>
+          <w:bCs/>
+          <w:sz w:val="20"/>
+          <w:szCs w:val="20"/>
         </w:rPr>
         <w:t xml:space="preserve">Field Service Technician </w:t>
       </w:r>
@@ -1188,8 +2259,8 @@
           <w:rFonts w:ascii="Times New Roman" w:hAnsi="Times New Roman" w:cs="Times New Roman"/>
           <w:b/>
           <w:bCs/>
-          <w:sz w:val="24"/>
-          <w:szCs w:val="24"/>
+          <w:sz w:val="20"/>
+          <w:szCs w:val="20"/>
         </w:rPr>
         <w:t xml:space="preserve">(Structured Cabling) </w:t>
       </w:r>
@@ -1198,8 +2269,8 @@
           <w:rFonts w:ascii="Times New Roman" w:hAnsi="Times New Roman" w:cs="Times New Roman"/>
           <w:b/>
           <w:bCs/>
-          <w:sz w:val="24"/>
-          <w:szCs w:val="24"/>
+          <w:sz w:val="20"/>
+          <w:szCs w:val="20"/>
         </w:rPr>
         <w:t>- BTS</w:t>
       </w:r>
@@ -1214,17 +2285,17 @@
           <w:rFonts w:ascii="Times New Roman" w:hAnsi="Times New Roman" w:cs="Times New Roman"/>
           <w:b/>
           <w:bCs/>
-          <w:sz w:val="24"/>
-          <w:szCs w:val="24"/>
-        </w:rPr>
-      </w:pPr>
-      <w:r>
-        <w:rPr>
-          <w:rFonts w:ascii="Times New Roman" w:hAnsi="Times New Roman" w:cs="Times New Roman"/>
-          <w:b/>
-          <w:bCs/>
-          <w:sz w:val="24"/>
-          <w:szCs w:val="24"/>
+          <w:sz w:val="20"/>
+          <w:szCs w:val="20"/>
+        </w:rPr>
+      </w:pPr>
+      <w:r>
+        <w:rPr>
+          <w:rFonts w:ascii="Times New Roman" w:hAnsi="Times New Roman" w:cs="Times New Roman"/>
+          <w:b/>
+          <w:bCs/>
+          <w:sz w:val="20"/>
+          <w:szCs w:val="20"/>
         </w:rPr>
         <w:t>Key Achievements:</w:t>
       </w:r>
@@ -1241,23 +2312,23 @@
         <w:mirrorIndents/>
         <w:rPr>
           <w:rFonts w:ascii="Times New Roman" w:hAnsi="Times New Roman" w:cs="Times New Roman"/>
-          <w:sz w:val="24"/>
-          <w:szCs w:val="24"/>
-        </w:rPr>
-      </w:pPr>
-      <w:r>
-        <w:rPr>
-          <w:rFonts w:ascii="Times New Roman" w:hAnsi="Times New Roman" w:cs="Times New Roman"/>
-          <w:sz w:val="24"/>
-          <w:szCs w:val="24"/>
+          <w:sz w:val="20"/>
+          <w:szCs w:val="20"/>
+        </w:rPr>
+      </w:pPr>
+      <w:r>
+        <w:rPr>
+          <w:rFonts w:ascii="Times New Roman" w:hAnsi="Times New Roman" w:cs="Times New Roman"/>
+          <w:sz w:val="20"/>
+          <w:szCs w:val="20"/>
         </w:rPr>
         <w:t>Network</w:t>
       </w:r>
       <w:r>
         <w:rPr>
           <w:rFonts w:ascii="Times New Roman" w:hAnsi="Times New Roman" w:cs="Times New Roman"/>
-          <w:sz w:val="24"/>
-          <w:szCs w:val="24"/>
+          <w:sz w:val="20"/>
+          <w:szCs w:val="20"/>
         </w:rPr>
         <w:t xml:space="preserve"> Infrastructure Maintenance: Worked on network infrastructure, including Pure Fiber Internet, home phones, and DSL.</w:t>
       </w:r>
@@ -1274,17 +2345,16 @@
         <w:mirrorIndents/>
         <w:rPr>
           <w:rFonts w:ascii="Times New Roman" w:hAnsi="Times New Roman" w:cs="Times New Roman"/>
-          <w:sz w:val="24"/>
-          <w:szCs w:val="24"/>
-        </w:rPr>
-      </w:pPr>
-      <w:r>
-        <w:rPr>
-          <w:rFonts w:ascii="Times New Roman" w:hAnsi="Times New Roman" w:cs="Times New Roman"/>
-          <w:sz w:val="24"/>
-          <w:szCs w:val="24"/>
-        </w:rPr>
-        <w:lastRenderedPageBreak/>
+          <w:sz w:val="20"/>
+          <w:szCs w:val="20"/>
+        </w:rPr>
+      </w:pPr>
+      <w:r>
+        <w:rPr>
+          <w:rFonts w:ascii="Times New Roman" w:hAnsi="Times New Roman" w:cs="Times New Roman"/>
+          <w:sz w:val="20"/>
+          <w:szCs w:val="20"/>
+        </w:rPr>
         <w:t>Technical Support: Repaired, installed, and troubleshot network devices and infrastructure.</w:t>
       </w:r>
     </w:p>
@@ -1300,15 +2370,15 @@
         <w:mirrorIndents/>
         <w:rPr>
           <w:rFonts w:ascii="Times New Roman" w:hAnsi="Times New Roman" w:cs="Times New Roman"/>
-          <w:sz w:val="24"/>
-          <w:szCs w:val="24"/>
-        </w:rPr>
-      </w:pPr>
-      <w:r>
-        <w:rPr>
-          <w:rFonts w:ascii="Times New Roman" w:hAnsi="Times New Roman" w:cs="Times New Roman"/>
-          <w:sz w:val="24"/>
-          <w:szCs w:val="24"/>
+          <w:sz w:val="20"/>
+          <w:szCs w:val="20"/>
+        </w:rPr>
+      </w:pPr>
+      <w:r>
+        <w:rPr>
+          <w:rFonts w:ascii="Times New Roman" w:hAnsi="Times New Roman" w:cs="Times New Roman"/>
+          <w:sz w:val="20"/>
+          <w:szCs w:val="20"/>
         </w:rPr>
         <w:t>Riser Technician Training: Trained as a riser technician, proficient in working at heights and handling fiber backbones.</w:t>
       </w:r>
@@ -1325,15 +2395,15 @@
         <w:mirrorIndents/>
         <w:rPr>
           <w:rFonts w:ascii="Times New Roman" w:hAnsi="Times New Roman" w:cs="Times New Roman"/>
-          <w:sz w:val="24"/>
-          <w:szCs w:val="24"/>
-        </w:rPr>
-      </w:pPr>
-      <w:r>
-        <w:rPr>
-          <w:rFonts w:ascii="Times New Roman" w:hAnsi="Times New Roman" w:cs="Times New Roman"/>
-          <w:sz w:val="24"/>
-          <w:szCs w:val="24"/>
+          <w:sz w:val="20"/>
+          <w:szCs w:val="20"/>
+        </w:rPr>
+      </w:pPr>
+      <w:r>
+        <w:rPr>
+          <w:rFonts w:ascii="Times New Roman" w:hAnsi="Times New Roman" w:cs="Times New Roman"/>
+          <w:sz w:val="20"/>
+          <w:szCs w:val="20"/>
         </w:rPr>
         <w:t>Technical Assistance: Assisted fellow technicians with technical difficulties and roadblocks, ensuring project success.</w:t>
       </w:r>
@@ -1350,15 +2420,15 @@
         <w:mirrorIndents/>
         <w:rPr>
           <w:rFonts w:ascii="Times New Roman" w:hAnsi="Times New Roman" w:cs="Times New Roman"/>
-          <w:sz w:val="24"/>
-          <w:szCs w:val="24"/>
-        </w:rPr>
-      </w:pPr>
-      <w:r>
-        <w:rPr>
-          <w:rFonts w:ascii="Times New Roman" w:hAnsi="Times New Roman" w:cs="Times New Roman"/>
-          <w:sz w:val="24"/>
-          <w:szCs w:val="24"/>
+          <w:sz w:val="20"/>
+          <w:szCs w:val="20"/>
+        </w:rPr>
+      </w:pPr>
+      <w:r>
+        <w:rPr>
+          <w:rFonts w:ascii="Times New Roman" w:hAnsi="Times New Roman" w:cs="Times New Roman"/>
+          <w:sz w:val="20"/>
+          <w:szCs w:val="20"/>
         </w:rPr>
         <w:t>Customer Service: Provided exceptional service to customers through positive communication, professional appearance, and conduct.</w:t>
       </w:r>
@@ -1375,15 +2445,15 @@
         <w:mirrorIndents/>
         <w:rPr>
           <w:rFonts w:ascii="Times New Roman" w:hAnsi="Times New Roman" w:cs="Times New Roman"/>
-          <w:sz w:val="24"/>
-          <w:szCs w:val="24"/>
-        </w:rPr>
-      </w:pPr>
-      <w:r>
-        <w:rPr>
-          <w:rFonts w:ascii="Times New Roman" w:hAnsi="Times New Roman" w:cs="Times New Roman"/>
-          <w:sz w:val="24"/>
-          <w:szCs w:val="24"/>
+          <w:sz w:val="20"/>
+          <w:szCs w:val="20"/>
+        </w:rPr>
+      </w:pPr>
+      <w:r>
+        <w:rPr>
+          <w:rFonts w:ascii="Times New Roman" w:hAnsi="Times New Roman" w:cs="Times New Roman"/>
+          <w:sz w:val="20"/>
+          <w:szCs w:val="20"/>
         </w:rPr>
         <w:t>Brand Representation: Actively supported the Bell brand by highlighting its benefits to customers, enhancing their satisfaction and loyalty.</w:t>
       </w:r>
@@ -1396,8 +2466,8 @@
         <w:mirrorIndents/>
         <w:rPr>
           <w:rFonts w:ascii="Times New Roman" w:hAnsi="Times New Roman" w:cs="Times New Roman"/>
-          <w:sz w:val="24"/>
-          <w:szCs w:val="24"/>
+          <w:sz w:val="20"/>
+          <w:szCs w:val="20"/>
         </w:rPr>
       </w:pPr>
     </w:p>
@@ -1409,25 +2479,25 @@
         <w:mirrorIndents/>
         <w:rPr>
           <w:rFonts w:ascii="Times New Roman" w:hAnsi="Times New Roman" w:cs="Times New Roman"/>
-          <w:sz w:val="24"/>
-          <w:szCs w:val="24"/>
-        </w:rPr>
-      </w:pPr>
-      <w:r>
-        <w:rPr>
-          <w:rFonts w:ascii="Times New Roman" w:hAnsi="Times New Roman" w:cs="Times New Roman"/>
-          <w:b/>
-          <w:bCs/>
-          <w:sz w:val="24"/>
-          <w:szCs w:val="24"/>
+          <w:sz w:val="20"/>
+          <w:szCs w:val="20"/>
+        </w:rPr>
+      </w:pPr>
+      <w:r>
+        <w:rPr>
+          <w:rFonts w:ascii="Times New Roman" w:hAnsi="Times New Roman" w:cs="Times New Roman"/>
+          <w:b/>
+          <w:bCs/>
+          <w:sz w:val="20"/>
+          <w:szCs w:val="20"/>
         </w:rPr>
         <w:t>CDI Technologies</w:t>
       </w:r>
       <w:r>
         <w:rPr>
           <w:rFonts w:ascii="Times New Roman" w:hAnsi="Times New Roman" w:cs="Times New Roman"/>
-          <w:sz w:val="24"/>
-          <w:szCs w:val="24"/>
+          <w:sz w:val="20"/>
+          <w:szCs w:val="20"/>
         </w:rPr>
         <w:br/>
       </w:r>
@@ -1436,8 +2506,8 @@
           <w:rFonts w:ascii="Times New Roman" w:hAnsi="Times New Roman" w:cs="Times New Roman"/>
           <w:b/>
           <w:bCs/>
-          <w:sz w:val="24"/>
-          <w:szCs w:val="24"/>
+          <w:sz w:val="20"/>
+          <w:szCs w:val="20"/>
         </w:rPr>
         <w:t xml:space="preserve">Markham, ON                                                             </w:t>
       </w:r>
@@ -1446,8 +2516,8 @@
           <w:rFonts w:ascii="Times New Roman" w:hAnsi="Times New Roman" w:cs="Times New Roman"/>
           <w:b/>
           <w:bCs/>
-          <w:sz w:val="24"/>
-          <w:szCs w:val="24"/>
+          <w:sz w:val="20"/>
+          <w:szCs w:val="20"/>
         </w:rPr>
         <w:tab/>
       </w:r>
@@ -1456,8 +2526,8 @@
           <w:rFonts w:ascii="Times New Roman" w:hAnsi="Times New Roman" w:cs="Times New Roman"/>
           <w:b/>
           <w:bCs/>
-          <w:sz w:val="24"/>
-          <w:szCs w:val="24"/>
+          <w:sz w:val="20"/>
+          <w:szCs w:val="20"/>
         </w:rPr>
         <w:tab/>
         <w:t xml:space="preserve">          May 2020 – June 2020</w:t>
@@ -1471,17 +2541,17 @@
         <w:mirrorIndents/>
         <w:rPr>
           <w:rFonts w:ascii="Times New Roman" w:hAnsi="Times New Roman" w:cs="Times New Roman"/>
-          <w:sz w:val="24"/>
-          <w:szCs w:val="24"/>
-        </w:rPr>
-      </w:pPr>
-      <w:r>
-        <w:rPr>
-          <w:rFonts w:ascii="Times New Roman" w:hAnsi="Times New Roman" w:cs="Times New Roman"/>
-          <w:b/>
-          <w:bCs/>
-          <w:sz w:val="24"/>
-          <w:szCs w:val="24"/>
+          <w:sz w:val="20"/>
+          <w:szCs w:val="20"/>
+        </w:rPr>
+      </w:pPr>
+      <w:r>
+        <w:rPr>
+          <w:rFonts w:ascii="Times New Roman" w:hAnsi="Times New Roman" w:cs="Times New Roman"/>
+          <w:b/>
+          <w:bCs/>
+          <w:sz w:val="20"/>
+          <w:szCs w:val="20"/>
         </w:rPr>
         <w:t>Computer Technician</w:t>
       </w:r>
@@ -1494,17 +2564,17 @@
         <w:mirrorIndents/>
         <w:rPr>
           <w:rFonts w:ascii="Times New Roman" w:hAnsi="Times New Roman" w:cs="Times New Roman"/>
-          <w:sz w:val="24"/>
-          <w:szCs w:val="24"/>
-        </w:rPr>
-      </w:pPr>
-      <w:r>
-        <w:rPr>
-          <w:rFonts w:ascii="Times New Roman" w:hAnsi="Times New Roman" w:cs="Times New Roman"/>
-          <w:b/>
-          <w:bCs/>
-          <w:sz w:val="24"/>
-          <w:szCs w:val="24"/>
+          <w:sz w:val="20"/>
+          <w:szCs w:val="20"/>
+        </w:rPr>
+      </w:pPr>
+      <w:r>
+        <w:rPr>
+          <w:rFonts w:ascii="Times New Roman" w:hAnsi="Times New Roman" w:cs="Times New Roman"/>
+          <w:b/>
+          <w:bCs/>
+          <w:sz w:val="20"/>
+          <w:szCs w:val="20"/>
         </w:rPr>
         <w:t>Key Achievements:</w:t>
       </w:r>
@@ -1521,15 +2591,15 @@
         <w:mirrorIndents/>
         <w:rPr>
           <w:rFonts w:ascii="Times New Roman" w:hAnsi="Times New Roman" w:cs="Times New Roman"/>
-          <w:sz w:val="24"/>
-          <w:szCs w:val="24"/>
-        </w:rPr>
-      </w:pPr>
-      <w:r>
-        <w:rPr>
-          <w:rFonts w:ascii="Times New Roman" w:hAnsi="Times New Roman" w:cs="Times New Roman"/>
-          <w:sz w:val="24"/>
-          <w:szCs w:val="24"/>
+          <w:sz w:val="20"/>
+          <w:szCs w:val="20"/>
+        </w:rPr>
+      </w:pPr>
+      <w:r>
+        <w:rPr>
+          <w:rFonts w:ascii="Times New Roman" w:hAnsi="Times New Roman" w:cs="Times New Roman"/>
+          <w:sz w:val="20"/>
+          <w:szCs w:val="20"/>
         </w:rPr>
         <w:t>System Repair and Configuration: Expertly repaired and configured computer systems as per client requests, ensuring all hardware and software components were functional and up to date.</w:t>
       </w:r>
@@ -1546,15 +2616,15 @@
         <w:mirrorIndents/>
         <w:rPr>
           <w:rFonts w:ascii="Times New Roman" w:hAnsi="Times New Roman" w:cs="Times New Roman"/>
-          <w:sz w:val="24"/>
-          <w:szCs w:val="24"/>
-        </w:rPr>
-      </w:pPr>
-      <w:r>
-        <w:rPr>
-          <w:rFonts w:ascii="Times New Roman" w:hAnsi="Times New Roman" w:cs="Times New Roman"/>
-          <w:sz w:val="24"/>
-          <w:szCs w:val="24"/>
+          <w:sz w:val="20"/>
+          <w:szCs w:val="20"/>
+        </w:rPr>
+      </w:pPr>
+      <w:r>
+        <w:rPr>
+          <w:rFonts w:ascii="Times New Roman" w:hAnsi="Times New Roman" w:cs="Times New Roman"/>
+          <w:sz w:val="20"/>
+          <w:szCs w:val="20"/>
         </w:rPr>
         <w:t>Efficiency in Performance: Consistently met daily targets, demonstrating the ability to handle computer systems swiftly and accurately. This efficiency contributed to the timely fulfillment of orders.</w:t>
       </w:r>
@@ -1571,15 +2641,15 @@
         <w:mirrorIndents/>
         <w:rPr>
           <w:rFonts w:ascii="Times New Roman" w:hAnsi="Times New Roman" w:cs="Times New Roman"/>
-          <w:sz w:val="24"/>
-          <w:szCs w:val="24"/>
-        </w:rPr>
-      </w:pPr>
-      <w:r>
-        <w:rPr>
-          <w:rFonts w:ascii="Times New Roman" w:hAnsi="Times New Roman" w:cs="Times New Roman"/>
-          <w:sz w:val="24"/>
-          <w:szCs w:val="24"/>
+          <w:sz w:val="20"/>
+          <w:szCs w:val="20"/>
+        </w:rPr>
+      </w:pPr>
+      <w:r>
+        <w:rPr>
+          <w:rFonts w:ascii="Times New Roman" w:hAnsi="Times New Roman" w:cs="Times New Roman"/>
+          <w:sz w:val="20"/>
+          <w:szCs w:val="20"/>
         </w:rPr>
         <w:t>Team Collaboration: Worked closely with a team of technicians, coordinating efforts to ensure early completion of projects. This collaborative environment enhanced overall productivity and customer satisfaction.</w:t>
       </w:r>
@@ -1593,8 +2663,8 @@
         <w:mirrorIndents/>
         <w:rPr>
           <w:rFonts w:ascii="Times New Roman" w:hAnsi="Times New Roman" w:cs="Times New Roman"/>
-          <w:sz w:val="24"/>
-          <w:szCs w:val="24"/>
+          <w:sz w:val="20"/>
+          <w:szCs w:val="20"/>
         </w:rPr>
       </w:pPr>
     </w:p>
@@ -1608,17 +2678,17 @@
           <w:rFonts w:ascii="Times New Roman" w:hAnsi="Times New Roman" w:cs="Times New Roman"/>
           <w:b/>
           <w:bCs/>
-          <w:sz w:val="24"/>
-          <w:szCs w:val="24"/>
-        </w:rPr>
-      </w:pPr>
-      <w:r>
-        <w:rPr>
-          <w:rFonts w:ascii="Times New Roman" w:hAnsi="Times New Roman" w:cs="Times New Roman"/>
-          <w:b/>
-          <w:bCs/>
-          <w:sz w:val="24"/>
-          <w:szCs w:val="24"/>
+          <w:sz w:val="20"/>
+          <w:szCs w:val="20"/>
+        </w:rPr>
+      </w:pPr>
+      <w:r>
+        <w:rPr>
+          <w:rFonts w:ascii="Times New Roman" w:hAnsi="Times New Roman" w:cs="Times New Roman"/>
+          <w:b/>
+          <w:bCs/>
+          <w:sz w:val="20"/>
+          <w:szCs w:val="20"/>
         </w:rPr>
         <w:t>Centennial College</w:t>
       </w:r>
@@ -1633,17 +2703,17 @@
           <w:rFonts w:ascii="Times New Roman" w:hAnsi="Times New Roman" w:cs="Times New Roman"/>
           <w:b/>
           <w:bCs/>
-          <w:sz w:val="24"/>
-          <w:szCs w:val="24"/>
-        </w:rPr>
-      </w:pPr>
-      <w:r>
-        <w:rPr>
-          <w:rFonts w:ascii="Times New Roman" w:hAnsi="Times New Roman" w:cs="Times New Roman"/>
-          <w:b/>
-          <w:bCs/>
-          <w:sz w:val="24"/>
-          <w:szCs w:val="24"/>
+          <w:sz w:val="20"/>
+          <w:szCs w:val="20"/>
+        </w:rPr>
+      </w:pPr>
+      <w:r>
+        <w:rPr>
+          <w:rFonts w:ascii="Times New Roman" w:hAnsi="Times New Roman" w:cs="Times New Roman"/>
+          <w:b/>
+          <w:bCs/>
+          <w:sz w:val="20"/>
+          <w:szCs w:val="20"/>
         </w:rPr>
         <w:t>Toronto, ON</w:t>
       </w:r>
@@ -1652,8 +2722,8 @@
           <w:rFonts w:ascii="Times New Roman" w:hAnsi="Times New Roman" w:cs="Times New Roman"/>
           <w:b/>
           <w:bCs/>
-          <w:sz w:val="24"/>
-          <w:szCs w:val="24"/>
+          <w:sz w:val="20"/>
+          <w:szCs w:val="20"/>
         </w:rPr>
         <w:tab/>
       </w:r>
@@ -1662,8 +2732,8 @@
           <w:rFonts w:ascii="Times New Roman" w:hAnsi="Times New Roman" w:cs="Times New Roman"/>
           <w:b/>
           <w:bCs/>
-          <w:sz w:val="24"/>
-          <w:szCs w:val="24"/>
+          <w:sz w:val="20"/>
+          <w:szCs w:val="20"/>
         </w:rPr>
         <w:tab/>
       </w:r>
@@ -1672,8 +2742,8 @@
           <w:rFonts w:ascii="Times New Roman" w:hAnsi="Times New Roman" w:cs="Times New Roman"/>
           <w:b/>
           <w:bCs/>
-          <w:sz w:val="24"/>
-          <w:szCs w:val="24"/>
+          <w:sz w:val="20"/>
+          <w:szCs w:val="20"/>
         </w:rPr>
         <w:tab/>
       </w:r>
@@ -1682,8 +2752,8 @@
           <w:rFonts w:ascii="Times New Roman" w:hAnsi="Times New Roman" w:cs="Times New Roman"/>
           <w:b/>
           <w:bCs/>
-          <w:sz w:val="24"/>
-          <w:szCs w:val="24"/>
+          <w:sz w:val="20"/>
+          <w:szCs w:val="20"/>
         </w:rPr>
         <w:tab/>
       </w:r>
@@ -1692,8 +2762,8 @@
           <w:rFonts w:ascii="Times New Roman" w:hAnsi="Times New Roman" w:cs="Times New Roman"/>
           <w:b/>
           <w:bCs/>
-          <w:sz w:val="24"/>
-          <w:szCs w:val="24"/>
+          <w:sz w:val="20"/>
+          <w:szCs w:val="20"/>
         </w:rPr>
         <w:tab/>
       </w:r>
@@ -1702,8 +2772,8 @@
           <w:rFonts w:ascii="Times New Roman" w:hAnsi="Times New Roman" w:cs="Times New Roman"/>
           <w:b/>
           <w:bCs/>
-          <w:sz w:val="24"/>
-          <w:szCs w:val="24"/>
+          <w:sz w:val="20"/>
+          <w:szCs w:val="20"/>
         </w:rPr>
         <w:tab/>
       </w:r>
@@ -1712,8 +2782,8 @@
           <w:rFonts w:ascii="Times New Roman" w:hAnsi="Times New Roman" w:cs="Times New Roman"/>
           <w:b/>
           <w:bCs/>
-          <w:sz w:val="24"/>
-          <w:szCs w:val="24"/>
+          <w:sz w:val="20"/>
+          <w:szCs w:val="20"/>
         </w:rPr>
         <w:tab/>
         <w:t xml:space="preserve">              January 2020 – April 2020</w:t>
@@ -1729,17 +2799,17 @@
           <w:rFonts w:ascii="Times New Roman" w:hAnsi="Times New Roman" w:cs="Times New Roman"/>
           <w:b/>
           <w:bCs/>
-          <w:sz w:val="24"/>
-          <w:szCs w:val="24"/>
-        </w:rPr>
-      </w:pPr>
-      <w:r>
-        <w:rPr>
-          <w:rFonts w:ascii="Times New Roman" w:hAnsi="Times New Roman" w:cs="Times New Roman"/>
-          <w:b/>
-          <w:bCs/>
-          <w:sz w:val="24"/>
-          <w:szCs w:val="24"/>
+          <w:sz w:val="20"/>
+          <w:szCs w:val="20"/>
+        </w:rPr>
+      </w:pPr>
+      <w:r>
+        <w:rPr>
+          <w:rFonts w:ascii="Times New Roman" w:hAnsi="Times New Roman" w:cs="Times New Roman"/>
+          <w:b/>
+          <w:bCs/>
+          <w:sz w:val="20"/>
+          <w:szCs w:val="20"/>
         </w:rPr>
         <w:t>ICET Workshop</w:t>
       </w:r>
@@ -1754,17 +2824,17 @@
           <w:rFonts w:ascii="Times New Roman" w:hAnsi="Times New Roman" w:cs="Times New Roman"/>
           <w:b/>
           <w:bCs/>
-          <w:sz w:val="24"/>
-          <w:szCs w:val="24"/>
-        </w:rPr>
-      </w:pPr>
-      <w:r>
-        <w:rPr>
-          <w:rFonts w:ascii="Times New Roman" w:hAnsi="Times New Roman" w:cs="Times New Roman"/>
-          <w:b/>
-          <w:bCs/>
-          <w:sz w:val="24"/>
-          <w:szCs w:val="24"/>
+          <w:sz w:val="20"/>
+          <w:szCs w:val="20"/>
+        </w:rPr>
+      </w:pPr>
+      <w:r>
+        <w:rPr>
+          <w:rFonts w:ascii="Times New Roman" w:hAnsi="Times New Roman" w:cs="Times New Roman"/>
+          <w:b/>
+          <w:bCs/>
+          <w:sz w:val="20"/>
+          <w:szCs w:val="20"/>
         </w:rPr>
         <w:t>Workshop Achievements:</w:t>
       </w:r>
@@ -1780,26 +2850,30 @@
         <w:mirrorIndents/>
         <w:rPr>
           <w:rFonts w:ascii="Times New Roman" w:hAnsi="Times New Roman" w:cs="Times New Roman"/>
-          <w:sz w:val="24"/>
-          <w:szCs w:val="24"/>
-        </w:rPr>
-      </w:pPr>
-      <w:r>
-        <w:rPr>
-          <w:rFonts w:ascii="Times New Roman" w:hAnsi="Times New Roman" w:cs="Times New Roman"/>
-          <w:sz w:val="24"/>
-          <w:szCs w:val="24"/>
+          <w:sz w:val="20"/>
+          <w:szCs w:val="20"/>
+        </w:rPr>
+      </w:pPr>
+      <w:r>
+        <w:rPr>
+          <w:rFonts w:ascii="Times New Roman" w:hAnsi="Times New Roman" w:cs="Times New Roman"/>
+          <w:sz w:val="20"/>
+          <w:szCs w:val="20"/>
         </w:rPr>
         <w:t>Com</w:t>
       </w:r>
       <w:r>
+        <w:rPr>
+          <w:sz w:val="18"/>
+          <w:szCs w:val="18"/>
+        </w:rPr>
         <w:t>puter</w:t>
       </w:r>
       <w:r>
         <w:rPr>
           <w:rFonts w:ascii="Times New Roman" w:hAnsi="Times New Roman" w:cs="Times New Roman"/>
-          <w:sz w:val="24"/>
-          <w:szCs w:val="24"/>
+          <w:sz w:val="20"/>
+          <w:szCs w:val="20"/>
         </w:rPr>
         <w:t xml:space="preserve"> and Accessory Repair: Repaired and configured computers and accessories per appointment, maintaining meticulous documentation.</w:t>
       </w:r>
@@ -1815,15 +2889,15 @@
         <w:mirrorIndents/>
         <w:rPr>
           <w:rFonts w:ascii="Times New Roman" w:hAnsi="Times New Roman" w:cs="Times New Roman"/>
-          <w:sz w:val="24"/>
-          <w:szCs w:val="24"/>
-        </w:rPr>
-      </w:pPr>
-      <w:r>
-        <w:rPr>
-          <w:rFonts w:ascii="Times New Roman" w:hAnsi="Times New Roman" w:cs="Times New Roman"/>
-          <w:sz w:val="24"/>
-          <w:szCs w:val="24"/>
+          <w:sz w:val="20"/>
+          <w:szCs w:val="20"/>
+        </w:rPr>
+      </w:pPr>
+      <w:r>
+        <w:rPr>
+          <w:rFonts w:ascii="Times New Roman" w:hAnsi="Times New Roman" w:cs="Times New Roman"/>
+          <w:sz w:val="20"/>
+          <w:szCs w:val="20"/>
         </w:rPr>
         <w:t>School Equipment Servicing: Collaborated with a team to service and repair school equipment, ensuring functionality and minimizing downtime.</w:t>
       </w:r>
@@ -1839,15 +2913,15 @@
         <w:mirrorIndents/>
         <w:rPr>
           <w:rFonts w:ascii="Times New Roman" w:hAnsi="Times New Roman" w:cs="Times New Roman"/>
-          <w:sz w:val="24"/>
-          <w:szCs w:val="24"/>
-        </w:rPr>
-      </w:pPr>
-      <w:r>
-        <w:rPr>
-          <w:rFonts w:ascii="Times New Roman" w:hAnsi="Times New Roman" w:cs="Times New Roman"/>
-          <w:sz w:val="24"/>
-          <w:szCs w:val="24"/>
+          <w:sz w:val="20"/>
+          <w:szCs w:val="20"/>
+        </w:rPr>
+      </w:pPr>
+      <w:r>
+        <w:rPr>
+          <w:rFonts w:ascii="Times New Roman" w:hAnsi="Times New Roman" w:cs="Times New Roman"/>
+          <w:sz w:val="20"/>
+          <w:szCs w:val="20"/>
         </w:rPr>
         <w:t>Guided Problem-Solving: Addressed technical issues with precision and efficiency, applying guidance and strategies from professors to prevent component damage.</w:t>
       </w:r>
@@ -1863,15 +2937,15 @@
         <w:mirrorIndents/>
         <w:rPr>
           <w:rFonts w:ascii="Times New Roman" w:hAnsi="Times New Roman" w:cs="Times New Roman"/>
-          <w:sz w:val="24"/>
-          <w:szCs w:val="24"/>
-        </w:rPr>
-      </w:pPr>
-      <w:r>
-        <w:rPr>
-          <w:rFonts w:ascii="Times New Roman" w:hAnsi="Times New Roman" w:cs="Times New Roman"/>
-          <w:sz w:val="24"/>
-          <w:szCs w:val="24"/>
+          <w:sz w:val="20"/>
+          <w:szCs w:val="20"/>
+        </w:rPr>
+      </w:pPr>
+      <w:r>
+        <w:rPr>
+          <w:rFonts w:ascii="Times New Roman" w:hAnsi="Times New Roman" w:cs="Times New Roman"/>
+          <w:sz w:val="20"/>
+          <w:szCs w:val="20"/>
         </w:rPr>
         <w:t>Proficiency in Ticketing Systems: Utilized ticketing systems to track and manage repair tasks, ensuring timely resolution and clear communication.</w:t>
       </w:r>
@@ -1886,17 +2960,17 @@
           <w:rFonts w:ascii="Times New Roman" w:hAnsi="Times New Roman" w:cs="Times New Roman"/>
           <w:b/>
           <w:bCs/>
-          <w:sz w:val="24"/>
-          <w:szCs w:val="24"/>
-        </w:rPr>
-      </w:pPr>
-      <w:r>
-        <w:rPr>
-          <w:rFonts w:ascii="Times New Roman" w:hAnsi="Times New Roman" w:cs="Times New Roman"/>
-          <w:b/>
-          <w:bCs/>
-          <w:sz w:val="24"/>
-          <w:szCs w:val="24"/>
+          <w:sz w:val="20"/>
+          <w:szCs w:val="20"/>
+        </w:rPr>
+      </w:pPr>
+      <w:r>
+        <w:rPr>
+          <w:rFonts w:ascii="Times New Roman" w:hAnsi="Times New Roman" w:cs="Times New Roman"/>
+          <w:b/>
+          <w:bCs/>
+          <w:sz w:val="20"/>
+          <w:szCs w:val="20"/>
         </w:rPr>
         <w:t>Centennial College</w:t>
       </w:r>
@@ -1911,17 +2985,17 @@
           <w:rFonts w:ascii="Times New Roman" w:hAnsi="Times New Roman" w:cs="Times New Roman"/>
           <w:b/>
           <w:bCs/>
-          <w:sz w:val="24"/>
-          <w:szCs w:val="24"/>
-        </w:rPr>
-      </w:pPr>
-      <w:r>
-        <w:rPr>
-          <w:rFonts w:ascii="Times New Roman" w:hAnsi="Times New Roman" w:cs="Times New Roman"/>
-          <w:b/>
-          <w:bCs/>
-          <w:sz w:val="24"/>
-          <w:szCs w:val="24"/>
+          <w:sz w:val="20"/>
+          <w:szCs w:val="20"/>
+        </w:rPr>
+      </w:pPr>
+      <w:r>
+        <w:rPr>
+          <w:rFonts w:ascii="Times New Roman" w:hAnsi="Times New Roman" w:cs="Times New Roman"/>
+          <w:b/>
+          <w:bCs/>
+          <w:sz w:val="20"/>
+          <w:szCs w:val="20"/>
         </w:rPr>
         <w:t>Toronto, ON</w:t>
       </w:r>
@@ -1930,8 +3004,8 @@
           <w:rFonts w:ascii="Times New Roman" w:hAnsi="Times New Roman" w:cs="Times New Roman"/>
           <w:b/>
           <w:bCs/>
-          <w:sz w:val="24"/>
-          <w:szCs w:val="24"/>
+          <w:sz w:val="20"/>
+          <w:szCs w:val="20"/>
         </w:rPr>
         <w:tab/>
       </w:r>
@@ -1940,8 +3014,8 @@
           <w:rFonts w:ascii="Times New Roman" w:hAnsi="Times New Roman" w:cs="Times New Roman"/>
           <w:b/>
           <w:bCs/>
-          <w:sz w:val="24"/>
-          <w:szCs w:val="24"/>
+          <w:sz w:val="20"/>
+          <w:szCs w:val="20"/>
         </w:rPr>
         <w:tab/>
       </w:r>
@@ -1950,8 +3024,8 @@
           <w:rFonts w:ascii="Times New Roman" w:hAnsi="Times New Roman" w:cs="Times New Roman"/>
           <w:b/>
           <w:bCs/>
-          <w:sz w:val="24"/>
-          <w:szCs w:val="24"/>
+          <w:sz w:val="20"/>
+          <w:szCs w:val="20"/>
         </w:rPr>
         <w:tab/>
       </w:r>
@@ -1960,8 +3034,8 @@
           <w:rFonts w:ascii="Times New Roman" w:hAnsi="Times New Roman" w:cs="Times New Roman"/>
           <w:b/>
           <w:bCs/>
-          <w:sz w:val="24"/>
-          <w:szCs w:val="24"/>
+          <w:sz w:val="20"/>
+          <w:szCs w:val="20"/>
         </w:rPr>
         <w:tab/>
       </w:r>
@@ -1970,8 +3044,8 @@
           <w:rFonts w:ascii="Times New Roman" w:hAnsi="Times New Roman" w:cs="Times New Roman"/>
           <w:b/>
           <w:bCs/>
-          <w:sz w:val="24"/>
-          <w:szCs w:val="24"/>
+          <w:sz w:val="20"/>
+          <w:szCs w:val="20"/>
         </w:rPr>
         <w:tab/>
       </w:r>
@@ -1980,8 +3054,8 @@
           <w:rFonts w:ascii="Times New Roman" w:hAnsi="Times New Roman" w:cs="Times New Roman"/>
           <w:b/>
           <w:bCs/>
-          <w:sz w:val="24"/>
-          <w:szCs w:val="24"/>
+          <w:sz w:val="20"/>
+          <w:szCs w:val="20"/>
         </w:rPr>
         <w:tab/>
       </w:r>
@@ -1990,8 +3064,8 @@
           <w:rFonts w:ascii="Times New Roman" w:hAnsi="Times New Roman" w:cs="Times New Roman"/>
           <w:b/>
           <w:bCs/>
-          <w:sz w:val="24"/>
-          <w:szCs w:val="24"/>
+          <w:sz w:val="20"/>
+          <w:szCs w:val="20"/>
         </w:rPr>
         <w:tab/>
         <w:t xml:space="preserve">              January 2021 – April 2021</w:t>
@@ -2007,8 +3081,8 @@
           <w:rFonts w:ascii="Times New Roman" w:hAnsi="Times New Roman" w:cs="Times New Roman"/>
           <w:b/>
           <w:bCs/>
-          <w:sz w:val="24"/>
-          <w:szCs w:val="24"/>
+          <w:sz w:val="20"/>
+          <w:szCs w:val="20"/>
         </w:rPr>
       </w:pPr>
       <w:bookmarkStart w:id="2" w:name="_Hlk74619890"/>
@@ -2017,8 +3091,8 @@
           <w:rFonts w:ascii="Times New Roman" w:hAnsi="Times New Roman" w:cs="Times New Roman"/>
           <w:b/>
           <w:bCs/>
-          <w:sz w:val="24"/>
-          <w:szCs w:val="24"/>
+          <w:sz w:val="20"/>
+          <w:szCs w:val="20"/>
         </w:rPr>
         <w:t>Technician Project</w:t>
       </w:r>
@@ -2034,17 +3108,17 @@
           <w:rFonts w:ascii="Times New Roman" w:hAnsi="Times New Roman" w:cs="Times New Roman"/>
           <w:b/>
           <w:bCs/>
-          <w:sz w:val="24"/>
-          <w:szCs w:val="24"/>
-        </w:rPr>
-      </w:pPr>
-      <w:r>
-        <w:rPr>
-          <w:rFonts w:ascii="Times New Roman" w:hAnsi="Times New Roman" w:cs="Times New Roman"/>
-          <w:b/>
-          <w:bCs/>
-          <w:sz w:val="24"/>
-          <w:szCs w:val="24"/>
+          <w:sz w:val="20"/>
+          <w:szCs w:val="20"/>
+        </w:rPr>
+      </w:pPr>
+      <w:r>
+        <w:rPr>
+          <w:rFonts w:ascii="Times New Roman" w:hAnsi="Times New Roman" w:cs="Times New Roman"/>
+          <w:b/>
+          <w:bCs/>
+          <w:sz w:val="20"/>
+          <w:szCs w:val="20"/>
         </w:rPr>
         <w:t>Project Achievements:</w:t>
       </w:r>
@@ -2060,15 +3134,15 @@
         <w:mirrorIndents/>
         <w:rPr>
           <w:rFonts w:ascii="Times New Roman" w:hAnsi="Times New Roman" w:cs="Times New Roman"/>
-          <w:sz w:val="24"/>
-          <w:szCs w:val="24"/>
-        </w:rPr>
-      </w:pPr>
-      <w:r>
-        <w:rPr>
-          <w:rFonts w:ascii="Times New Roman" w:hAnsi="Times New Roman" w:cs="Times New Roman"/>
-          <w:sz w:val="24"/>
-          <w:szCs w:val="24"/>
+          <w:sz w:val="20"/>
+          <w:szCs w:val="20"/>
+        </w:rPr>
+      </w:pPr>
+      <w:r>
+        <w:rPr>
+          <w:rFonts w:ascii="Times New Roman" w:hAnsi="Times New Roman" w:cs="Times New Roman"/>
+          <w:sz w:val="20"/>
+          <w:szCs w:val="20"/>
         </w:rPr>
         <w:t>Networking Equipment Setup: Collaborated with a team to establish a fully operational network environment, ensuring optimal performance and reliability.</w:t>
       </w:r>
@@ -2084,15 +3158,15 @@
         <w:mirrorIndents/>
         <w:rPr>
           <w:rFonts w:ascii="Times New Roman" w:hAnsi="Times New Roman" w:cs="Times New Roman"/>
-          <w:sz w:val="24"/>
-          <w:szCs w:val="24"/>
-        </w:rPr>
-      </w:pPr>
-      <w:r>
-        <w:rPr>
-          <w:rFonts w:ascii="Times New Roman" w:hAnsi="Times New Roman" w:cs="Times New Roman"/>
-          <w:sz w:val="24"/>
-          <w:szCs w:val="24"/>
+          <w:sz w:val="20"/>
+          <w:szCs w:val="20"/>
+        </w:rPr>
+      </w:pPr>
+      <w:r>
+        <w:rPr>
+          <w:rFonts w:ascii="Times New Roman" w:hAnsi="Times New Roman" w:cs="Times New Roman"/>
+          <w:sz w:val="20"/>
+          <w:szCs w:val="20"/>
         </w:rPr>
         <w:t>Team Collaboration: Leveraged past learning experiences and group coordination to achieve project outcomes effectively and efficiently.</w:t>
       </w:r>
@@ -2108,15 +3182,15 @@
         <w:mirrorIndents/>
         <w:rPr>
           <w:rFonts w:ascii="Times New Roman" w:hAnsi="Times New Roman" w:cs="Times New Roman"/>
-          <w:sz w:val="24"/>
-          <w:szCs w:val="24"/>
-        </w:rPr>
-      </w:pPr>
-      <w:r>
-        <w:rPr>
-          <w:rFonts w:ascii="Times New Roman" w:hAnsi="Times New Roman" w:cs="Times New Roman"/>
-          <w:sz w:val="24"/>
-          <w:szCs w:val="24"/>
+          <w:sz w:val="20"/>
+          <w:szCs w:val="20"/>
+        </w:rPr>
+      </w:pPr>
+      <w:r>
+        <w:rPr>
+          <w:rFonts w:ascii="Times New Roman" w:hAnsi="Times New Roman" w:cs="Times New Roman"/>
+          <w:sz w:val="20"/>
+          <w:szCs w:val="20"/>
         </w:rPr>
         <w:t>Server Configuration: Played a key role in configuring servers, including FTP, DNS, HTTP/S, and DHCP, to meet project requirements.</w:t>
       </w:r>
@@ -2131,15 +3205,15 @@
         <w:mirrorIndents/>
         <w:rPr>
           <w:rFonts w:ascii="Times New Roman" w:hAnsi="Times New Roman" w:cs="Times New Roman"/>
-          <w:sz w:val="24"/>
-          <w:szCs w:val="24"/>
-        </w:rPr>
-      </w:pPr>
-      <w:r>
-        <w:rPr>
-          <w:rFonts w:ascii="Times New Roman" w:hAnsi="Times New Roman" w:cs="Times New Roman"/>
-          <w:sz w:val="24"/>
-          <w:szCs w:val="24"/>
+          <w:sz w:val="20"/>
+          <w:szCs w:val="20"/>
+        </w:rPr>
+      </w:pPr>
+      <w:r>
+        <w:rPr>
+          <w:rFonts w:ascii="Times New Roman" w:hAnsi="Times New Roman" w:cs="Times New Roman"/>
+          <w:sz w:val="20"/>
+          <w:szCs w:val="20"/>
         </w:rPr>
         <w:t>Network Topology Design: Contributed to designing and implementing the network topology, aligning with project goals and technical standards.</w:t>
       </w:r>
@@ -2782,6 +3856,231 @@
     </w:lvl>
   </w:abstractNum>
   <w:abstractNum w:abstractNumId="4" w15:restartNumberingAfterBreak="0">
+    <w:nsid w:val="23D847E0"/>
+    <w:multiLevelType w:val="hybridMultilevel"/>
+    <w:tmpl w:val="8EF4B028"/>
+    <w:lvl w:ilvl="0" w:tplc="04090001">
+      <w:start w:val="1"/>
+      <w:numFmt w:val="bullet"/>
+      <w:lvlText w:val=""/>
+      <w:lvlJc w:val="left"/>
+      <w:pPr>
+        <w:ind w:left="360" w:hanging="360"/>
+      </w:pPr>
+      <w:rPr>
+        <w:rFonts w:ascii="Symbol" w:hAnsi="Symbol" w:hint="default"/>
+      </w:rPr>
+    </w:lvl>
+    <w:lvl w:ilvl="1" w:tplc="FFFFFFFF" w:tentative="1">
+      <w:start w:val="1"/>
+      <w:numFmt w:val="bullet"/>
+      <w:lvlText w:val="o"/>
+      <w:lvlJc w:val="left"/>
+      <w:pPr>
+        <w:ind w:left="1080" w:hanging="360"/>
+      </w:pPr>
+      <w:rPr>
+        <w:rFonts w:ascii="Courier New" w:hAnsi="Courier New" w:cs="Courier New" w:hint="default"/>
+      </w:rPr>
+    </w:lvl>
+    <w:lvl w:ilvl="2" w:tplc="FFFFFFFF" w:tentative="1">
+      <w:start w:val="1"/>
+      <w:numFmt w:val="bullet"/>
+      <w:lvlText w:val=""/>
+      <w:lvlJc w:val="left"/>
+      <w:pPr>
+        <w:ind w:left="1800" w:hanging="360"/>
+      </w:pPr>
+      <w:rPr>
+        <w:rFonts w:ascii="Wingdings" w:hAnsi="Wingdings" w:hint="default"/>
+      </w:rPr>
+    </w:lvl>
+    <w:lvl w:ilvl="3" w:tplc="FFFFFFFF" w:tentative="1">
+      <w:start w:val="1"/>
+      <w:numFmt w:val="bullet"/>
+      <w:lvlText w:val=""/>
+      <w:lvlJc w:val="left"/>
+      <w:pPr>
+        <w:ind w:left="2520" w:hanging="360"/>
+      </w:pPr>
+      <w:rPr>
+        <w:rFonts w:ascii="Symbol" w:hAnsi="Symbol" w:hint="default"/>
+      </w:rPr>
+    </w:lvl>
+    <w:lvl w:ilvl="4" w:tplc="FFFFFFFF" w:tentative="1">
+      <w:start w:val="1"/>
+      <w:numFmt w:val="bullet"/>
+      <w:lvlText w:val="o"/>
+      <w:lvlJc w:val="left"/>
+      <w:pPr>
+        <w:ind w:left="3240" w:hanging="360"/>
+      </w:pPr>
+      <w:rPr>
+        <w:rFonts w:ascii="Courier New" w:hAnsi="Courier New" w:cs="Courier New" w:hint="default"/>
+      </w:rPr>
+    </w:lvl>
+    <w:lvl w:ilvl="5" w:tplc="FFFFFFFF" w:tentative="1">
+      <w:start w:val="1"/>
+      <w:numFmt w:val="bullet"/>
+      <w:lvlText w:val=""/>
+      <w:lvlJc w:val="left"/>
+      <w:pPr>
+        <w:ind w:left="3960" w:hanging="360"/>
+      </w:pPr>
+      <w:rPr>
+        <w:rFonts w:ascii="Wingdings" w:hAnsi="Wingdings" w:hint="default"/>
+      </w:rPr>
+    </w:lvl>
+    <w:lvl w:ilvl="6" w:tplc="FFFFFFFF" w:tentative="1">
+      <w:start w:val="1"/>
+      <w:numFmt w:val="bullet"/>
+      <w:lvlText w:val=""/>
+      <w:lvlJc w:val="left"/>
+      <w:pPr>
+        <w:ind w:left="4680" w:hanging="360"/>
+      </w:pPr>
+      <w:rPr>
+        <w:rFonts w:ascii="Symbol" w:hAnsi="Symbol" w:hint="default"/>
+      </w:rPr>
+    </w:lvl>
+    <w:lvl w:ilvl="7" w:tplc="FFFFFFFF" w:tentative="1">
+      <w:start w:val="1"/>
+      <w:numFmt w:val="bullet"/>
+      <w:lvlText w:val="o"/>
+      <w:lvlJc w:val="left"/>
+      <w:pPr>
+        <w:ind w:left="5400" w:hanging="360"/>
+      </w:pPr>
+      <w:rPr>
+        <w:rFonts w:ascii="Courier New" w:hAnsi="Courier New" w:cs="Courier New" w:hint="default"/>
+      </w:rPr>
+    </w:lvl>
+    <w:lvl w:ilvl="8" w:tplc="FFFFFFFF" w:tentative="1">
+      <w:start w:val="1"/>
+      <w:numFmt w:val="bullet"/>
+      <w:lvlText w:val=""/>
+      <w:lvlJc w:val="left"/>
+      <w:pPr>
+        <w:ind w:left="6120" w:hanging="360"/>
+      </w:pPr>
+      <w:rPr>
+        <w:rFonts w:ascii="Wingdings" w:hAnsi="Wingdings" w:hint="default"/>
+      </w:rPr>
+    </w:lvl>
+  </w:abstractNum>
+  <w:abstractNum w:abstractNumId="5" w15:restartNumberingAfterBreak="0">
+    <w:nsid w:val="29D0496D"/>
+    <w:multiLevelType w:val="hybridMultilevel"/>
+    <w:tmpl w:val="E8909B68"/>
+    <w:lvl w:ilvl="0" w:tplc="190AFCFC">
+      <w:numFmt w:val="bullet"/>
+      <w:lvlText w:val="-"/>
+      <w:lvlJc w:val="left"/>
+      <w:pPr>
+        <w:ind w:left="720" w:hanging="360"/>
+      </w:pPr>
+      <w:rPr>
+        <w:rFonts w:ascii="Times New Roman" w:eastAsia="Calibri" w:hAnsi="Times New Roman" w:cs="Times New Roman" w:hint="default"/>
+      </w:rPr>
+    </w:lvl>
+    <w:lvl w:ilvl="1" w:tplc="04090003" w:tentative="1">
+      <w:start w:val="1"/>
+      <w:numFmt w:val="bullet"/>
+      <w:lvlText w:val="o"/>
+      <w:lvlJc w:val="left"/>
+      <w:pPr>
+        <w:ind w:left="1440" w:hanging="360"/>
+      </w:pPr>
+      <w:rPr>
+        <w:rFonts w:ascii="Courier New" w:hAnsi="Courier New" w:cs="Courier New" w:hint="default"/>
+      </w:rPr>
+    </w:lvl>
+    <w:lvl w:ilvl="2" w:tplc="04090005" w:tentative="1">
+      <w:start w:val="1"/>
+      <w:numFmt w:val="bullet"/>
+      <w:lvlText w:val=""/>
+      <w:lvlJc w:val="left"/>
+      <w:pPr>
+        <w:ind w:left="2160" w:hanging="360"/>
+      </w:pPr>
+      <w:rPr>
+        <w:rFonts w:ascii="Wingdings" w:hAnsi="Wingdings" w:hint="default"/>
+      </w:rPr>
+    </w:lvl>
+    <w:lvl w:ilvl="3" w:tplc="04090001" w:tentative="1">
+      <w:start w:val="1"/>
+      <w:numFmt w:val="bullet"/>
+      <w:lvlText w:val=""/>
+      <w:lvlJc w:val="left"/>
+      <w:pPr>
+        <w:ind w:left="2880" w:hanging="360"/>
+      </w:pPr>
+      <w:rPr>
+        <w:rFonts w:ascii="Symbol" w:hAnsi="Symbol" w:hint="default"/>
+      </w:rPr>
+    </w:lvl>
+    <w:lvl w:ilvl="4" w:tplc="04090003" w:tentative="1">
+      <w:start w:val="1"/>
+      <w:numFmt w:val="bullet"/>
+      <w:lvlText w:val="o"/>
+      <w:lvlJc w:val="left"/>
+      <w:pPr>
+        <w:ind w:left="3600" w:hanging="360"/>
+      </w:pPr>
+      <w:rPr>
+        <w:rFonts w:ascii="Courier New" w:hAnsi="Courier New" w:cs="Courier New" w:hint="default"/>
+      </w:rPr>
+    </w:lvl>
+    <w:lvl w:ilvl="5" w:tplc="04090005" w:tentative="1">
+      <w:start w:val="1"/>
+      <w:numFmt w:val="bullet"/>
+      <w:lvlText w:val=""/>
+      <w:lvlJc w:val="left"/>
+      <w:pPr>
+        <w:ind w:left="4320" w:hanging="360"/>
+      </w:pPr>
+      <w:rPr>
+        <w:rFonts w:ascii="Wingdings" w:hAnsi="Wingdings" w:hint="default"/>
+      </w:rPr>
+    </w:lvl>
+    <w:lvl w:ilvl="6" w:tplc="04090001" w:tentative="1">
+      <w:start w:val="1"/>
+      <w:numFmt w:val="bullet"/>
+      <w:lvlText w:val=""/>
+      <w:lvlJc w:val="left"/>
+      <w:pPr>
+        <w:ind w:left="5040" w:hanging="360"/>
+      </w:pPr>
+      <w:rPr>
+        <w:rFonts w:ascii="Symbol" w:hAnsi="Symbol" w:hint="default"/>
+      </w:rPr>
+    </w:lvl>
+    <w:lvl w:ilvl="7" w:tplc="04090003" w:tentative="1">
+      <w:start w:val="1"/>
+      <w:numFmt w:val="bullet"/>
+      <w:lvlText w:val="o"/>
+      <w:lvlJc w:val="left"/>
+      <w:pPr>
+        <w:ind w:left="5760" w:hanging="360"/>
+      </w:pPr>
+      <w:rPr>
+        <w:rFonts w:ascii="Courier New" w:hAnsi="Courier New" w:cs="Courier New" w:hint="default"/>
+      </w:rPr>
+    </w:lvl>
+    <w:lvl w:ilvl="8" w:tplc="04090005" w:tentative="1">
+      <w:start w:val="1"/>
+      <w:numFmt w:val="bullet"/>
+      <w:lvlText w:val=""/>
+      <w:lvlJc w:val="left"/>
+      <w:pPr>
+        <w:ind w:left="6480" w:hanging="360"/>
+      </w:pPr>
+      <w:rPr>
+        <w:rFonts w:ascii="Wingdings" w:hAnsi="Wingdings" w:hint="default"/>
+      </w:rPr>
+    </w:lvl>
+  </w:abstractNum>
+  <w:abstractNum w:abstractNumId="6" w15:restartNumberingAfterBreak="0">
     <w:nsid w:val="2CDC3DF6"/>
     <w:multiLevelType w:val="multilevel"/>
     <w:tmpl w:val="A42E08FC"/>
@@ -2921,7 +4220,232 @@
       </w:rPr>
     </w:lvl>
   </w:abstractNum>
-  <w:abstractNum w:abstractNumId="5" w15:restartNumberingAfterBreak="0">
+  <w:abstractNum w:abstractNumId="7" w15:restartNumberingAfterBreak="0">
+    <w:nsid w:val="328D764B"/>
+    <w:multiLevelType w:val="hybridMultilevel"/>
+    <w:tmpl w:val="BB7E4C64"/>
+    <w:lvl w:ilvl="0" w:tplc="190AFCFC">
+      <w:numFmt w:val="bullet"/>
+      <w:lvlText w:val="-"/>
+      <w:lvlJc w:val="left"/>
+      <w:pPr>
+        <w:ind w:left="1080" w:hanging="360"/>
+      </w:pPr>
+      <w:rPr>
+        <w:rFonts w:ascii="Times New Roman" w:eastAsia="Calibri" w:hAnsi="Times New Roman" w:cs="Times New Roman" w:hint="default"/>
+      </w:rPr>
+    </w:lvl>
+    <w:lvl w:ilvl="1" w:tplc="04090003" w:tentative="1">
+      <w:start w:val="1"/>
+      <w:numFmt w:val="bullet"/>
+      <w:lvlText w:val="o"/>
+      <w:lvlJc w:val="left"/>
+      <w:pPr>
+        <w:ind w:left="1800" w:hanging="360"/>
+      </w:pPr>
+      <w:rPr>
+        <w:rFonts w:ascii="Courier New" w:hAnsi="Courier New" w:cs="Courier New" w:hint="default"/>
+      </w:rPr>
+    </w:lvl>
+    <w:lvl w:ilvl="2" w:tplc="04090005" w:tentative="1">
+      <w:start w:val="1"/>
+      <w:numFmt w:val="bullet"/>
+      <w:lvlText w:val=""/>
+      <w:lvlJc w:val="left"/>
+      <w:pPr>
+        <w:ind w:left="2520" w:hanging="360"/>
+      </w:pPr>
+      <w:rPr>
+        <w:rFonts w:ascii="Wingdings" w:hAnsi="Wingdings" w:hint="default"/>
+      </w:rPr>
+    </w:lvl>
+    <w:lvl w:ilvl="3" w:tplc="04090001" w:tentative="1">
+      <w:start w:val="1"/>
+      <w:numFmt w:val="bullet"/>
+      <w:lvlText w:val=""/>
+      <w:lvlJc w:val="left"/>
+      <w:pPr>
+        <w:ind w:left="3240" w:hanging="360"/>
+      </w:pPr>
+      <w:rPr>
+        <w:rFonts w:ascii="Symbol" w:hAnsi="Symbol" w:hint="default"/>
+      </w:rPr>
+    </w:lvl>
+    <w:lvl w:ilvl="4" w:tplc="04090003" w:tentative="1">
+      <w:start w:val="1"/>
+      <w:numFmt w:val="bullet"/>
+      <w:lvlText w:val="o"/>
+      <w:lvlJc w:val="left"/>
+      <w:pPr>
+        <w:ind w:left="3960" w:hanging="360"/>
+      </w:pPr>
+      <w:rPr>
+        <w:rFonts w:ascii="Courier New" w:hAnsi="Courier New" w:cs="Courier New" w:hint="default"/>
+      </w:rPr>
+    </w:lvl>
+    <w:lvl w:ilvl="5" w:tplc="04090005" w:tentative="1">
+      <w:start w:val="1"/>
+      <w:numFmt w:val="bullet"/>
+      <w:lvlText w:val=""/>
+      <w:lvlJc w:val="left"/>
+      <w:pPr>
+        <w:ind w:left="4680" w:hanging="360"/>
+      </w:pPr>
+      <w:rPr>
+        <w:rFonts w:ascii="Wingdings" w:hAnsi="Wingdings" w:hint="default"/>
+      </w:rPr>
+    </w:lvl>
+    <w:lvl w:ilvl="6" w:tplc="04090001" w:tentative="1">
+      <w:start w:val="1"/>
+      <w:numFmt w:val="bullet"/>
+      <w:lvlText w:val=""/>
+      <w:lvlJc w:val="left"/>
+      <w:pPr>
+        <w:ind w:left="5400" w:hanging="360"/>
+      </w:pPr>
+      <w:rPr>
+        <w:rFonts w:ascii="Symbol" w:hAnsi="Symbol" w:hint="default"/>
+      </w:rPr>
+    </w:lvl>
+    <w:lvl w:ilvl="7" w:tplc="04090003" w:tentative="1">
+      <w:start w:val="1"/>
+      <w:numFmt w:val="bullet"/>
+      <w:lvlText w:val="o"/>
+      <w:lvlJc w:val="left"/>
+      <w:pPr>
+        <w:ind w:left="6120" w:hanging="360"/>
+      </w:pPr>
+      <w:rPr>
+        <w:rFonts w:ascii="Courier New" w:hAnsi="Courier New" w:cs="Courier New" w:hint="default"/>
+      </w:rPr>
+    </w:lvl>
+    <w:lvl w:ilvl="8" w:tplc="04090005" w:tentative="1">
+      <w:start w:val="1"/>
+      <w:numFmt w:val="bullet"/>
+      <w:lvlText w:val=""/>
+      <w:lvlJc w:val="left"/>
+      <w:pPr>
+        <w:ind w:left="6840" w:hanging="360"/>
+      </w:pPr>
+      <w:rPr>
+        <w:rFonts w:ascii="Wingdings" w:hAnsi="Wingdings" w:hint="default"/>
+      </w:rPr>
+    </w:lvl>
+  </w:abstractNum>
+  <w:abstractNum w:abstractNumId="8" w15:restartNumberingAfterBreak="0">
+    <w:nsid w:val="4235283C"/>
+    <w:multiLevelType w:val="hybridMultilevel"/>
+    <w:tmpl w:val="6A1666F4"/>
+    <w:lvl w:ilvl="0" w:tplc="04090001">
+      <w:start w:val="1"/>
+      <w:numFmt w:val="bullet"/>
+      <w:lvlText w:val=""/>
+      <w:lvlJc w:val="left"/>
+      <w:pPr>
+        <w:ind w:left="360" w:hanging="360"/>
+      </w:pPr>
+      <w:rPr>
+        <w:rFonts w:ascii="Symbol" w:hAnsi="Symbol" w:hint="default"/>
+      </w:rPr>
+    </w:lvl>
+    <w:lvl w:ilvl="1" w:tplc="FFFFFFFF" w:tentative="1">
+      <w:start w:val="1"/>
+      <w:numFmt w:val="bullet"/>
+      <w:lvlText w:val="o"/>
+      <w:lvlJc w:val="left"/>
+      <w:pPr>
+        <w:ind w:left="1080" w:hanging="360"/>
+      </w:pPr>
+      <w:rPr>
+        <w:rFonts w:ascii="Courier New" w:hAnsi="Courier New" w:cs="Courier New" w:hint="default"/>
+      </w:rPr>
+    </w:lvl>
+    <w:lvl w:ilvl="2" w:tplc="FFFFFFFF" w:tentative="1">
+      <w:start w:val="1"/>
+      <w:numFmt w:val="bullet"/>
+      <w:lvlText w:val=""/>
+      <w:lvlJc w:val="left"/>
+      <w:pPr>
+        <w:ind w:left="1800" w:hanging="360"/>
+      </w:pPr>
+      <w:rPr>
+        <w:rFonts w:ascii="Wingdings" w:hAnsi="Wingdings" w:hint="default"/>
+      </w:rPr>
+    </w:lvl>
+    <w:lvl w:ilvl="3" w:tplc="FFFFFFFF" w:tentative="1">
+      <w:start w:val="1"/>
+      <w:numFmt w:val="bullet"/>
+      <w:lvlText w:val=""/>
+      <w:lvlJc w:val="left"/>
+      <w:pPr>
+        <w:ind w:left="2520" w:hanging="360"/>
+      </w:pPr>
+      <w:rPr>
+        <w:rFonts w:ascii="Symbol" w:hAnsi="Symbol" w:hint="default"/>
+      </w:rPr>
+    </w:lvl>
+    <w:lvl w:ilvl="4" w:tplc="FFFFFFFF" w:tentative="1">
+      <w:start w:val="1"/>
+      <w:numFmt w:val="bullet"/>
+      <w:lvlText w:val="o"/>
+      <w:lvlJc w:val="left"/>
+      <w:pPr>
+        <w:ind w:left="3240" w:hanging="360"/>
+      </w:pPr>
+      <w:rPr>
+        <w:rFonts w:ascii="Courier New" w:hAnsi="Courier New" w:cs="Courier New" w:hint="default"/>
+      </w:rPr>
+    </w:lvl>
+    <w:lvl w:ilvl="5" w:tplc="FFFFFFFF" w:tentative="1">
+      <w:start w:val="1"/>
+      <w:numFmt w:val="bullet"/>
+      <w:lvlText w:val=""/>
+      <w:lvlJc w:val="left"/>
+      <w:pPr>
+        <w:ind w:left="3960" w:hanging="360"/>
+      </w:pPr>
+      <w:rPr>
+        <w:rFonts w:ascii="Wingdings" w:hAnsi="Wingdings" w:hint="default"/>
+      </w:rPr>
+    </w:lvl>
+    <w:lvl w:ilvl="6" w:tplc="FFFFFFFF" w:tentative="1">
+      <w:start w:val="1"/>
+      <w:numFmt w:val="bullet"/>
+      <w:lvlText w:val=""/>
+      <w:lvlJc w:val="left"/>
+      <w:pPr>
+        <w:ind w:left="4680" w:hanging="360"/>
+      </w:pPr>
+      <w:rPr>
+        <w:rFonts w:ascii="Symbol" w:hAnsi="Symbol" w:hint="default"/>
+      </w:rPr>
+    </w:lvl>
+    <w:lvl w:ilvl="7" w:tplc="FFFFFFFF" w:tentative="1">
+      <w:start w:val="1"/>
+      <w:numFmt w:val="bullet"/>
+      <w:lvlText w:val="o"/>
+      <w:lvlJc w:val="left"/>
+      <w:pPr>
+        <w:ind w:left="5400" w:hanging="360"/>
+      </w:pPr>
+      <w:rPr>
+        <w:rFonts w:ascii="Courier New" w:hAnsi="Courier New" w:cs="Courier New" w:hint="default"/>
+      </w:rPr>
+    </w:lvl>
+    <w:lvl w:ilvl="8" w:tplc="FFFFFFFF" w:tentative="1">
+      <w:start w:val="1"/>
+      <w:numFmt w:val="bullet"/>
+      <w:lvlText w:val=""/>
+      <w:lvlJc w:val="left"/>
+      <w:pPr>
+        <w:ind w:left="6120" w:hanging="360"/>
+      </w:pPr>
+      <w:rPr>
+        <w:rFonts w:ascii="Wingdings" w:hAnsi="Wingdings" w:hint="default"/>
+      </w:rPr>
+    </w:lvl>
+  </w:abstractNum>
+  <w:abstractNum w:abstractNumId="9" w15:restartNumberingAfterBreak="0">
     <w:nsid w:val="45C72A48"/>
     <w:multiLevelType w:val="multilevel"/>
     <w:tmpl w:val="6966F1AA"/>
@@ -3061,7 +4585,7 @@
       </w:rPr>
     </w:lvl>
   </w:abstractNum>
-  <w:abstractNum w:abstractNumId="6" w15:restartNumberingAfterBreak="0">
+  <w:abstractNum w:abstractNumId="10" w15:restartNumberingAfterBreak="0">
     <w:nsid w:val="51502241"/>
     <w:multiLevelType w:val="multilevel"/>
     <w:tmpl w:val="7EE0F60A"/>
@@ -3201,7 +4725,457 @@
       </w:rPr>
     </w:lvl>
   </w:abstractNum>
-  <w:abstractNum w:abstractNumId="7" w15:restartNumberingAfterBreak="0">
+  <w:abstractNum w:abstractNumId="11" w15:restartNumberingAfterBreak="0">
+    <w:nsid w:val="56DC7E01"/>
+    <w:multiLevelType w:val="hybridMultilevel"/>
+    <w:tmpl w:val="872AD998"/>
+    <w:lvl w:ilvl="0" w:tplc="5A2A7DA6">
+      <w:numFmt w:val="bullet"/>
+      <w:lvlText w:val="-"/>
+      <w:lvlJc w:val="left"/>
+      <w:pPr>
+        <w:ind w:left="1080" w:hanging="360"/>
+      </w:pPr>
+      <w:rPr>
+        <w:rFonts w:ascii="Calibri" w:eastAsiaTheme="minorHAnsi" w:hAnsi="Calibri" w:cs="Calibri" w:hint="default"/>
+      </w:rPr>
+    </w:lvl>
+    <w:lvl w:ilvl="1" w:tplc="04090003" w:tentative="1">
+      <w:start w:val="1"/>
+      <w:numFmt w:val="bullet"/>
+      <w:lvlText w:val="o"/>
+      <w:lvlJc w:val="left"/>
+      <w:pPr>
+        <w:ind w:left="1800" w:hanging="360"/>
+      </w:pPr>
+      <w:rPr>
+        <w:rFonts w:ascii="Courier New" w:hAnsi="Courier New" w:cs="Courier New" w:hint="default"/>
+      </w:rPr>
+    </w:lvl>
+    <w:lvl w:ilvl="2" w:tplc="04090005" w:tentative="1">
+      <w:start w:val="1"/>
+      <w:numFmt w:val="bullet"/>
+      <w:lvlText w:val=""/>
+      <w:lvlJc w:val="left"/>
+      <w:pPr>
+        <w:ind w:left="2520" w:hanging="360"/>
+      </w:pPr>
+      <w:rPr>
+        <w:rFonts w:ascii="Wingdings" w:hAnsi="Wingdings" w:hint="default"/>
+      </w:rPr>
+    </w:lvl>
+    <w:lvl w:ilvl="3" w:tplc="04090001" w:tentative="1">
+      <w:start w:val="1"/>
+      <w:numFmt w:val="bullet"/>
+      <w:lvlText w:val=""/>
+      <w:lvlJc w:val="left"/>
+      <w:pPr>
+        <w:ind w:left="3240" w:hanging="360"/>
+      </w:pPr>
+      <w:rPr>
+        <w:rFonts w:ascii="Symbol" w:hAnsi="Symbol" w:hint="default"/>
+      </w:rPr>
+    </w:lvl>
+    <w:lvl w:ilvl="4" w:tplc="04090003" w:tentative="1">
+      <w:start w:val="1"/>
+      <w:numFmt w:val="bullet"/>
+      <w:lvlText w:val="o"/>
+      <w:lvlJc w:val="left"/>
+      <w:pPr>
+        <w:ind w:left="3960" w:hanging="360"/>
+      </w:pPr>
+      <w:rPr>
+        <w:rFonts w:ascii="Courier New" w:hAnsi="Courier New" w:cs="Courier New" w:hint="default"/>
+      </w:rPr>
+    </w:lvl>
+    <w:lvl w:ilvl="5" w:tplc="04090005" w:tentative="1">
+      <w:start w:val="1"/>
+      <w:numFmt w:val="bullet"/>
+      <w:lvlText w:val=""/>
+      <w:lvlJc w:val="left"/>
+      <w:pPr>
+        <w:ind w:left="4680" w:hanging="360"/>
+      </w:pPr>
+      <w:rPr>
+        <w:rFonts w:ascii="Wingdings" w:hAnsi="Wingdings" w:hint="default"/>
+      </w:rPr>
+    </w:lvl>
+    <w:lvl w:ilvl="6" w:tplc="04090001" w:tentative="1">
+      <w:start w:val="1"/>
+      <w:numFmt w:val="bullet"/>
+      <w:lvlText w:val=""/>
+      <w:lvlJc w:val="left"/>
+      <w:pPr>
+        <w:ind w:left="5400" w:hanging="360"/>
+      </w:pPr>
+      <w:rPr>
+        <w:rFonts w:ascii="Symbol" w:hAnsi="Symbol" w:hint="default"/>
+      </w:rPr>
+    </w:lvl>
+    <w:lvl w:ilvl="7" w:tplc="04090003" w:tentative="1">
+      <w:start w:val="1"/>
+      <w:numFmt w:val="bullet"/>
+      <w:lvlText w:val="o"/>
+      <w:lvlJc w:val="left"/>
+      <w:pPr>
+        <w:ind w:left="6120" w:hanging="360"/>
+      </w:pPr>
+      <w:rPr>
+        <w:rFonts w:ascii="Courier New" w:hAnsi="Courier New" w:cs="Courier New" w:hint="default"/>
+      </w:rPr>
+    </w:lvl>
+    <w:lvl w:ilvl="8" w:tplc="04090005" w:tentative="1">
+      <w:start w:val="1"/>
+      <w:numFmt w:val="bullet"/>
+      <w:lvlText w:val=""/>
+      <w:lvlJc w:val="left"/>
+      <w:pPr>
+        <w:ind w:left="6840" w:hanging="360"/>
+      </w:pPr>
+      <w:rPr>
+        <w:rFonts w:ascii="Wingdings" w:hAnsi="Wingdings" w:hint="default"/>
+      </w:rPr>
+    </w:lvl>
+  </w:abstractNum>
+  <w:abstractNum w:abstractNumId="12" w15:restartNumberingAfterBreak="0">
+    <w:nsid w:val="5A7872F1"/>
+    <w:multiLevelType w:val="hybridMultilevel"/>
+    <w:tmpl w:val="AC721CAE"/>
+    <w:lvl w:ilvl="0" w:tplc="5A2A7DA6">
+      <w:numFmt w:val="bullet"/>
+      <w:lvlText w:val="-"/>
+      <w:lvlJc w:val="left"/>
+      <w:pPr>
+        <w:ind w:left="720" w:hanging="360"/>
+      </w:pPr>
+      <w:rPr>
+        <w:rFonts w:ascii="Calibri" w:eastAsiaTheme="minorHAnsi" w:hAnsi="Calibri" w:cs="Calibri" w:hint="default"/>
+      </w:rPr>
+    </w:lvl>
+    <w:lvl w:ilvl="1" w:tplc="04090003" w:tentative="1">
+      <w:start w:val="1"/>
+      <w:numFmt w:val="bullet"/>
+      <w:lvlText w:val="o"/>
+      <w:lvlJc w:val="left"/>
+      <w:pPr>
+        <w:ind w:left="1440" w:hanging="360"/>
+      </w:pPr>
+      <w:rPr>
+        <w:rFonts w:ascii="Courier New" w:hAnsi="Courier New" w:cs="Courier New" w:hint="default"/>
+      </w:rPr>
+    </w:lvl>
+    <w:lvl w:ilvl="2" w:tplc="04090005" w:tentative="1">
+      <w:start w:val="1"/>
+      <w:numFmt w:val="bullet"/>
+      <w:lvlText w:val=""/>
+      <w:lvlJc w:val="left"/>
+      <w:pPr>
+        <w:ind w:left="2160" w:hanging="360"/>
+      </w:pPr>
+      <w:rPr>
+        <w:rFonts w:ascii="Wingdings" w:hAnsi="Wingdings" w:hint="default"/>
+      </w:rPr>
+    </w:lvl>
+    <w:lvl w:ilvl="3" w:tplc="04090001" w:tentative="1">
+      <w:start w:val="1"/>
+      <w:numFmt w:val="bullet"/>
+      <w:lvlText w:val=""/>
+      <w:lvlJc w:val="left"/>
+      <w:pPr>
+        <w:ind w:left="2880" w:hanging="360"/>
+      </w:pPr>
+      <w:rPr>
+        <w:rFonts w:ascii="Symbol" w:hAnsi="Symbol" w:hint="default"/>
+      </w:rPr>
+    </w:lvl>
+    <w:lvl w:ilvl="4" w:tplc="04090003" w:tentative="1">
+      <w:start w:val="1"/>
+      <w:numFmt w:val="bullet"/>
+      <w:lvlText w:val="o"/>
+      <w:lvlJc w:val="left"/>
+      <w:pPr>
+        <w:ind w:left="3600" w:hanging="360"/>
+      </w:pPr>
+      <w:rPr>
+        <w:rFonts w:ascii="Courier New" w:hAnsi="Courier New" w:cs="Courier New" w:hint="default"/>
+      </w:rPr>
+    </w:lvl>
+    <w:lvl w:ilvl="5" w:tplc="04090005" w:tentative="1">
+      <w:start w:val="1"/>
+      <w:numFmt w:val="bullet"/>
+      <w:lvlText w:val=""/>
+      <w:lvlJc w:val="left"/>
+      <w:pPr>
+        <w:ind w:left="4320" w:hanging="360"/>
+      </w:pPr>
+      <w:rPr>
+        <w:rFonts w:ascii="Wingdings" w:hAnsi="Wingdings" w:hint="default"/>
+      </w:rPr>
+    </w:lvl>
+    <w:lvl w:ilvl="6" w:tplc="04090001" w:tentative="1">
+      <w:start w:val="1"/>
+      <w:numFmt w:val="bullet"/>
+      <w:lvlText w:val=""/>
+      <w:lvlJc w:val="left"/>
+      <w:pPr>
+        <w:ind w:left="5040" w:hanging="360"/>
+      </w:pPr>
+      <w:rPr>
+        <w:rFonts w:ascii="Symbol" w:hAnsi="Symbol" w:hint="default"/>
+      </w:rPr>
+    </w:lvl>
+    <w:lvl w:ilvl="7" w:tplc="04090003" w:tentative="1">
+      <w:start w:val="1"/>
+      <w:numFmt w:val="bullet"/>
+      <w:lvlText w:val="o"/>
+      <w:lvlJc w:val="left"/>
+      <w:pPr>
+        <w:ind w:left="5760" w:hanging="360"/>
+      </w:pPr>
+      <w:rPr>
+        <w:rFonts w:ascii="Courier New" w:hAnsi="Courier New" w:cs="Courier New" w:hint="default"/>
+      </w:rPr>
+    </w:lvl>
+    <w:lvl w:ilvl="8" w:tplc="04090005" w:tentative="1">
+      <w:start w:val="1"/>
+      <w:numFmt w:val="bullet"/>
+      <w:lvlText w:val=""/>
+      <w:lvlJc w:val="left"/>
+      <w:pPr>
+        <w:ind w:left="6480" w:hanging="360"/>
+      </w:pPr>
+      <w:rPr>
+        <w:rFonts w:ascii="Wingdings" w:hAnsi="Wingdings" w:hint="default"/>
+      </w:rPr>
+    </w:lvl>
+  </w:abstractNum>
+  <w:abstractNum w:abstractNumId="13" w15:restartNumberingAfterBreak="0">
+    <w:nsid w:val="5E983CA7"/>
+    <w:multiLevelType w:val="hybridMultilevel"/>
+    <w:tmpl w:val="07A0099A"/>
+    <w:lvl w:ilvl="0" w:tplc="04090001">
+      <w:start w:val="1"/>
+      <w:numFmt w:val="bullet"/>
+      <w:lvlText w:val=""/>
+      <w:lvlJc w:val="left"/>
+      <w:pPr>
+        <w:ind w:left="1080" w:hanging="360"/>
+      </w:pPr>
+      <w:rPr>
+        <w:rFonts w:ascii="Symbol" w:hAnsi="Symbol" w:hint="default"/>
+      </w:rPr>
+    </w:lvl>
+    <w:lvl w:ilvl="1" w:tplc="04090003" w:tentative="1">
+      <w:start w:val="1"/>
+      <w:numFmt w:val="bullet"/>
+      <w:lvlText w:val="o"/>
+      <w:lvlJc w:val="left"/>
+      <w:pPr>
+        <w:ind w:left="1800" w:hanging="360"/>
+      </w:pPr>
+      <w:rPr>
+        <w:rFonts w:ascii="Courier New" w:hAnsi="Courier New" w:cs="Courier New" w:hint="default"/>
+      </w:rPr>
+    </w:lvl>
+    <w:lvl w:ilvl="2" w:tplc="04090005" w:tentative="1">
+      <w:start w:val="1"/>
+      <w:numFmt w:val="bullet"/>
+      <w:lvlText w:val=""/>
+      <w:lvlJc w:val="left"/>
+      <w:pPr>
+        <w:ind w:left="2520" w:hanging="360"/>
+      </w:pPr>
+      <w:rPr>
+        <w:rFonts w:ascii="Wingdings" w:hAnsi="Wingdings" w:hint="default"/>
+      </w:rPr>
+    </w:lvl>
+    <w:lvl w:ilvl="3" w:tplc="04090001" w:tentative="1">
+      <w:start w:val="1"/>
+      <w:numFmt w:val="bullet"/>
+      <w:lvlText w:val=""/>
+      <w:lvlJc w:val="left"/>
+      <w:pPr>
+        <w:ind w:left="3240" w:hanging="360"/>
+      </w:pPr>
+      <w:rPr>
+        <w:rFonts w:ascii="Symbol" w:hAnsi="Symbol" w:hint="default"/>
+      </w:rPr>
+    </w:lvl>
+    <w:lvl w:ilvl="4" w:tplc="04090003" w:tentative="1">
+      <w:start w:val="1"/>
+      <w:numFmt w:val="bullet"/>
+      <w:lvlText w:val="o"/>
+      <w:lvlJc w:val="left"/>
+      <w:pPr>
+        <w:ind w:left="3960" w:hanging="360"/>
+      </w:pPr>
+      <w:rPr>
+        <w:rFonts w:ascii="Courier New" w:hAnsi="Courier New" w:cs="Courier New" w:hint="default"/>
+      </w:rPr>
+    </w:lvl>
+    <w:lvl w:ilvl="5" w:tplc="04090005" w:tentative="1">
+      <w:start w:val="1"/>
+      <w:numFmt w:val="bullet"/>
+      <w:lvlText w:val=""/>
+      <w:lvlJc w:val="left"/>
+      <w:pPr>
+        <w:ind w:left="4680" w:hanging="360"/>
+      </w:pPr>
+      <w:rPr>
+        <w:rFonts w:ascii="Wingdings" w:hAnsi="Wingdings" w:hint="default"/>
+      </w:rPr>
+    </w:lvl>
+    <w:lvl w:ilvl="6" w:tplc="04090001" w:tentative="1">
+      <w:start w:val="1"/>
+      <w:numFmt w:val="bullet"/>
+      <w:lvlText w:val=""/>
+      <w:lvlJc w:val="left"/>
+      <w:pPr>
+        <w:ind w:left="5400" w:hanging="360"/>
+      </w:pPr>
+      <w:rPr>
+        <w:rFonts w:ascii="Symbol" w:hAnsi="Symbol" w:hint="default"/>
+      </w:rPr>
+    </w:lvl>
+    <w:lvl w:ilvl="7" w:tplc="04090003" w:tentative="1">
+      <w:start w:val="1"/>
+      <w:numFmt w:val="bullet"/>
+      <w:lvlText w:val="o"/>
+      <w:lvlJc w:val="left"/>
+      <w:pPr>
+        <w:ind w:left="6120" w:hanging="360"/>
+      </w:pPr>
+      <w:rPr>
+        <w:rFonts w:ascii="Courier New" w:hAnsi="Courier New" w:cs="Courier New" w:hint="default"/>
+      </w:rPr>
+    </w:lvl>
+    <w:lvl w:ilvl="8" w:tplc="04090005" w:tentative="1">
+      <w:start w:val="1"/>
+      <w:numFmt w:val="bullet"/>
+      <w:lvlText w:val=""/>
+      <w:lvlJc w:val="left"/>
+      <w:pPr>
+        <w:ind w:left="6840" w:hanging="360"/>
+      </w:pPr>
+      <w:rPr>
+        <w:rFonts w:ascii="Wingdings" w:hAnsi="Wingdings" w:hint="default"/>
+      </w:rPr>
+    </w:lvl>
+  </w:abstractNum>
+  <w:abstractNum w:abstractNumId="14" w15:restartNumberingAfterBreak="0">
+    <w:nsid w:val="608101EB"/>
+    <w:multiLevelType w:val="hybridMultilevel"/>
+    <w:tmpl w:val="954E747E"/>
+    <w:lvl w:ilvl="0" w:tplc="04090001">
+      <w:start w:val="1"/>
+      <w:numFmt w:val="bullet"/>
+      <w:lvlText w:val=""/>
+      <w:lvlJc w:val="left"/>
+      <w:pPr>
+        <w:ind w:left="720" w:hanging="360"/>
+      </w:pPr>
+      <w:rPr>
+        <w:rFonts w:ascii="Symbol" w:hAnsi="Symbol" w:hint="default"/>
+      </w:rPr>
+    </w:lvl>
+    <w:lvl w:ilvl="1" w:tplc="04090003" w:tentative="1">
+      <w:start w:val="1"/>
+      <w:numFmt w:val="bullet"/>
+      <w:lvlText w:val="o"/>
+      <w:lvlJc w:val="left"/>
+      <w:pPr>
+        <w:ind w:left="1440" w:hanging="360"/>
+      </w:pPr>
+      <w:rPr>
+        <w:rFonts w:ascii="Courier New" w:hAnsi="Courier New" w:cs="Courier New" w:hint="default"/>
+      </w:rPr>
+    </w:lvl>
+    <w:lvl w:ilvl="2" w:tplc="04090005" w:tentative="1">
+      <w:start w:val="1"/>
+      <w:numFmt w:val="bullet"/>
+      <w:lvlText w:val=""/>
+      <w:lvlJc w:val="left"/>
+      <w:pPr>
+        <w:ind w:left="2160" w:hanging="360"/>
+      </w:pPr>
+      <w:rPr>
+        <w:rFonts w:ascii="Wingdings" w:hAnsi="Wingdings" w:hint="default"/>
+      </w:rPr>
+    </w:lvl>
+    <w:lvl w:ilvl="3" w:tplc="04090001" w:tentative="1">
+      <w:start w:val="1"/>
+      <w:numFmt w:val="bullet"/>
+      <w:lvlText w:val=""/>
+      <w:lvlJc w:val="left"/>
+      <w:pPr>
+        <w:ind w:left="2880" w:hanging="360"/>
+      </w:pPr>
+      <w:rPr>
+        <w:rFonts w:ascii="Symbol" w:hAnsi="Symbol" w:hint="default"/>
+      </w:rPr>
+    </w:lvl>
+    <w:lvl w:ilvl="4" w:tplc="04090003" w:tentative="1">
+      <w:start w:val="1"/>
+      <w:numFmt w:val="bullet"/>
+      <w:lvlText w:val="o"/>
+      <w:lvlJc w:val="left"/>
+      <w:pPr>
+        <w:ind w:left="3600" w:hanging="360"/>
+      </w:pPr>
+      <w:rPr>
+        <w:rFonts w:ascii="Courier New" w:hAnsi="Courier New" w:cs="Courier New" w:hint="default"/>
+      </w:rPr>
+    </w:lvl>
+    <w:lvl w:ilvl="5" w:tplc="04090005" w:tentative="1">
+      <w:start w:val="1"/>
+      <w:numFmt w:val="bullet"/>
+      <w:lvlText w:val=""/>
+      <w:lvlJc w:val="left"/>
+      <w:pPr>
+        <w:ind w:left="4320" w:hanging="360"/>
+      </w:pPr>
+      <w:rPr>
+        <w:rFonts w:ascii="Wingdings" w:hAnsi="Wingdings" w:hint="default"/>
+      </w:rPr>
+    </w:lvl>
+    <w:lvl w:ilvl="6" w:tplc="04090001" w:tentative="1">
+      <w:start w:val="1"/>
+      <w:numFmt w:val="bullet"/>
+      <w:lvlText w:val=""/>
+      <w:lvlJc w:val="left"/>
+      <w:pPr>
+        <w:ind w:left="5040" w:hanging="360"/>
+      </w:pPr>
+      <w:rPr>
+        <w:rFonts w:ascii="Symbol" w:hAnsi="Symbol" w:hint="default"/>
+      </w:rPr>
+    </w:lvl>
+    <w:lvl w:ilvl="7" w:tplc="04090003" w:tentative="1">
+      <w:start w:val="1"/>
+      <w:numFmt w:val="bullet"/>
+      <w:lvlText w:val="o"/>
+      <w:lvlJc w:val="left"/>
+      <w:pPr>
+        <w:ind w:left="5760" w:hanging="360"/>
+      </w:pPr>
+      <w:rPr>
+        <w:rFonts w:ascii="Courier New" w:hAnsi="Courier New" w:cs="Courier New" w:hint="default"/>
+      </w:rPr>
+    </w:lvl>
+    <w:lvl w:ilvl="8" w:tplc="04090005" w:tentative="1">
+      <w:start w:val="1"/>
+      <w:numFmt w:val="bullet"/>
+      <w:lvlText w:val=""/>
+      <w:lvlJc w:val="left"/>
+      <w:pPr>
+        <w:ind w:left="6480" w:hanging="360"/>
+      </w:pPr>
+      <w:rPr>
+        <w:rFonts w:ascii="Wingdings" w:hAnsi="Wingdings" w:hint="default"/>
+      </w:rPr>
+    </w:lvl>
+  </w:abstractNum>
+  <w:abstractNum w:abstractNumId="15" w15:restartNumberingAfterBreak="0">
     <w:nsid w:val="678221E7"/>
     <w:multiLevelType w:val="multilevel"/>
     <w:tmpl w:val="973E8BA0"/>
@@ -3341,7 +5315,119 @@
       </w:rPr>
     </w:lvl>
   </w:abstractNum>
-  <w:abstractNum w:abstractNumId="8" w15:restartNumberingAfterBreak="0">
+  <w:abstractNum w:abstractNumId="16" w15:restartNumberingAfterBreak="0">
+    <w:nsid w:val="7508124F"/>
+    <w:multiLevelType w:val="hybridMultilevel"/>
+    <w:tmpl w:val="4D2286C8"/>
+    <w:lvl w:ilvl="0" w:tplc="5A2A7DA6">
+      <w:numFmt w:val="bullet"/>
+      <w:lvlText w:val="-"/>
+      <w:lvlJc w:val="left"/>
+      <w:pPr>
+        <w:ind w:left="360" w:hanging="360"/>
+      </w:pPr>
+      <w:rPr>
+        <w:rFonts w:ascii="Calibri" w:eastAsiaTheme="minorHAnsi" w:hAnsi="Calibri" w:cs="Calibri" w:hint="default"/>
+      </w:rPr>
+    </w:lvl>
+    <w:lvl w:ilvl="1" w:tplc="04090003" w:tentative="1">
+      <w:start w:val="1"/>
+      <w:numFmt w:val="bullet"/>
+      <w:lvlText w:val="o"/>
+      <w:lvlJc w:val="left"/>
+      <w:pPr>
+        <w:ind w:left="1080" w:hanging="360"/>
+      </w:pPr>
+      <w:rPr>
+        <w:rFonts w:ascii="Courier New" w:hAnsi="Courier New" w:cs="Courier New" w:hint="default"/>
+      </w:rPr>
+    </w:lvl>
+    <w:lvl w:ilvl="2" w:tplc="04090005" w:tentative="1">
+      <w:start w:val="1"/>
+      <w:numFmt w:val="bullet"/>
+      <w:lvlText w:val=""/>
+      <w:lvlJc w:val="left"/>
+      <w:pPr>
+        <w:ind w:left="1800" w:hanging="360"/>
+      </w:pPr>
+      <w:rPr>
+        <w:rFonts w:ascii="Wingdings" w:hAnsi="Wingdings" w:hint="default"/>
+      </w:rPr>
+    </w:lvl>
+    <w:lvl w:ilvl="3" w:tplc="04090001" w:tentative="1">
+      <w:start w:val="1"/>
+      <w:numFmt w:val="bullet"/>
+      <w:lvlText w:val=""/>
+      <w:lvlJc w:val="left"/>
+      <w:pPr>
+        <w:ind w:left="2520" w:hanging="360"/>
+      </w:pPr>
+      <w:rPr>
+        <w:rFonts w:ascii="Symbol" w:hAnsi="Symbol" w:hint="default"/>
+      </w:rPr>
+    </w:lvl>
+    <w:lvl w:ilvl="4" w:tplc="04090003" w:tentative="1">
+      <w:start w:val="1"/>
+      <w:numFmt w:val="bullet"/>
+      <w:lvlText w:val="o"/>
+      <w:lvlJc w:val="left"/>
+      <w:pPr>
+        <w:ind w:left="3240" w:hanging="360"/>
+      </w:pPr>
+      <w:rPr>
+        <w:rFonts w:ascii="Courier New" w:hAnsi="Courier New" w:cs="Courier New" w:hint="default"/>
+      </w:rPr>
+    </w:lvl>
+    <w:lvl w:ilvl="5" w:tplc="04090005" w:tentative="1">
+      <w:start w:val="1"/>
+      <w:numFmt w:val="bullet"/>
+      <w:lvlText w:val=""/>
+      <w:lvlJc w:val="left"/>
+      <w:pPr>
+        <w:ind w:left="3960" w:hanging="360"/>
+      </w:pPr>
+      <w:rPr>
+        <w:rFonts w:ascii="Wingdings" w:hAnsi="Wingdings" w:hint="default"/>
+      </w:rPr>
+    </w:lvl>
+    <w:lvl w:ilvl="6" w:tplc="04090001" w:tentative="1">
+      <w:start w:val="1"/>
+      <w:numFmt w:val="bullet"/>
+      <w:lvlText w:val=""/>
+      <w:lvlJc w:val="left"/>
+      <w:pPr>
+        <w:ind w:left="4680" w:hanging="360"/>
+      </w:pPr>
+      <w:rPr>
+        <w:rFonts w:ascii="Symbol" w:hAnsi="Symbol" w:hint="default"/>
+      </w:rPr>
+    </w:lvl>
+    <w:lvl w:ilvl="7" w:tplc="04090003" w:tentative="1">
+      <w:start w:val="1"/>
+      <w:numFmt w:val="bullet"/>
+      <w:lvlText w:val="o"/>
+      <w:lvlJc w:val="left"/>
+      <w:pPr>
+        <w:ind w:left="5400" w:hanging="360"/>
+      </w:pPr>
+      <w:rPr>
+        <w:rFonts w:ascii="Courier New" w:hAnsi="Courier New" w:cs="Courier New" w:hint="default"/>
+      </w:rPr>
+    </w:lvl>
+    <w:lvl w:ilvl="8" w:tplc="04090005" w:tentative="1">
+      <w:start w:val="1"/>
+      <w:numFmt w:val="bullet"/>
+      <w:lvlText w:val=""/>
+      <w:lvlJc w:val="left"/>
+      <w:pPr>
+        <w:ind w:left="6120" w:hanging="360"/>
+      </w:pPr>
+      <w:rPr>
+        <w:rFonts w:ascii="Wingdings" w:hAnsi="Wingdings" w:hint="default"/>
+      </w:rPr>
+    </w:lvl>
+  </w:abstractNum>
+  <w:abstractNum w:abstractNumId="17" w15:restartNumberingAfterBreak="0">
     <w:nsid w:val="75E47F3E"/>
     <w:multiLevelType w:val="multilevel"/>
     <w:tmpl w:val="9EE43CEC"/>
@@ -3491,31 +5577,58 @@
     </w:lvl>
   </w:abstractNum>
   <w:num w:numId="1" w16cid:durableId="2131976082">
-    <w:abstractNumId w:val="8"/>
+    <w:abstractNumId w:val="17"/>
   </w:num>
   <w:num w:numId="2" w16cid:durableId="2127652665">
     <w:abstractNumId w:val="1"/>
   </w:num>
   <w:num w:numId="3" w16cid:durableId="1797484869">
-    <w:abstractNumId w:val="6"/>
+    <w:abstractNumId w:val="10"/>
   </w:num>
   <w:num w:numId="4" w16cid:durableId="458501137">
-    <w:abstractNumId w:val="5"/>
+    <w:abstractNumId w:val="9"/>
   </w:num>
   <w:num w:numId="5" w16cid:durableId="1079332710">
     <w:abstractNumId w:val="2"/>
   </w:num>
   <w:num w:numId="6" w16cid:durableId="218595025">
-    <w:abstractNumId w:val="7"/>
+    <w:abstractNumId w:val="15"/>
   </w:num>
   <w:num w:numId="7" w16cid:durableId="2025204234">
-    <w:abstractNumId w:val="4"/>
+    <w:abstractNumId w:val="6"/>
   </w:num>
   <w:num w:numId="8" w16cid:durableId="2133861160">
     <w:abstractNumId w:val="3"/>
   </w:num>
   <w:num w:numId="9" w16cid:durableId="303855185">
     <w:abstractNumId w:val="0"/>
+  </w:num>
+  <w:num w:numId="10" w16cid:durableId="1258757727">
+    <w:abstractNumId w:val="14"/>
+  </w:num>
+  <w:num w:numId="11" w16cid:durableId="882403459">
+    <w:abstractNumId w:val="12"/>
+  </w:num>
+  <w:num w:numId="12" w16cid:durableId="1345397657">
+    <w:abstractNumId w:val="11"/>
+  </w:num>
+  <w:num w:numId="13" w16cid:durableId="555554830">
+    <w:abstractNumId w:val="16"/>
+  </w:num>
+  <w:num w:numId="14" w16cid:durableId="710492325">
+    <w:abstractNumId w:val="4"/>
+  </w:num>
+  <w:num w:numId="15" w16cid:durableId="915826300">
+    <w:abstractNumId w:val="13"/>
+  </w:num>
+  <w:num w:numId="16" w16cid:durableId="429283173">
+    <w:abstractNumId w:val="5"/>
+  </w:num>
+  <w:num w:numId="17" w16cid:durableId="819345279">
+    <w:abstractNumId w:val="7"/>
+  </w:num>
+  <w:num w:numId="18" w16cid:durableId="972640245">
+    <w:abstractNumId w:val="8"/>
   </w:num>
 </w:numbering>
 </file>
@@ -4429,4 +6542,16 @@
     </a:ext>
   </a:extLst>
 </a:theme>
+</file>
+
+<file path=customXml/item1.xml><?xml version="1.0" encoding="utf-8"?>
+<b:Sources xmlns:b="http://schemas.openxmlformats.org/officeDocument/2006/bibliography" xmlns="http://schemas.openxmlformats.org/officeDocument/2006/bibliography" SelectedStyle="\APASixthEditionOfficeOnline.xsl" StyleName="APA" Version="6"/>
+</file>
+
+<file path=customXml/itemProps1.xml><?xml version="1.0" encoding="utf-8"?>
+<ds:datastoreItem xmlns:ds="http://schemas.openxmlformats.org/officeDocument/2006/customXml" ds:itemID="{7794D20C-4CEC-4C6A-8BC0-FA0ED98CA90D}">
+  <ds:schemaRefs>
+    <ds:schemaRef ds:uri="http://schemas.openxmlformats.org/officeDocument/2006/bibliography"/>
+  </ds:schemaRefs>
+</ds:datastoreItem>
 </file>
</xml_diff>